<commit_message>
Atualizando aula Laço de Repetição Java
</commit_message>
<xml_diff>
--- a/Euripedes Simões de Paula/Java/Laços/Laços de Repetição.docx
+++ b/Euripedes Simões de Paula/Java/Laços/Laços de Repetição.docx
@@ -77,44 +77,26 @@
         </w:rPr>
         <w:t xml:space="preserve">, </w:t>
       </w:r>
-      <w:proofErr w:type="spellStart"/>
       <w:r>
         <w:rPr>
           <w:rFonts w:ascii="Consolas" w:hAnsi="Consolas"/>
           <w:color w:val="00B050"/>
         </w:rPr>
-        <w:t>While</w:t>
-      </w:r>
-      <w:proofErr w:type="spellEnd"/>
+        <w:t xml:space="preserve">While </w:t>
+      </w:r>
+      <w:r>
+        <w:rPr>
+          <w:rFonts w:ascii="Consolas" w:hAnsi="Consolas"/>
+        </w:rPr>
+        <w:t xml:space="preserve">ou </w:t>
+      </w:r>
       <w:r>
         <w:rPr>
           <w:rFonts w:ascii="Consolas" w:hAnsi="Consolas"/>
           <w:color w:val="00B050"/>
         </w:rPr>
-        <w:t xml:space="preserve"> </w:t>
-      </w:r>
-      <w:r>
-        <w:rPr>
-          <w:rFonts w:ascii="Consolas" w:hAnsi="Consolas"/>
-        </w:rPr>
-        <w:t xml:space="preserve">ou </w:t>
-      </w:r>
-      <w:r>
-        <w:rPr>
-          <w:rFonts w:ascii="Consolas" w:hAnsi="Consolas"/>
-          <w:color w:val="00B050"/>
-        </w:rPr>
-        <w:t>Do/</w:t>
-      </w:r>
-      <w:proofErr w:type="spellStart"/>
-      <w:r>
-        <w:rPr>
-          <w:rFonts w:ascii="Consolas" w:hAnsi="Consolas"/>
-          <w:color w:val="00B050"/>
-        </w:rPr>
-        <w:t>While</w:t>
-      </w:r>
-      <w:proofErr w:type="spellEnd"/>
+        <w:t>Do/While</w:t>
+      </w:r>
       <w:r>
         <w:rPr>
           <w:rFonts w:ascii="Consolas" w:hAnsi="Consolas"/>
@@ -1140,21 +1122,7 @@
         <w:rPr>
           <w:rFonts w:ascii="Consolas" w:hAnsi="Consolas"/>
         </w:rPr>
-        <w:t xml:space="preserve">ré-definido. Em seguida o programa testará se a condição </w:t>
-      </w:r>
-      <w:proofErr w:type="spellStart"/>
-      <w:r>
-        <w:rPr>
-          <w:rFonts w:ascii="Consolas" w:hAnsi="Consolas"/>
-        </w:rPr>
-        <w:t>é</w:t>
-      </w:r>
-      <w:proofErr w:type="spellEnd"/>
-      <w:r>
-        <w:rPr>
-          <w:rFonts w:ascii="Consolas" w:hAnsi="Consolas"/>
-        </w:rPr>
-        <w:t xml:space="preserve"> verdadeira ou falsa; enquanto for verdadeira, o bloco de código será executado, mas se for falsa, o programa será encerrado. </w:t>
+        <w:t xml:space="preserve">ré-definido. Em seguida o programa testará se a condição é verdadeira ou falsa; enquanto for verdadeira, o bloco de código será executado, mas se for falsa, o programa será encerrado. </w:t>
       </w:r>
     </w:p>
     <w:p>
@@ -1182,17 +1150,15 @@
           <w:kern w:val="0"/>
           <w:sz w:val="20"/>
           <w:szCs w:val="20"/>
-          <w:lang w:val="en-US"/>
-        </w:rPr>
-      </w:pPr>
-      <w:r>
-        <w:rPr>
-          <w:rFonts w:ascii="Consolas" w:hAnsi="Consolas" w:cs="Consolas"/>
-          <w:color w:val="D8D8D8"/>
-          <w:kern w:val="0"/>
-          <w:sz w:val="20"/>
-          <w:szCs w:val="20"/>
-          <w:lang w:val="en-US"/>
+        </w:rPr>
+      </w:pPr>
+      <w:r>
+        <w:rPr>
+          <w:rFonts w:ascii="Consolas" w:hAnsi="Consolas" w:cs="Consolas"/>
+          <w:color w:val="D8D8D8"/>
+          <w:kern w:val="0"/>
+          <w:sz w:val="20"/>
+          <w:szCs w:val="20"/>
         </w:rPr>
         <w:tab/>
       </w:r>
@@ -1208,17 +1174,15 @@
           <w:kern w:val="0"/>
           <w:sz w:val="20"/>
           <w:szCs w:val="20"/>
-          <w:lang w:val="en-US"/>
-        </w:rPr>
-      </w:pPr>
-      <w:r>
-        <w:rPr>
-          <w:rFonts w:ascii="Consolas" w:hAnsi="Consolas" w:cs="Consolas"/>
-          <w:color w:val="D8D8D8"/>
-          <w:kern w:val="0"/>
-          <w:sz w:val="20"/>
-          <w:szCs w:val="20"/>
-          <w:lang w:val="en-US"/>
+        </w:rPr>
+      </w:pPr>
+      <w:r>
+        <w:rPr>
+          <w:rFonts w:ascii="Consolas" w:hAnsi="Consolas" w:cs="Consolas"/>
+          <w:color w:val="D8D8D8"/>
+          <w:kern w:val="0"/>
+          <w:sz w:val="20"/>
+          <w:szCs w:val="20"/>
         </w:rPr>
         <w:tab/>
       </w:r>
@@ -1229,7 +1193,6 @@
           <w:kern w:val="0"/>
           <w:sz w:val="20"/>
           <w:szCs w:val="20"/>
-          <w:lang w:val="en-US"/>
         </w:rPr>
         <w:t>public</w:t>
       </w:r>
@@ -1240,7 +1203,6 @@
           <w:kern w:val="0"/>
           <w:sz w:val="20"/>
           <w:szCs w:val="20"/>
-          <w:lang w:val="en-US"/>
         </w:rPr>
         <w:t xml:space="preserve"> </w:t>
       </w:r>
@@ -1251,7 +1213,6 @@
           <w:kern w:val="0"/>
           <w:sz w:val="20"/>
           <w:szCs w:val="20"/>
-          <w:lang w:val="en-US"/>
         </w:rPr>
         <w:t>static</w:t>
       </w:r>
@@ -1262,7 +1223,6 @@
           <w:kern w:val="0"/>
           <w:sz w:val="20"/>
           <w:szCs w:val="20"/>
-          <w:lang w:val="en-US"/>
         </w:rPr>
         <w:t xml:space="preserve"> </w:t>
       </w:r>
@@ -1273,7 +1233,6 @@
           <w:kern w:val="0"/>
           <w:sz w:val="20"/>
           <w:szCs w:val="20"/>
-          <w:lang w:val="en-US"/>
         </w:rPr>
         <w:t>void</w:t>
       </w:r>
@@ -1284,7 +1243,6 @@
           <w:kern w:val="0"/>
           <w:sz w:val="20"/>
           <w:szCs w:val="20"/>
-          <w:lang w:val="en-US"/>
         </w:rPr>
         <w:t xml:space="preserve"> </w:t>
       </w:r>
@@ -1295,7 +1253,6 @@
           <w:kern w:val="0"/>
           <w:sz w:val="20"/>
           <w:szCs w:val="20"/>
-          <w:lang w:val="en-US"/>
         </w:rPr>
         <w:t>main</w:t>
       </w:r>
@@ -1306,7 +1263,6 @@
           <w:kern w:val="0"/>
           <w:sz w:val="20"/>
           <w:szCs w:val="20"/>
-          <w:lang w:val="en-US"/>
         </w:rPr>
         <w:t>(</w:t>
       </w:r>
@@ -1317,7 +1273,6 @@
           <w:kern w:val="0"/>
           <w:sz w:val="20"/>
           <w:szCs w:val="20"/>
-          <w:lang w:val="en-US"/>
         </w:rPr>
         <w:t>String</w:t>
       </w:r>
@@ -1328,11 +1283,9 @@
           <w:kern w:val="0"/>
           <w:sz w:val="20"/>
           <w:szCs w:val="20"/>
-          <w:lang w:val="en-US"/>
         </w:rPr>
         <w:t xml:space="preserve">[] </w:t>
       </w:r>
-      <w:proofErr w:type="spellStart"/>
       <w:r>
         <w:rPr>
           <w:rFonts w:ascii="Consolas" w:hAnsi="Consolas" w:cs="Consolas"/>
@@ -1340,19 +1293,16 @@
           <w:kern w:val="0"/>
           <w:sz w:val="20"/>
           <w:szCs w:val="20"/>
-          <w:lang w:val="en-US"/>
         </w:rPr>
         <w:t>args</w:t>
       </w:r>
-      <w:proofErr w:type="spellEnd"/>
-      <w:r>
-        <w:rPr>
-          <w:rFonts w:ascii="Consolas" w:hAnsi="Consolas" w:cs="Consolas"/>
-          <w:color w:val="D8D8D8"/>
-          <w:kern w:val="0"/>
-          <w:sz w:val="20"/>
-          <w:szCs w:val="20"/>
-          <w:lang w:val="en-US"/>
+      <w:r>
+        <w:rPr>
+          <w:rFonts w:ascii="Consolas" w:hAnsi="Consolas" w:cs="Consolas"/>
+          <w:color w:val="D8D8D8"/>
+          <w:kern w:val="0"/>
+          <w:sz w:val="20"/>
+          <w:szCs w:val="20"/>
         </w:rPr>
         <w:t>) {</w:t>
       </w:r>
@@ -1368,17 +1318,15 @@
           <w:kern w:val="0"/>
           <w:sz w:val="20"/>
           <w:szCs w:val="20"/>
-          <w:lang w:val="en-US"/>
-        </w:rPr>
-      </w:pPr>
-      <w:r>
-        <w:rPr>
-          <w:rFonts w:ascii="Consolas" w:hAnsi="Consolas" w:cs="Consolas"/>
-          <w:color w:val="D8D8D8"/>
-          <w:kern w:val="0"/>
-          <w:sz w:val="20"/>
-          <w:szCs w:val="20"/>
-          <w:lang w:val="en-US"/>
+        </w:rPr>
+      </w:pPr>
+      <w:r>
+        <w:rPr>
+          <w:rFonts w:ascii="Consolas" w:hAnsi="Consolas" w:cs="Consolas"/>
+          <w:color w:val="D8D8D8"/>
+          <w:kern w:val="0"/>
+          <w:sz w:val="20"/>
+          <w:szCs w:val="20"/>
         </w:rPr>
         <w:tab/>
       </w:r>
@@ -1389,7 +1337,6 @@
           <w:kern w:val="0"/>
           <w:sz w:val="20"/>
           <w:szCs w:val="20"/>
-          <w:lang w:val="en-US"/>
         </w:rPr>
         <w:tab/>
       </w:r>
@@ -1414,7 +1361,6 @@
           <w:kern w:val="0"/>
           <w:sz w:val="20"/>
           <w:szCs w:val="20"/>
-          <w:lang w:val="en-US"/>
         </w:rPr>
         <w:tab/>
       </w:r>
@@ -1425,7 +1371,6 @@
           <w:kern w:val="0"/>
           <w:sz w:val="20"/>
           <w:szCs w:val="20"/>
-          <w:lang w:val="en-US"/>
         </w:rPr>
         <w:tab/>
       </w:r>
@@ -1439,7 +1384,6 @@
         </w:rPr>
         <w:t xml:space="preserve">// </w:t>
       </w:r>
-      <w:proofErr w:type="spellStart"/>
       <w:r>
         <w:rPr>
           <w:rFonts w:ascii="Consolas" w:hAnsi="Consolas" w:cs="Consolas"/>
@@ -1451,7 +1395,6 @@
         </w:rPr>
         <w:t>Conatndo</w:t>
       </w:r>
-      <w:proofErr w:type="spellEnd"/>
       <w:r>
         <w:rPr>
           <w:rFonts w:ascii="Consolas" w:hAnsi="Consolas" w:cs="Consolas"/>
@@ -1548,7 +1491,6 @@
         </w:rPr>
         <w:t>(</w:t>
       </w:r>
-      <w:proofErr w:type="spellStart"/>
       <w:r>
         <w:rPr>
           <w:rFonts w:ascii="Consolas" w:hAnsi="Consolas" w:cs="Consolas"/>
@@ -1559,7 +1501,6 @@
         </w:rPr>
         <w:t>int</w:t>
       </w:r>
-      <w:proofErr w:type="spellEnd"/>
       <w:r>
         <w:rPr>
           <w:rFonts w:ascii="Consolas" w:hAnsi="Consolas" w:cs="Consolas"/>
@@ -1714,7 +1655,6 @@
         </w:rPr>
         <w:tab/>
       </w:r>
-      <w:proofErr w:type="spellStart"/>
       <w:r>
         <w:rPr>
           <w:rFonts w:ascii="Consolas" w:hAnsi="Consolas" w:cs="Consolas"/>
@@ -1765,7 +1705,6 @@
         </w:rPr>
         <w:t>println</w:t>
       </w:r>
-      <w:proofErr w:type="spellEnd"/>
       <w:r>
         <w:rPr>
           <w:rFonts w:ascii="Consolas" w:hAnsi="Consolas" w:cs="Consolas"/>
@@ -1784,27 +1723,7 @@
           <w:sz w:val="20"/>
           <w:szCs w:val="20"/>
         </w:rPr>
-        <w:t>"A variável A</w:t>
-      </w:r>
-      <w:r>
-        <w:rPr>
-          <w:rFonts w:ascii="Consolas" w:hAnsi="Consolas" w:cs="Consolas"/>
-          <w:color w:val="FFC600"/>
-          <w:kern w:val="0"/>
-          <w:sz w:val="20"/>
-          <w:szCs w:val="20"/>
-        </w:rPr>
-        <w:t xml:space="preserve"> contou</w:t>
-      </w:r>
-      <w:r>
-        <w:rPr>
-          <w:rFonts w:ascii="Consolas" w:hAnsi="Consolas" w:cs="Consolas"/>
-          <w:color w:val="FFC600"/>
-          <w:kern w:val="0"/>
-          <w:sz w:val="20"/>
-          <w:szCs w:val="20"/>
-        </w:rPr>
-        <w:t>: "</w:t>
+        <w:t>"A variável A contou: "</w:t>
       </w:r>
       <w:r>
         <w:rPr>
@@ -1949,7 +1868,6 @@
         </w:rPr>
         <w:t xml:space="preserve">// </w:t>
       </w:r>
-      <w:proofErr w:type="spellStart"/>
       <w:r>
         <w:rPr>
           <w:rFonts w:ascii="Consolas" w:hAnsi="Consolas" w:cs="Consolas"/>
@@ -1961,7 +1879,6 @@
         </w:rPr>
         <w:t>Comntando</w:t>
       </w:r>
-      <w:proofErr w:type="spellEnd"/>
       <w:r>
         <w:rPr>
           <w:rFonts w:ascii="Consolas" w:hAnsi="Consolas" w:cs="Consolas"/>
@@ -2058,7 +1975,6 @@
         </w:rPr>
         <w:t>(</w:t>
       </w:r>
-      <w:proofErr w:type="spellStart"/>
       <w:r>
         <w:rPr>
           <w:rFonts w:ascii="Consolas" w:hAnsi="Consolas" w:cs="Consolas"/>
@@ -2069,7 +1985,6 @@
         </w:rPr>
         <w:t>int</w:t>
       </w:r>
-      <w:proofErr w:type="spellEnd"/>
       <w:r>
         <w:rPr>
           <w:rFonts w:ascii="Consolas" w:hAnsi="Consolas" w:cs="Consolas"/>
@@ -2224,7 +2139,6 @@
         </w:rPr>
         <w:tab/>
       </w:r>
-      <w:proofErr w:type="spellStart"/>
       <w:r>
         <w:rPr>
           <w:rFonts w:ascii="Consolas" w:hAnsi="Consolas" w:cs="Consolas"/>
@@ -2275,7 +2189,6 @@
         </w:rPr>
         <w:t>println</w:t>
       </w:r>
-      <w:proofErr w:type="spellEnd"/>
       <w:r>
         <w:rPr>
           <w:rFonts w:ascii="Consolas" w:hAnsi="Consolas" w:cs="Consolas"/>
@@ -2294,27 +2207,7 @@
           <w:sz w:val="20"/>
           <w:szCs w:val="20"/>
         </w:rPr>
-        <w:t xml:space="preserve">"A variável B </w:t>
-      </w:r>
-      <w:r>
-        <w:rPr>
-          <w:rFonts w:ascii="Consolas" w:hAnsi="Consolas" w:cs="Consolas"/>
-          <w:color w:val="FFC600"/>
-          <w:kern w:val="0"/>
-          <w:sz w:val="20"/>
-          <w:szCs w:val="20"/>
-        </w:rPr>
-        <w:t>contou</w:t>
-      </w:r>
-      <w:r>
-        <w:rPr>
-          <w:rFonts w:ascii="Consolas" w:hAnsi="Consolas" w:cs="Consolas"/>
-          <w:color w:val="FFC600"/>
-          <w:kern w:val="0"/>
-          <w:sz w:val="20"/>
-          <w:szCs w:val="20"/>
-        </w:rPr>
-        <w:t>: "</w:t>
+        <w:t>"A variável B contou: "</w:t>
       </w:r>
       <w:r>
         <w:rPr>
@@ -3294,7 +3187,7 @@
           <w:sz w:val="20"/>
           <w:szCs w:val="20"/>
         </w:rPr>
-        <w:t>.</w:t>
+        <w:t>:</w:t>
       </w:r>
     </w:p>
     <w:p>

</xml_diff>

<commit_message>
Trabalhando com a aula de Laço de Repetição Java + referencias
</commit_message>
<xml_diff>
--- a/Euripedes Simões de Paula/Java/Laços/Laços de Repetição.docx
+++ b/Euripedes Simões de Paula/Java/Laços/Laços de Repetição.docx
@@ -77,12 +77,21 @@
         </w:rPr>
         <w:t xml:space="preserve">, </w:t>
       </w:r>
+      <w:proofErr w:type="spellStart"/>
       <w:r>
         <w:rPr>
           <w:rFonts w:ascii="Consolas" w:hAnsi="Consolas"/>
           <w:color w:val="00B050"/>
         </w:rPr>
-        <w:t xml:space="preserve">While </w:t>
+        <w:t>While</w:t>
+      </w:r>
+      <w:proofErr w:type="spellEnd"/>
+      <w:r>
+        <w:rPr>
+          <w:rFonts w:ascii="Consolas" w:hAnsi="Consolas"/>
+          <w:color w:val="00B050"/>
+        </w:rPr>
+        <w:t xml:space="preserve"> </w:t>
       </w:r>
       <w:r>
         <w:rPr>
@@ -95,8 +104,17 @@
           <w:rFonts w:ascii="Consolas" w:hAnsi="Consolas"/>
           <w:color w:val="00B050"/>
         </w:rPr>
-        <w:t>Do/While</w:t>
-      </w:r>
+        <w:t>Do/</w:t>
+      </w:r>
+      <w:proofErr w:type="spellStart"/>
+      <w:r>
+        <w:rPr>
+          <w:rFonts w:ascii="Consolas" w:hAnsi="Consolas"/>
+          <w:color w:val="00B050"/>
+        </w:rPr>
+        <w:t>While</w:t>
+      </w:r>
+      <w:proofErr w:type="spellEnd"/>
       <w:r>
         <w:rPr>
           <w:rFonts w:ascii="Consolas" w:hAnsi="Consolas"/>
@@ -1122,7 +1140,21 @@
         <w:rPr>
           <w:rFonts w:ascii="Consolas" w:hAnsi="Consolas"/>
         </w:rPr>
-        <w:t xml:space="preserve">ré-definido. Em seguida o programa testará se a condição é verdadeira ou falsa; enquanto for verdadeira, o bloco de código será executado, mas se for falsa, o programa será encerrado. </w:t>
+        <w:t xml:space="preserve">ré-definido. Em seguida o programa testará se a condição </w:t>
+      </w:r>
+      <w:proofErr w:type="spellStart"/>
+      <w:r>
+        <w:rPr>
+          <w:rFonts w:ascii="Consolas" w:hAnsi="Consolas"/>
+        </w:rPr>
+        <w:t>é</w:t>
+      </w:r>
+      <w:proofErr w:type="spellEnd"/>
+      <w:r>
+        <w:rPr>
+          <w:rFonts w:ascii="Consolas" w:hAnsi="Consolas"/>
+        </w:rPr>
+        <w:t xml:space="preserve"> verdadeira ou falsa; enquanto for verdadeira, o bloco de código será executado, mas se for falsa, o programa será encerrado. </w:t>
       </w:r>
     </w:p>
     <w:p>
@@ -1186,6 +1218,7 @@
         </w:rPr>
         <w:tab/>
       </w:r>
+      <w:proofErr w:type="spellStart"/>
       <w:r>
         <w:rPr>
           <w:rFonts w:ascii="Consolas" w:hAnsi="Consolas" w:cs="Consolas"/>
@@ -1196,6 +1229,7 @@
         </w:rPr>
         <w:t>public</w:t>
       </w:r>
+      <w:proofErr w:type="spellEnd"/>
       <w:r>
         <w:rPr>
           <w:rFonts w:ascii="Consolas" w:hAnsi="Consolas" w:cs="Consolas"/>
@@ -1206,6 +1240,7 @@
         </w:rPr>
         <w:t xml:space="preserve"> </w:t>
       </w:r>
+      <w:proofErr w:type="spellStart"/>
       <w:r>
         <w:rPr>
           <w:rFonts w:ascii="Consolas" w:hAnsi="Consolas" w:cs="Consolas"/>
@@ -1216,6 +1251,7 @@
         </w:rPr>
         <w:t>static</w:t>
       </w:r>
+      <w:proofErr w:type="spellEnd"/>
       <w:r>
         <w:rPr>
           <w:rFonts w:ascii="Consolas" w:hAnsi="Consolas" w:cs="Consolas"/>
@@ -1226,6 +1262,7 @@
         </w:rPr>
         <w:t xml:space="preserve"> </w:t>
       </w:r>
+      <w:proofErr w:type="spellStart"/>
       <w:r>
         <w:rPr>
           <w:rFonts w:ascii="Consolas" w:hAnsi="Consolas" w:cs="Consolas"/>
@@ -1236,6 +1273,7 @@
         </w:rPr>
         <w:t>void</w:t>
       </w:r>
+      <w:proofErr w:type="spellEnd"/>
       <w:r>
         <w:rPr>
           <w:rFonts w:ascii="Consolas" w:hAnsi="Consolas" w:cs="Consolas"/>
@@ -1246,6 +1284,7 @@
         </w:rPr>
         <w:t xml:space="preserve"> </w:t>
       </w:r>
+      <w:proofErr w:type="spellStart"/>
       <w:r>
         <w:rPr>
           <w:rFonts w:ascii="Consolas" w:hAnsi="Consolas" w:cs="Consolas"/>
@@ -1256,6 +1295,7 @@
         </w:rPr>
         <w:t>main</w:t>
       </w:r>
+      <w:proofErr w:type="spellEnd"/>
       <w:r>
         <w:rPr>
           <w:rFonts w:ascii="Consolas" w:hAnsi="Consolas" w:cs="Consolas"/>
@@ -1266,6 +1306,7 @@
         </w:rPr>
         <w:t>(</w:t>
       </w:r>
+      <w:proofErr w:type="spellStart"/>
       <w:r>
         <w:rPr>
           <w:rFonts w:ascii="Consolas" w:hAnsi="Consolas" w:cs="Consolas"/>
@@ -1276,6 +1317,7 @@
         </w:rPr>
         <w:t>String</w:t>
       </w:r>
+      <w:proofErr w:type="spellEnd"/>
       <w:r>
         <w:rPr>
           <w:rFonts w:ascii="Consolas" w:hAnsi="Consolas" w:cs="Consolas"/>
@@ -1286,6 +1328,7 @@
         </w:rPr>
         <w:t xml:space="preserve">[] </w:t>
       </w:r>
+      <w:proofErr w:type="spellStart"/>
       <w:r>
         <w:rPr>
           <w:rFonts w:ascii="Consolas" w:hAnsi="Consolas" w:cs="Consolas"/>
@@ -1296,6 +1339,7 @@
         </w:rPr>
         <w:t>args</w:t>
       </w:r>
+      <w:proofErr w:type="spellEnd"/>
       <w:r>
         <w:rPr>
           <w:rFonts w:ascii="Consolas" w:hAnsi="Consolas" w:cs="Consolas"/>
@@ -1384,6 +1428,7 @@
         </w:rPr>
         <w:t xml:space="preserve">// </w:t>
       </w:r>
+      <w:proofErr w:type="spellStart"/>
       <w:r>
         <w:rPr>
           <w:rFonts w:ascii="Consolas" w:hAnsi="Consolas" w:cs="Consolas"/>
@@ -1395,6 +1440,7 @@
         </w:rPr>
         <w:t>Conatndo</w:t>
       </w:r>
+      <w:proofErr w:type="spellEnd"/>
       <w:r>
         <w:rPr>
           <w:rFonts w:ascii="Consolas" w:hAnsi="Consolas" w:cs="Consolas"/>
@@ -1491,6 +1537,7 @@
         </w:rPr>
         <w:t>(</w:t>
       </w:r>
+      <w:proofErr w:type="spellStart"/>
       <w:r>
         <w:rPr>
           <w:rFonts w:ascii="Consolas" w:hAnsi="Consolas" w:cs="Consolas"/>
@@ -1501,6 +1548,7 @@
         </w:rPr>
         <w:t>int</w:t>
       </w:r>
+      <w:proofErr w:type="spellEnd"/>
       <w:r>
         <w:rPr>
           <w:rFonts w:ascii="Consolas" w:hAnsi="Consolas" w:cs="Consolas"/>
@@ -1655,6 +1703,7 @@
         </w:rPr>
         <w:tab/>
       </w:r>
+      <w:proofErr w:type="spellStart"/>
       <w:r>
         <w:rPr>
           <w:rFonts w:ascii="Consolas" w:hAnsi="Consolas" w:cs="Consolas"/>
@@ -1705,6 +1754,7 @@
         </w:rPr>
         <w:t>println</w:t>
       </w:r>
+      <w:proofErr w:type="spellEnd"/>
       <w:r>
         <w:rPr>
           <w:rFonts w:ascii="Consolas" w:hAnsi="Consolas" w:cs="Consolas"/>
@@ -1868,6 +1918,7 @@
         </w:rPr>
         <w:t xml:space="preserve">// </w:t>
       </w:r>
+      <w:proofErr w:type="spellStart"/>
       <w:r>
         <w:rPr>
           <w:rFonts w:ascii="Consolas" w:hAnsi="Consolas" w:cs="Consolas"/>
@@ -1879,6 +1930,7 @@
         </w:rPr>
         <w:t>Comntando</w:t>
       </w:r>
+      <w:proofErr w:type="spellEnd"/>
       <w:r>
         <w:rPr>
           <w:rFonts w:ascii="Consolas" w:hAnsi="Consolas" w:cs="Consolas"/>
@@ -1975,6 +2027,7 @@
         </w:rPr>
         <w:t>(</w:t>
       </w:r>
+      <w:proofErr w:type="spellStart"/>
       <w:r>
         <w:rPr>
           <w:rFonts w:ascii="Consolas" w:hAnsi="Consolas" w:cs="Consolas"/>
@@ -1985,6 +2038,7 @@
         </w:rPr>
         <w:t>int</w:t>
       </w:r>
+      <w:proofErr w:type="spellEnd"/>
       <w:r>
         <w:rPr>
           <w:rFonts w:ascii="Consolas" w:hAnsi="Consolas" w:cs="Consolas"/>
@@ -2139,6 +2193,7 @@
         </w:rPr>
         <w:tab/>
       </w:r>
+      <w:proofErr w:type="spellStart"/>
       <w:r>
         <w:rPr>
           <w:rFonts w:ascii="Consolas" w:hAnsi="Consolas" w:cs="Consolas"/>
@@ -2189,6 +2244,7 @@
         </w:rPr>
         <w:t>println</w:t>
       </w:r>
+      <w:proofErr w:type="spellEnd"/>
       <w:r>
         <w:rPr>
           <w:rFonts w:ascii="Consolas" w:hAnsi="Consolas" w:cs="Consolas"/>
@@ -3238,6 +3294,86 @@
         <w:lastRenderedPageBreak/>
         <w:t>Referências</w:t>
       </w:r>
+    </w:p>
+    <w:p>
+      <w:pPr>
+        <w:rPr>
+          <w:rFonts w:ascii="Consolas" w:hAnsi="Consolas"/>
+        </w:rPr>
+      </w:pPr>
+      <w:r>
+        <w:rPr>
+          <w:rFonts w:ascii="Consolas" w:hAnsi="Consolas"/>
+        </w:rPr>
+        <w:t>Laços de Repetição.</w:t>
+      </w:r>
+    </w:p>
+    <w:p>
+      <w:pPr>
+        <w:rPr>
+          <w:rFonts w:ascii="Consolas" w:hAnsi="Consolas"/>
+        </w:rPr>
+      </w:pPr>
+      <w:r>
+        <w:rPr>
+          <w:rFonts w:ascii="Consolas" w:hAnsi="Consolas"/>
+        </w:rPr>
+        <w:t>https://github.com/Leon4rdoalves/CookBook-Java/blob/main/07.md</w:t>
+      </w:r>
+    </w:p>
+    <w:p>
+      <w:pPr>
+        <w:rPr>
+          <w:rFonts w:ascii="Consolas" w:hAnsi="Consolas"/>
+        </w:rPr>
+      </w:pPr>
+    </w:p>
+    <w:p>
+      <w:pPr>
+        <w:rPr>
+          <w:rFonts w:ascii="Consolas" w:hAnsi="Consolas"/>
+        </w:rPr>
+      </w:pPr>
+      <w:r>
+        <w:rPr>
+          <w:rFonts w:ascii="Consolas" w:hAnsi="Consolas"/>
+        </w:rPr>
+        <w:t>Estruturas condicionais e estrutura de repetição em Java.</w:t>
+      </w:r>
+    </w:p>
+    <w:p>
+      <w:pPr>
+        <w:rPr>
+          <w:rFonts w:ascii="Consolas" w:hAnsi="Consolas"/>
+        </w:rPr>
+      </w:pPr>
+      <w:r>
+        <w:rPr>
+          <w:rFonts w:ascii="Consolas" w:hAnsi="Consolas"/>
+        </w:rPr>
+        <w:t>https://www.treinaweb.com.br/blog/estruturas-condicionais-e-estruturas-de-repeticao-em-java#google_vignette</w:t>
+      </w:r>
+    </w:p>
+    <w:p>
+      <w:pPr>
+        <w:rPr>
+          <w:rFonts w:ascii="Consolas" w:hAnsi="Consolas"/>
+        </w:rPr>
+      </w:pPr>
+    </w:p>
+    <w:p>
+      <w:pPr>
+        <w:rPr>
+          <w:rFonts w:ascii="Consolas" w:hAnsi="Consolas"/>
+        </w:rPr>
+      </w:pPr>
+    </w:p>
+    <w:p>
+      <w:pPr>
+        <w:rPr>
+          <w:rFonts w:ascii="Consolas" w:hAnsi="Consolas"/>
+        </w:rPr>
+      </w:pPr>
     </w:p>
     <w:p>
       <w:pPr>

</xml_diff>

<commit_message>
Trabalhando com exemplos da aula Laço de Repetição
</commit_message>
<xml_diff>
--- a/Euripedes Simões de Paula/Java/Laços/Laços de Repetição.docx
+++ b/Euripedes Simões de Paula/Java/Laços/Laços de Repetição.docx
@@ -1142,14 +1142,12 @@
         </w:rPr>
         <w:t xml:space="preserve">ré-definido. Em seguida o programa testará se a condição </w:t>
       </w:r>
-      <w:proofErr w:type="spellStart"/>
-      <w:r>
-        <w:rPr>
-          <w:rFonts w:ascii="Consolas" w:hAnsi="Consolas"/>
-        </w:rPr>
-        <w:t>é</w:t>
-      </w:r>
-      <w:proofErr w:type="spellEnd"/>
+      <w:r>
+        <w:rPr>
+          <w:rFonts w:ascii="Consolas" w:hAnsi="Consolas"/>
+        </w:rPr>
+        <w:t>seja</w:t>
+      </w:r>
       <w:r>
         <w:rPr>
           <w:rFonts w:ascii="Consolas" w:hAnsi="Consolas"/>
@@ -3114,6 +3112,20 @@
         <w:autoSpaceDN w:val="0"/>
         <w:adjustRightInd w:val="0"/>
         <w:spacing w:after="0" w:line="240" w:lineRule="auto"/>
+        <w:rPr>
+          <w:rFonts w:ascii="Consolas" w:hAnsi="Consolas" w:cs="Consolas"/>
+          <w:kern w:val="0"/>
+          <w:sz w:val="20"/>
+          <w:szCs w:val="20"/>
+        </w:rPr>
+      </w:pPr>
+    </w:p>
+    <w:p>
+      <w:pPr>
+        <w:autoSpaceDE w:val="0"/>
+        <w:autoSpaceDN w:val="0"/>
+        <w:adjustRightInd w:val="0"/>
+        <w:spacing w:after="0" w:line="240" w:lineRule="auto"/>
         <w:ind w:firstLine="567"/>
         <w:rPr>
           <w:rFonts w:ascii="Consolas" w:hAnsi="Consolas" w:cs="Consolas"/>
@@ -3152,6 +3164,1308 @@
           <w:szCs w:val="20"/>
         </w:rPr>
       </w:pPr>
+      <w:r>
+        <w:rPr>
+          <w:rFonts w:ascii="Consolas" w:hAnsi="Consolas" w:cs="Consolas"/>
+          <w:kern w:val="0"/>
+          <w:sz w:val="20"/>
+          <w:szCs w:val="20"/>
+        </w:rPr>
+        <w:t>Agora veja no exemplo abaixo como podemos usar um Scanner para coletar dados via console</w:t>
+      </w:r>
+      <w:r>
+        <w:rPr>
+          <w:rFonts w:ascii="Consolas" w:hAnsi="Consolas" w:cs="Consolas"/>
+          <w:kern w:val="0"/>
+          <w:sz w:val="20"/>
+          <w:szCs w:val="20"/>
+        </w:rPr>
+        <w:t>:</w:t>
+      </w:r>
+    </w:p>
+    <w:p>
+      <w:pPr>
+        <w:autoSpaceDE w:val="0"/>
+        <w:autoSpaceDN w:val="0"/>
+        <w:adjustRightInd w:val="0"/>
+        <w:spacing w:after="0" w:line="240" w:lineRule="auto"/>
+        <w:rPr>
+          <w:rFonts w:ascii="Consolas" w:hAnsi="Consolas" w:cs="Consolas"/>
+          <w:kern w:val="0"/>
+          <w:sz w:val="20"/>
+          <w:szCs w:val="20"/>
+        </w:rPr>
+      </w:pPr>
+    </w:p>
+    <w:p>
+      <w:pPr>
+        <w:autoSpaceDE w:val="0"/>
+        <w:autoSpaceDN w:val="0"/>
+        <w:adjustRightInd w:val="0"/>
+        <w:spacing w:after="0" w:line="240" w:lineRule="auto"/>
+        <w:rPr>
+          <w:rFonts w:ascii="Consolas" w:hAnsi="Consolas" w:cs="Consolas"/>
+          <w:kern w:val="0"/>
+          <w:sz w:val="20"/>
+          <w:szCs w:val="20"/>
+          <w:lang w:val="en-US"/>
+        </w:rPr>
+      </w:pPr>
+      <w:r>
+        <w:rPr>
+          <w:rFonts w:ascii="Consolas" w:hAnsi="Consolas" w:cs="Consolas"/>
+          <w:color w:val="8DCBE2"/>
+          <w:kern w:val="0"/>
+          <w:sz w:val="20"/>
+          <w:szCs w:val="20"/>
+          <w:lang w:val="en-US"/>
+        </w:rPr>
+        <w:t>public</w:t>
+      </w:r>
+      <w:r>
+        <w:rPr>
+          <w:rFonts w:ascii="Consolas" w:hAnsi="Consolas" w:cs="Consolas"/>
+          <w:color w:val="D8D8D8"/>
+          <w:kern w:val="0"/>
+          <w:sz w:val="20"/>
+          <w:szCs w:val="20"/>
+          <w:lang w:val="en-US"/>
+        </w:rPr>
+        <w:t xml:space="preserve"> </w:t>
+      </w:r>
+      <w:r>
+        <w:rPr>
+          <w:rFonts w:ascii="Consolas" w:hAnsi="Consolas" w:cs="Consolas"/>
+          <w:color w:val="8DCBE2"/>
+          <w:kern w:val="0"/>
+          <w:sz w:val="20"/>
+          <w:szCs w:val="20"/>
+          <w:lang w:val="en-US"/>
+        </w:rPr>
+        <w:t>static</w:t>
+      </w:r>
+      <w:r>
+        <w:rPr>
+          <w:rFonts w:ascii="Consolas" w:hAnsi="Consolas" w:cs="Consolas"/>
+          <w:color w:val="D8D8D8"/>
+          <w:kern w:val="0"/>
+          <w:sz w:val="20"/>
+          <w:szCs w:val="20"/>
+          <w:lang w:val="en-US"/>
+        </w:rPr>
+        <w:t xml:space="preserve"> </w:t>
+      </w:r>
+      <w:r>
+        <w:rPr>
+          <w:rFonts w:ascii="Consolas" w:hAnsi="Consolas" w:cs="Consolas"/>
+          <w:color w:val="8DCBE2"/>
+          <w:kern w:val="0"/>
+          <w:sz w:val="20"/>
+          <w:szCs w:val="20"/>
+          <w:lang w:val="en-US"/>
+        </w:rPr>
+        <w:t>void</w:t>
+      </w:r>
+      <w:r>
+        <w:rPr>
+          <w:rFonts w:ascii="Consolas" w:hAnsi="Consolas" w:cs="Consolas"/>
+          <w:color w:val="D8D8D8"/>
+          <w:kern w:val="0"/>
+          <w:sz w:val="20"/>
+          <w:szCs w:val="20"/>
+          <w:lang w:val="en-US"/>
+        </w:rPr>
+        <w:t xml:space="preserve"> </w:t>
+      </w:r>
+      <w:r>
+        <w:rPr>
+          <w:rFonts w:ascii="Consolas" w:hAnsi="Consolas" w:cs="Consolas"/>
+          <w:color w:val="BED6FF"/>
+          <w:kern w:val="0"/>
+          <w:sz w:val="20"/>
+          <w:szCs w:val="20"/>
+          <w:lang w:val="en-US"/>
+        </w:rPr>
+        <w:t>main</w:t>
+      </w:r>
+      <w:r>
+        <w:rPr>
+          <w:rFonts w:ascii="Consolas" w:hAnsi="Consolas" w:cs="Consolas"/>
+          <w:color w:val="D8D8D8"/>
+          <w:kern w:val="0"/>
+          <w:sz w:val="20"/>
+          <w:szCs w:val="20"/>
+          <w:lang w:val="en-US"/>
+        </w:rPr>
+        <w:t>(</w:t>
+      </w:r>
+      <w:r>
+        <w:rPr>
+          <w:rFonts w:ascii="Consolas" w:hAnsi="Consolas" w:cs="Consolas"/>
+          <w:color w:val="D25252"/>
+          <w:kern w:val="0"/>
+          <w:sz w:val="20"/>
+          <w:szCs w:val="20"/>
+          <w:lang w:val="en-US"/>
+        </w:rPr>
+        <w:t>String</w:t>
+      </w:r>
+      <w:r>
+        <w:rPr>
+          <w:rFonts w:ascii="Consolas" w:hAnsi="Consolas" w:cs="Consolas"/>
+          <w:color w:val="D8D8D8"/>
+          <w:kern w:val="0"/>
+          <w:sz w:val="20"/>
+          <w:szCs w:val="20"/>
+          <w:lang w:val="en-US"/>
+        </w:rPr>
+        <w:t xml:space="preserve">[] </w:t>
+      </w:r>
+      <w:proofErr w:type="spellStart"/>
+      <w:r>
+        <w:rPr>
+          <w:rFonts w:ascii="Consolas" w:hAnsi="Consolas" w:cs="Consolas"/>
+          <w:color w:val="79ABFF"/>
+          <w:kern w:val="0"/>
+          <w:sz w:val="20"/>
+          <w:szCs w:val="20"/>
+          <w:lang w:val="en-US"/>
+        </w:rPr>
+        <w:t>args</w:t>
+      </w:r>
+      <w:proofErr w:type="spellEnd"/>
+      <w:r>
+        <w:rPr>
+          <w:rFonts w:ascii="Consolas" w:hAnsi="Consolas" w:cs="Consolas"/>
+          <w:color w:val="D8D8D8"/>
+          <w:kern w:val="0"/>
+          <w:sz w:val="20"/>
+          <w:szCs w:val="20"/>
+          <w:lang w:val="en-US"/>
+        </w:rPr>
+        <w:t>) {</w:t>
+      </w:r>
+    </w:p>
+    <w:p>
+      <w:pPr>
+        <w:autoSpaceDE w:val="0"/>
+        <w:autoSpaceDN w:val="0"/>
+        <w:adjustRightInd w:val="0"/>
+        <w:spacing w:after="0" w:line="240" w:lineRule="auto"/>
+        <w:rPr>
+          <w:rFonts w:ascii="Consolas" w:hAnsi="Consolas" w:cs="Consolas"/>
+          <w:kern w:val="0"/>
+          <w:sz w:val="20"/>
+          <w:szCs w:val="20"/>
+          <w:lang w:val="en-US"/>
+        </w:rPr>
+      </w:pPr>
+      <w:r>
+        <w:rPr>
+          <w:rFonts w:ascii="Consolas" w:hAnsi="Consolas" w:cs="Consolas"/>
+          <w:color w:val="D8D8D8"/>
+          <w:kern w:val="0"/>
+          <w:sz w:val="20"/>
+          <w:szCs w:val="20"/>
+          <w:lang w:val="en-US"/>
+        </w:rPr>
+        <w:tab/>
+      </w:r>
+      <w:r>
+        <w:rPr>
+          <w:rFonts w:ascii="Consolas" w:hAnsi="Consolas" w:cs="Consolas"/>
+          <w:color w:val="D8D8D8"/>
+          <w:kern w:val="0"/>
+          <w:sz w:val="20"/>
+          <w:szCs w:val="20"/>
+          <w:lang w:val="en-US"/>
+        </w:rPr>
+        <w:tab/>
+      </w:r>
+    </w:p>
+    <w:p>
+      <w:pPr>
+        <w:autoSpaceDE w:val="0"/>
+        <w:autoSpaceDN w:val="0"/>
+        <w:adjustRightInd w:val="0"/>
+        <w:spacing w:after="0" w:line="240" w:lineRule="auto"/>
+        <w:rPr>
+          <w:rFonts w:ascii="Consolas" w:hAnsi="Consolas" w:cs="Consolas"/>
+          <w:kern w:val="0"/>
+          <w:sz w:val="20"/>
+          <w:szCs w:val="20"/>
+          <w:lang w:val="en-US"/>
+        </w:rPr>
+      </w:pPr>
+      <w:r>
+        <w:rPr>
+          <w:rFonts w:ascii="Consolas" w:hAnsi="Consolas" w:cs="Consolas"/>
+          <w:color w:val="D8D8D8"/>
+          <w:kern w:val="0"/>
+          <w:sz w:val="20"/>
+          <w:szCs w:val="20"/>
+          <w:lang w:val="en-US"/>
+        </w:rPr>
+        <w:tab/>
+      </w:r>
+      <w:r>
+        <w:rPr>
+          <w:rFonts w:ascii="Consolas" w:hAnsi="Consolas" w:cs="Consolas"/>
+          <w:color w:val="D8D8D8"/>
+          <w:kern w:val="0"/>
+          <w:sz w:val="20"/>
+          <w:szCs w:val="20"/>
+          <w:lang w:val="en-US"/>
+        </w:rPr>
+        <w:tab/>
+      </w:r>
+      <w:r>
+        <w:rPr>
+          <w:rFonts w:ascii="Consolas" w:hAnsi="Consolas" w:cs="Consolas"/>
+          <w:color w:val="D25252"/>
+          <w:kern w:val="0"/>
+          <w:sz w:val="20"/>
+          <w:szCs w:val="20"/>
+          <w:lang w:val="en-US"/>
+        </w:rPr>
+        <w:t>String</w:t>
+      </w:r>
+      <w:r>
+        <w:rPr>
+          <w:rFonts w:ascii="Consolas" w:hAnsi="Consolas" w:cs="Consolas"/>
+          <w:color w:val="D8D8D8"/>
+          <w:kern w:val="0"/>
+          <w:sz w:val="20"/>
+          <w:szCs w:val="20"/>
+          <w:lang w:val="en-US"/>
+        </w:rPr>
+        <w:t xml:space="preserve"> </w:t>
+      </w:r>
+      <w:proofErr w:type="spellStart"/>
+      <w:r>
+        <w:rPr>
+          <w:rFonts w:ascii="Consolas" w:hAnsi="Consolas" w:cs="Consolas"/>
+          <w:color w:val="BED6FF"/>
+          <w:kern w:val="0"/>
+          <w:sz w:val="20"/>
+          <w:szCs w:val="20"/>
+          <w:lang w:val="en-US"/>
+        </w:rPr>
+        <w:t>nome</w:t>
+      </w:r>
+      <w:proofErr w:type="spellEnd"/>
+      <w:r>
+        <w:rPr>
+          <w:rFonts w:ascii="Consolas" w:hAnsi="Consolas" w:cs="Consolas"/>
+          <w:color w:val="D8D8D8"/>
+          <w:kern w:val="0"/>
+          <w:sz w:val="20"/>
+          <w:szCs w:val="20"/>
+          <w:lang w:val="en-US"/>
+        </w:rPr>
+        <w:t>;</w:t>
+      </w:r>
+    </w:p>
+    <w:p>
+      <w:pPr>
+        <w:autoSpaceDE w:val="0"/>
+        <w:autoSpaceDN w:val="0"/>
+        <w:adjustRightInd w:val="0"/>
+        <w:spacing w:after="0" w:line="240" w:lineRule="auto"/>
+        <w:rPr>
+          <w:rFonts w:ascii="Consolas" w:hAnsi="Consolas" w:cs="Consolas"/>
+          <w:kern w:val="0"/>
+          <w:sz w:val="20"/>
+          <w:szCs w:val="20"/>
+          <w:lang w:val="en-US"/>
+        </w:rPr>
+      </w:pPr>
+      <w:r>
+        <w:rPr>
+          <w:rFonts w:ascii="Consolas" w:hAnsi="Consolas" w:cs="Consolas"/>
+          <w:color w:val="D8D8D8"/>
+          <w:kern w:val="0"/>
+          <w:sz w:val="20"/>
+          <w:szCs w:val="20"/>
+          <w:lang w:val="en-US"/>
+        </w:rPr>
+        <w:tab/>
+      </w:r>
+      <w:r>
+        <w:rPr>
+          <w:rFonts w:ascii="Consolas" w:hAnsi="Consolas" w:cs="Consolas"/>
+          <w:color w:val="D8D8D8"/>
+          <w:kern w:val="0"/>
+          <w:sz w:val="20"/>
+          <w:szCs w:val="20"/>
+          <w:lang w:val="en-US"/>
+        </w:rPr>
+        <w:tab/>
+      </w:r>
+      <w:r>
+        <w:rPr>
+          <w:rFonts w:ascii="Consolas" w:hAnsi="Consolas" w:cs="Consolas"/>
+          <w:color w:val="8DCBE2"/>
+          <w:kern w:val="0"/>
+          <w:sz w:val="20"/>
+          <w:szCs w:val="20"/>
+          <w:lang w:val="en-US"/>
+        </w:rPr>
+        <w:t>int</w:t>
+      </w:r>
+      <w:r>
+        <w:rPr>
+          <w:rFonts w:ascii="Consolas" w:hAnsi="Consolas" w:cs="Consolas"/>
+          <w:color w:val="D8D8D8"/>
+          <w:kern w:val="0"/>
+          <w:sz w:val="20"/>
+          <w:szCs w:val="20"/>
+          <w:lang w:val="en-US"/>
+        </w:rPr>
+        <w:t xml:space="preserve"> </w:t>
+      </w:r>
+      <w:r>
+        <w:rPr>
+          <w:rFonts w:ascii="Consolas" w:hAnsi="Consolas" w:cs="Consolas"/>
+          <w:color w:val="BED6FF"/>
+          <w:kern w:val="0"/>
+          <w:sz w:val="20"/>
+          <w:szCs w:val="20"/>
+          <w:lang w:val="en-US"/>
+        </w:rPr>
+        <w:t>a</w:t>
+      </w:r>
+      <w:r>
+        <w:rPr>
+          <w:rFonts w:ascii="Consolas" w:hAnsi="Consolas" w:cs="Consolas"/>
+          <w:color w:val="D8D8D8"/>
+          <w:kern w:val="0"/>
+          <w:sz w:val="20"/>
+          <w:szCs w:val="20"/>
+          <w:lang w:val="en-US"/>
+        </w:rPr>
+        <w:t>;</w:t>
+      </w:r>
+    </w:p>
+    <w:p>
+      <w:pPr>
+        <w:autoSpaceDE w:val="0"/>
+        <w:autoSpaceDN w:val="0"/>
+        <w:adjustRightInd w:val="0"/>
+        <w:spacing w:after="0" w:line="240" w:lineRule="auto"/>
+        <w:rPr>
+          <w:rFonts w:ascii="Consolas" w:hAnsi="Consolas" w:cs="Consolas"/>
+          <w:kern w:val="0"/>
+          <w:sz w:val="20"/>
+          <w:szCs w:val="20"/>
+          <w:lang w:val="en-US"/>
+        </w:rPr>
+      </w:pPr>
+      <w:r>
+        <w:rPr>
+          <w:rFonts w:ascii="Consolas" w:hAnsi="Consolas" w:cs="Consolas"/>
+          <w:color w:val="D8D8D8"/>
+          <w:kern w:val="0"/>
+          <w:sz w:val="20"/>
+          <w:szCs w:val="20"/>
+          <w:lang w:val="en-US"/>
+        </w:rPr>
+        <w:tab/>
+      </w:r>
+      <w:r>
+        <w:rPr>
+          <w:rFonts w:ascii="Consolas" w:hAnsi="Consolas" w:cs="Consolas"/>
+          <w:color w:val="D8D8D8"/>
+          <w:kern w:val="0"/>
+          <w:sz w:val="20"/>
+          <w:szCs w:val="20"/>
+          <w:lang w:val="en-US"/>
+        </w:rPr>
+        <w:tab/>
+      </w:r>
+      <w:r>
+        <w:rPr>
+          <w:rFonts w:ascii="Consolas" w:hAnsi="Consolas" w:cs="Consolas"/>
+          <w:color w:val="D25252"/>
+          <w:kern w:val="0"/>
+          <w:sz w:val="20"/>
+          <w:szCs w:val="20"/>
+          <w:lang w:val="en-US"/>
+        </w:rPr>
+        <w:t>Scanner</w:t>
+      </w:r>
+      <w:r>
+        <w:rPr>
+          <w:rFonts w:ascii="Consolas" w:hAnsi="Consolas" w:cs="Consolas"/>
+          <w:color w:val="D8D8D8"/>
+          <w:kern w:val="0"/>
+          <w:sz w:val="20"/>
+          <w:szCs w:val="20"/>
+          <w:lang w:val="en-US"/>
+        </w:rPr>
+        <w:t xml:space="preserve"> </w:t>
+      </w:r>
+      <w:proofErr w:type="spellStart"/>
+      <w:r>
+        <w:rPr>
+          <w:rFonts w:ascii="Consolas" w:hAnsi="Consolas" w:cs="Consolas"/>
+          <w:color w:val="BED6FF"/>
+          <w:kern w:val="0"/>
+          <w:sz w:val="20"/>
+          <w:szCs w:val="20"/>
+          <w:u w:val="single"/>
+          <w:lang w:val="en-US"/>
+        </w:rPr>
+        <w:t>leia</w:t>
+      </w:r>
+      <w:proofErr w:type="spellEnd"/>
+      <w:r>
+        <w:rPr>
+          <w:rFonts w:ascii="Consolas" w:hAnsi="Consolas" w:cs="Consolas"/>
+          <w:color w:val="D8D8D8"/>
+          <w:kern w:val="0"/>
+          <w:sz w:val="20"/>
+          <w:szCs w:val="20"/>
+          <w:lang w:val="en-US"/>
+        </w:rPr>
+        <w:t xml:space="preserve"> = </w:t>
+      </w:r>
+      <w:r>
+        <w:rPr>
+          <w:rFonts w:ascii="Consolas" w:hAnsi="Consolas" w:cs="Consolas"/>
+          <w:color w:val="8DCBE2"/>
+          <w:kern w:val="0"/>
+          <w:sz w:val="20"/>
+          <w:szCs w:val="20"/>
+          <w:lang w:val="en-US"/>
+        </w:rPr>
+        <w:t>new</w:t>
+      </w:r>
+      <w:r>
+        <w:rPr>
+          <w:rFonts w:ascii="Consolas" w:hAnsi="Consolas" w:cs="Consolas"/>
+          <w:color w:val="D8D8D8"/>
+          <w:kern w:val="0"/>
+          <w:sz w:val="20"/>
+          <w:szCs w:val="20"/>
+          <w:lang w:val="en-US"/>
+        </w:rPr>
+        <w:t xml:space="preserve"> </w:t>
+      </w:r>
+      <w:r>
+        <w:rPr>
+          <w:rFonts w:ascii="Consolas" w:hAnsi="Consolas" w:cs="Consolas"/>
+          <w:color w:val="FFFFFF"/>
+          <w:kern w:val="0"/>
+          <w:sz w:val="20"/>
+          <w:szCs w:val="20"/>
+          <w:lang w:val="en-US"/>
+        </w:rPr>
+        <w:t>Scanner</w:t>
+      </w:r>
+      <w:r>
+        <w:rPr>
+          <w:rFonts w:ascii="Consolas" w:hAnsi="Consolas" w:cs="Consolas"/>
+          <w:color w:val="D8D8D8"/>
+          <w:kern w:val="0"/>
+          <w:sz w:val="20"/>
+          <w:szCs w:val="20"/>
+          <w:lang w:val="en-US"/>
+        </w:rPr>
+        <w:t>(</w:t>
+      </w:r>
+      <w:r>
+        <w:rPr>
+          <w:rFonts w:ascii="Consolas" w:hAnsi="Consolas" w:cs="Consolas"/>
+          <w:color w:val="D25252"/>
+          <w:kern w:val="0"/>
+          <w:sz w:val="20"/>
+          <w:szCs w:val="20"/>
+          <w:lang w:val="en-US"/>
+        </w:rPr>
+        <w:t>System</w:t>
+      </w:r>
+      <w:r>
+        <w:rPr>
+          <w:rFonts w:ascii="Consolas" w:hAnsi="Consolas" w:cs="Consolas"/>
+          <w:color w:val="D8D8D8"/>
+          <w:kern w:val="0"/>
+          <w:sz w:val="20"/>
+          <w:szCs w:val="20"/>
+          <w:lang w:val="en-US"/>
+        </w:rPr>
+        <w:t>.</w:t>
+      </w:r>
+      <w:r>
+        <w:rPr>
+          <w:rFonts w:ascii="Consolas" w:hAnsi="Consolas" w:cs="Consolas"/>
+          <w:color w:val="EFC090"/>
+          <w:kern w:val="0"/>
+          <w:sz w:val="20"/>
+          <w:szCs w:val="20"/>
+          <w:lang w:val="en-US"/>
+        </w:rPr>
+        <w:t>in</w:t>
+      </w:r>
+      <w:r>
+        <w:rPr>
+          <w:rFonts w:ascii="Consolas" w:hAnsi="Consolas" w:cs="Consolas"/>
+          <w:color w:val="D8D8D8"/>
+          <w:kern w:val="0"/>
+          <w:sz w:val="20"/>
+          <w:szCs w:val="20"/>
+          <w:lang w:val="en-US"/>
+        </w:rPr>
+        <w:t>);</w:t>
+      </w:r>
+    </w:p>
+    <w:p>
+      <w:pPr>
+        <w:autoSpaceDE w:val="0"/>
+        <w:autoSpaceDN w:val="0"/>
+        <w:adjustRightInd w:val="0"/>
+        <w:spacing w:after="0" w:line="240" w:lineRule="auto"/>
+        <w:rPr>
+          <w:rFonts w:ascii="Consolas" w:hAnsi="Consolas" w:cs="Consolas"/>
+          <w:kern w:val="0"/>
+          <w:sz w:val="20"/>
+          <w:szCs w:val="20"/>
+          <w:lang w:val="en-US"/>
+        </w:rPr>
+      </w:pPr>
+      <w:r>
+        <w:rPr>
+          <w:rFonts w:ascii="Consolas" w:hAnsi="Consolas" w:cs="Consolas"/>
+          <w:color w:val="D8D8D8"/>
+          <w:kern w:val="0"/>
+          <w:sz w:val="20"/>
+          <w:szCs w:val="20"/>
+          <w:lang w:val="en-US"/>
+        </w:rPr>
+        <w:tab/>
+      </w:r>
+      <w:r>
+        <w:rPr>
+          <w:rFonts w:ascii="Consolas" w:hAnsi="Consolas" w:cs="Consolas"/>
+          <w:color w:val="D8D8D8"/>
+          <w:kern w:val="0"/>
+          <w:sz w:val="20"/>
+          <w:szCs w:val="20"/>
+          <w:lang w:val="en-US"/>
+        </w:rPr>
+        <w:tab/>
+      </w:r>
+    </w:p>
+    <w:p>
+      <w:pPr>
+        <w:autoSpaceDE w:val="0"/>
+        <w:autoSpaceDN w:val="0"/>
+        <w:adjustRightInd w:val="0"/>
+        <w:spacing w:after="0" w:line="240" w:lineRule="auto"/>
+        <w:rPr>
+          <w:rFonts w:ascii="Consolas" w:hAnsi="Consolas" w:cs="Consolas"/>
+          <w:kern w:val="0"/>
+          <w:sz w:val="20"/>
+          <w:szCs w:val="20"/>
+        </w:rPr>
+      </w:pPr>
+      <w:r>
+        <w:rPr>
+          <w:rFonts w:ascii="Consolas" w:hAnsi="Consolas" w:cs="Consolas"/>
+          <w:color w:val="D8D8D8"/>
+          <w:kern w:val="0"/>
+          <w:sz w:val="20"/>
+          <w:szCs w:val="20"/>
+          <w:lang w:val="en-US"/>
+        </w:rPr>
+        <w:tab/>
+      </w:r>
+      <w:r>
+        <w:rPr>
+          <w:rFonts w:ascii="Consolas" w:hAnsi="Consolas" w:cs="Consolas"/>
+          <w:color w:val="D8D8D8"/>
+          <w:kern w:val="0"/>
+          <w:sz w:val="20"/>
+          <w:szCs w:val="20"/>
+          <w:lang w:val="en-US"/>
+        </w:rPr>
+        <w:tab/>
+      </w:r>
+      <w:r>
+        <w:rPr>
+          <w:rFonts w:ascii="Consolas" w:hAnsi="Consolas" w:cs="Consolas"/>
+          <w:color w:val="8DCBE2"/>
+          <w:kern w:val="0"/>
+          <w:sz w:val="20"/>
+          <w:szCs w:val="20"/>
+        </w:rPr>
+        <w:t>for</w:t>
+      </w:r>
+      <w:r>
+        <w:rPr>
+          <w:rFonts w:ascii="Consolas" w:hAnsi="Consolas" w:cs="Consolas"/>
+          <w:color w:val="D8D8D8"/>
+          <w:kern w:val="0"/>
+          <w:sz w:val="20"/>
+          <w:szCs w:val="20"/>
+        </w:rPr>
+        <w:t xml:space="preserve"> (</w:t>
+      </w:r>
+      <w:r>
+        <w:rPr>
+          <w:rFonts w:ascii="Consolas" w:hAnsi="Consolas" w:cs="Consolas"/>
+          <w:color w:val="79ABFF"/>
+          <w:kern w:val="0"/>
+          <w:sz w:val="20"/>
+          <w:szCs w:val="20"/>
+        </w:rPr>
+        <w:t>a</w:t>
+      </w:r>
+      <w:r>
+        <w:rPr>
+          <w:rFonts w:ascii="Consolas" w:hAnsi="Consolas" w:cs="Consolas"/>
+          <w:color w:val="D8D8D8"/>
+          <w:kern w:val="0"/>
+          <w:sz w:val="20"/>
+          <w:szCs w:val="20"/>
+        </w:rPr>
+        <w:t xml:space="preserve"> = </w:t>
+      </w:r>
+      <w:r>
+        <w:rPr>
+          <w:rFonts w:ascii="Consolas" w:hAnsi="Consolas" w:cs="Consolas"/>
+          <w:color w:val="7FB347"/>
+          <w:kern w:val="0"/>
+          <w:sz w:val="20"/>
+          <w:szCs w:val="20"/>
+        </w:rPr>
+        <w:t>1</w:t>
+      </w:r>
+      <w:r>
+        <w:rPr>
+          <w:rFonts w:ascii="Consolas" w:hAnsi="Consolas" w:cs="Consolas"/>
+          <w:color w:val="D8D8D8"/>
+          <w:kern w:val="0"/>
+          <w:sz w:val="20"/>
+          <w:szCs w:val="20"/>
+        </w:rPr>
+        <w:t xml:space="preserve">; </w:t>
+      </w:r>
+      <w:r>
+        <w:rPr>
+          <w:rFonts w:ascii="Consolas" w:hAnsi="Consolas" w:cs="Consolas"/>
+          <w:color w:val="79ABFF"/>
+          <w:kern w:val="0"/>
+          <w:sz w:val="20"/>
+          <w:szCs w:val="20"/>
+        </w:rPr>
+        <w:t>a</w:t>
+      </w:r>
+      <w:r>
+        <w:rPr>
+          <w:rFonts w:ascii="Consolas" w:hAnsi="Consolas" w:cs="Consolas"/>
+          <w:color w:val="D8D8D8"/>
+          <w:kern w:val="0"/>
+          <w:sz w:val="20"/>
+          <w:szCs w:val="20"/>
+        </w:rPr>
+        <w:t xml:space="preserve"> &lt; </w:t>
+      </w:r>
+      <w:r>
+        <w:rPr>
+          <w:rFonts w:ascii="Consolas" w:hAnsi="Consolas" w:cs="Consolas"/>
+          <w:color w:val="7FB347"/>
+          <w:kern w:val="0"/>
+          <w:sz w:val="20"/>
+          <w:szCs w:val="20"/>
+        </w:rPr>
+        <w:t>4</w:t>
+      </w:r>
+      <w:r>
+        <w:rPr>
+          <w:rFonts w:ascii="Consolas" w:hAnsi="Consolas" w:cs="Consolas"/>
+          <w:color w:val="D8D8D8"/>
+          <w:kern w:val="0"/>
+          <w:sz w:val="20"/>
+          <w:szCs w:val="20"/>
+        </w:rPr>
+        <w:t xml:space="preserve">; </w:t>
+      </w:r>
+      <w:r>
+        <w:rPr>
+          <w:rFonts w:ascii="Consolas" w:hAnsi="Consolas" w:cs="Consolas"/>
+          <w:color w:val="79ABFF"/>
+          <w:kern w:val="0"/>
+          <w:sz w:val="20"/>
+          <w:szCs w:val="20"/>
+        </w:rPr>
+        <w:t>a</w:t>
+      </w:r>
+      <w:r>
+        <w:rPr>
+          <w:rFonts w:ascii="Consolas" w:hAnsi="Consolas" w:cs="Consolas"/>
+          <w:color w:val="D8D8D8"/>
+          <w:kern w:val="0"/>
+          <w:sz w:val="20"/>
+          <w:szCs w:val="20"/>
+        </w:rPr>
+        <w:t>++) {</w:t>
+      </w:r>
+    </w:p>
+    <w:p>
+      <w:pPr>
+        <w:autoSpaceDE w:val="0"/>
+        <w:autoSpaceDN w:val="0"/>
+        <w:adjustRightInd w:val="0"/>
+        <w:spacing w:after="0" w:line="240" w:lineRule="auto"/>
+        <w:rPr>
+          <w:rFonts w:ascii="Consolas" w:hAnsi="Consolas" w:cs="Consolas"/>
+          <w:kern w:val="0"/>
+          <w:sz w:val="20"/>
+          <w:szCs w:val="20"/>
+        </w:rPr>
+      </w:pPr>
+      <w:r>
+        <w:rPr>
+          <w:rFonts w:ascii="Consolas" w:hAnsi="Consolas" w:cs="Consolas"/>
+          <w:color w:val="D8D8D8"/>
+          <w:kern w:val="0"/>
+          <w:sz w:val="20"/>
+          <w:szCs w:val="20"/>
+        </w:rPr>
+        <w:tab/>
+      </w:r>
+      <w:r>
+        <w:rPr>
+          <w:rFonts w:ascii="Consolas" w:hAnsi="Consolas" w:cs="Consolas"/>
+          <w:color w:val="D8D8D8"/>
+          <w:kern w:val="0"/>
+          <w:sz w:val="20"/>
+          <w:szCs w:val="20"/>
+        </w:rPr>
+        <w:tab/>
+      </w:r>
+      <w:r>
+        <w:rPr>
+          <w:rFonts w:ascii="Consolas" w:hAnsi="Consolas" w:cs="Consolas"/>
+          <w:color w:val="D8D8D8"/>
+          <w:kern w:val="0"/>
+          <w:sz w:val="20"/>
+          <w:szCs w:val="20"/>
+        </w:rPr>
+        <w:tab/>
+      </w:r>
+      <w:proofErr w:type="spellStart"/>
+      <w:r>
+        <w:rPr>
+          <w:rFonts w:ascii="Consolas" w:hAnsi="Consolas" w:cs="Consolas"/>
+          <w:color w:val="D25252"/>
+          <w:kern w:val="0"/>
+          <w:sz w:val="20"/>
+          <w:szCs w:val="20"/>
+        </w:rPr>
+        <w:t>System</w:t>
+      </w:r>
+      <w:r>
+        <w:rPr>
+          <w:rFonts w:ascii="Consolas" w:hAnsi="Consolas" w:cs="Consolas"/>
+          <w:color w:val="D8D8D8"/>
+          <w:kern w:val="0"/>
+          <w:sz w:val="20"/>
+          <w:szCs w:val="20"/>
+        </w:rPr>
+        <w:t>.</w:t>
+      </w:r>
+      <w:r>
+        <w:rPr>
+          <w:rFonts w:ascii="Consolas" w:hAnsi="Consolas" w:cs="Consolas"/>
+          <w:color w:val="EFC090"/>
+          <w:kern w:val="0"/>
+          <w:sz w:val="20"/>
+          <w:szCs w:val="20"/>
+        </w:rPr>
+        <w:t>out</w:t>
+      </w:r>
+      <w:r>
+        <w:rPr>
+          <w:rFonts w:ascii="Consolas" w:hAnsi="Consolas" w:cs="Consolas"/>
+          <w:color w:val="D8D8D8"/>
+          <w:kern w:val="0"/>
+          <w:sz w:val="20"/>
+          <w:szCs w:val="20"/>
+        </w:rPr>
+        <w:t>.</w:t>
+      </w:r>
+      <w:r>
+        <w:rPr>
+          <w:rFonts w:ascii="Consolas" w:hAnsi="Consolas" w:cs="Consolas"/>
+          <w:color w:val="FFFFFF"/>
+          <w:kern w:val="0"/>
+          <w:sz w:val="20"/>
+          <w:szCs w:val="20"/>
+        </w:rPr>
+        <w:t>println</w:t>
+      </w:r>
+      <w:proofErr w:type="spellEnd"/>
+      <w:r>
+        <w:rPr>
+          <w:rFonts w:ascii="Consolas" w:hAnsi="Consolas" w:cs="Consolas"/>
+          <w:color w:val="D8D8D8"/>
+          <w:kern w:val="0"/>
+          <w:sz w:val="20"/>
+          <w:szCs w:val="20"/>
+        </w:rPr>
+        <w:t>(</w:t>
+      </w:r>
+      <w:r>
+        <w:rPr>
+          <w:rFonts w:ascii="Consolas" w:hAnsi="Consolas" w:cs="Consolas"/>
+          <w:color w:val="FFC600"/>
+          <w:kern w:val="0"/>
+          <w:sz w:val="20"/>
+          <w:szCs w:val="20"/>
+        </w:rPr>
+        <w:t>"\</w:t>
+      </w:r>
+      <w:proofErr w:type="spellStart"/>
+      <w:r>
+        <w:rPr>
+          <w:rFonts w:ascii="Consolas" w:hAnsi="Consolas" w:cs="Consolas"/>
+          <w:color w:val="FFC600"/>
+          <w:kern w:val="0"/>
+          <w:sz w:val="20"/>
+          <w:szCs w:val="20"/>
+        </w:rPr>
+        <w:t>nDigite</w:t>
+      </w:r>
+      <w:proofErr w:type="spellEnd"/>
+      <w:r>
+        <w:rPr>
+          <w:rFonts w:ascii="Consolas" w:hAnsi="Consolas" w:cs="Consolas"/>
+          <w:color w:val="FFC600"/>
+          <w:kern w:val="0"/>
+          <w:sz w:val="20"/>
+          <w:szCs w:val="20"/>
+        </w:rPr>
+        <w:t xml:space="preserve"> o "</w:t>
+      </w:r>
+      <w:r>
+        <w:rPr>
+          <w:rFonts w:ascii="Consolas" w:hAnsi="Consolas" w:cs="Consolas"/>
+          <w:color w:val="D8D8D8"/>
+          <w:kern w:val="0"/>
+          <w:sz w:val="20"/>
+          <w:szCs w:val="20"/>
+        </w:rPr>
+        <w:t xml:space="preserve"> + </w:t>
+      </w:r>
+      <w:r>
+        <w:rPr>
+          <w:rFonts w:ascii="Consolas" w:hAnsi="Consolas" w:cs="Consolas"/>
+          <w:color w:val="79ABFF"/>
+          <w:kern w:val="0"/>
+          <w:sz w:val="20"/>
+          <w:szCs w:val="20"/>
+        </w:rPr>
+        <w:t>a</w:t>
+      </w:r>
+      <w:r>
+        <w:rPr>
+          <w:rFonts w:ascii="Consolas" w:hAnsi="Consolas" w:cs="Consolas"/>
+          <w:color w:val="D8D8D8"/>
+          <w:kern w:val="0"/>
+          <w:sz w:val="20"/>
+          <w:szCs w:val="20"/>
+        </w:rPr>
+        <w:t xml:space="preserve"> + </w:t>
+      </w:r>
+      <w:r>
+        <w:rPr>
+          <w:rFonts w:ascii="Consolas" w:hAnsi="Consolas" w:cs="Consolas"/>
+          <w:color w:val="FFC600"/>
+          <w:kern w:val="0"/>
+          <w:sz w:val="20"/>
+          <w:szCs w:val="20"/>
+        </w:rPr>
+        <w:t>"º nome:  "</w:t>
+      </w:r>
+      <w:r>
+        <w:rPr>
+          <w:rFonts w:ascii="Consolas" w:hAnsi="Consolas" w:cs="Consolas"/>
+          <w:color w:val="D8D8D8"/>
+          <w:kern w:val="0"/>
+          <w:sz w:val="20"/>
+          <w:szCs w:val="20"/>
+        </w:rPr>
+        <w:t>);</w:t>
+      </w:r>
+    </w:p>
+    <w:p>
+      <w:pPr>
+        <w:autoSpaceDE w:val="0"/>
+        <w:autoSpaceDN w:val="0"/>
+        <w:adjustRightInd w:val="0"/>
+        <w:spacing w:after="0" w:line="240" w:lineRule="auto"/>
+        <w:rPr>
+          <w:rFonts w:ascii="Consolas" w:hAnsi="Consolas" w:cs="Consolas"/>
+          <w:kern w:val="0"/>
+          <w:sz w:val="20"/>
+          <w:szCs w:val="20"/>
+        </w:rPr>
+      </w:pPr>
+      <w:r>
+        <w:rPr>
+          <w:rFonts w:ascii="Consolas" w:hAnsi="Consolas" w:cs="Consolas"/>
+          <w:color w:val="D8D8D8"/>
+          <w:kern w:val="0"/>
+          <w:sz w:val="20"/>
+          <w:szCs w:val="20"/>
+        </w:rPr>
+        <w:tab/>
+      </w:r>
+      <w:r>
+        <w:rPr>
+          <w:rFonts w:ascii="Consolas" w:hAnsi="Consolas" w:cs="Consolas"/>
+          <w:color w:val="D8D8D8"/>
+          <w:kern w:val="0"/>
+          <w:sz w:val="20"/>
+          <w:szCs w:val="20"/>
+        </w:rPr>
+        <w:tab/>
+      </w:r>
+      <w:r>
+        <w:rPr>
+          <w:rFonts w:ascii="Consolas" w:hAnsi="Consolas" w:cs="Consolas"/>
+          <w:color w:val="D8D8D8"/>
+          <w:kern w:val="0"/>
+          <w:sz w:val="20"/>
+          <w:szCs w:val="20"/>
+        </w:rPr>
+        <w:tab/>
+      </w:r>
+      <w:r>
+        <w:rPr>
+          <w:rFonts w:ascii="Consolas" w:hAnsi="Consolas" w:cs="Consolas"/>
+          <w:color w:val="79ABFF"/>
+          <w:kern w:val="0"/>
+          <w:sz w:val="20"/>
+          <w:szCs w:val="20"/>
+        </w:rPr>
+        <w:t>nome</w:t>
+      </w:r>
+      <w:r>
+        <w:rPr>
+          <w:rFonts w:ascii="Consolas" w:hAnsi="Consolas" w:cs="Consolas"/>
+          <w:color w:val="D8D8D8"/>
+          <w:kern w:val="0"/>
+          <w:sz w:val="20"/>
+          <w:szCs w:val="20"/>
+        </w:rPr>
+        <w:t xml:space="preserve"> = </w:t>
+      </w:r>
+      <w:proofErr w:type="spellStart"/>
+      <w:r>
+        <w:rPr>
+          <w:rFonts w:ascii="Consolas" w:hAnsi="Consolas" w:cs="Consolas"/>
+          <w:color w:val="79ABFF"/>
+          <w:kern w:val="0"/>
+          <w:sz w:val="20"/>
+          <w:szCs w:val="20"/>
+        </w:rPr>
+        <w:t>leia</w:t>
+      </w:r>
+      <w:r>
+        <w:rPr>
+          <w:rFonts w:ascii="Consolas" w:hAnsi="Consolas" w:cs="Consolas"/>
+          <w:color w:val="D8D8D8"/>
+          <w:kern w:val="0"/>
+          <w:sz w:val="20"/>
+          <w:szCs w:val="20"/>
+        </w:rPr>
+        <w:t>.</w:t>
+      </w:r>
+      <w:r>
+        <w:rPr>
+          <w:rFonts w:ascii="Consolas" w:hAnsi="Consolas" w:cs="Consolas"/>
+          <w:color w:val="FFFFFF"/>
+          <w:kern w:val="0"/>
+          <w:sz w:val="20"/>
+          <w:szCs w:val="20"/>
+        </w:rPr>
+        <w:t>nextLine</w:t>
+      </w:r>
+      <w:proofErr w:type="spellEnd"/>
+      <w:r>
+        <w:rPr>
+          <w:rFonts w:ascii="Consolas" w:hAnsi="Consolas" w:cs="Consolas"/>
+          <w:color w:val="D8D8D8"/>
+          <w:kern w:val="0"/>
+          <w:sz w:val="20"/>
+          <w:szCs w:val="20"/>
+        </w:rPr>
+        <w:t>();</w:t>
+      </w:r>
+    </w:p>
+    <w:p>
+      <w:pPr>
+        <w:autoSpaceDE w:val="0"/>
+        <w:autoSpaceDN w:val="0"/>
+        <w:adjustRightInd w:val="0"/>
+        <w:spacing w:after="0" w:line="240" w:lineRule="auto"/>
+        <w:rPr>
+          <w:rFonts w:ascii="Consolas" w:hAnsi="Consolas" w:cs="Consolas"/>
+          <w:kern w:val="0"/>
+          <w:sz w:val="20"/>
+          <w:szCs w:val="20"/>
+        </w:rPr>
+      </w:pPr>
+      <w:r>
+        <w:rPr>
+          <w:rFonts w:ascii="Consolas" w:hAnsi="Consolas" w:cs="Consolas"/>
+          <w:color w:val="D8D8D8"/>
+          <w:kern w:val="0"/>
+          <w:sz w:val="20"/>
+          <w:szCs w:val="20"/>
+        </w:rPr>
+        <w:tab/>
+      </w:r>
+      <w:r>
+        <w:rPr>
+          <w:rFonts w:ascii="Consolas" w:hAnsi="Consolas" w:cs="Consolas"/>
+          <w:color w:val="D8D8D8"/>
+          <w:kern w:val="0"/>
+          <w:sz w:val="20"/>
+          <w:szCs w:val="20"/>
+        </w:rPr>
+        <w:tab/>
+      </w:r>
+      <w:r>
+        <w:rPr>
+          <w:rFonts w:ascii="Consolas" w:hAnsi="Consolas" w:cs="Consolas"/>
+          <w:color w:val="D8D8D8"/>
+          <w:kern w:val="0"/>
+          <w:sz w:val="20"/>
+          <w:szCs w:val="20"/>
+        </w:rPr>
+        <w:tab/>
+      </w:r>
+      <w:proofErr w:type="spellStart"/>
+      <w:r>
+        <w:rPr>
+          <w:rFonts w:ascii="Consolas" w:hAnsi="Consolas" w:cs="Consolas"/>
+          <w:color w:val="D25252"/>
+          <w:kern w:val="0"/>
+          <w:sz w:val="20"/>
+          <w:szCs w:val="20"/>
+        </w:rPr>
+        <w:t>System</w:t>
+      </w:r>
+      <w:r>
+        <w:rPr>
+          <w:rFonts w:ascii="Consolas" w:hAnsi="Consolas" w:cs="Consolas"/>
+          <w:color w:val="D8D8D8"/>
+          <w:kern w:val="0"/>
+          <w:sz w:val="20"/>
+          <w:szCs w:val="20"/>
+        </w:rPr>
+        <w:t>.</w:t>
+      </w:r>
+      <w:r>
+        <w:rPr>
+          <w:rFonts w:ascii="Consolas" w:hAnsi="Consolas" w:cs="Consolas"/>
+          <w:color w:val="EFC090"/>
+          <w:kern w:val="0"/>
+          <w:sz w:val="20"/>
+          <w:szCs w:val="20"/>
+        </w:rPr>
+        <w:t>out</w:t>
+      </w:r>
+      <w:r>
+        <w:rPr>
+          <w:rFonts w:ascii="Consolas" w:hAnsi="Consolas" w:cs="Consolas"/>
+          <w:color w:val="D8D8D8"/>
+          <w:kern w:val="0"/>
+          <w:sz w:val="20"/>
+          <w:szCs w:val="20"/>
+        </w:rPr>
+        <w:t>.</w:t>
+      </w:r>
+      <w:r>
+        <w:rPr>
+          <w:rFonts w:ascii="Consolas" w:hAnsi="Consolas" w:cs="Consolas"/>
+          <w:color w:val="FFFFFF"/>
+          <w:kern w:val="0"/>
+          <w:sz w:val="20"/>
+          <w:szCs w:val="20"/>
+        </w:rPr>
+        <w:t>println</w:t>
+      </w:r>
+      <w:proofErr w:type="spellEnd"/>
+      <w:r>
+        <w:rPr>
+          <w:rFonts w:ascii="Consolas" w:hAnsi="Consolas" w:cs="Consolas"/>
+          <w:color w:val="D8D8D8"/>
+          <w:kern w:val="0"/>
+          <w:sz w:val="20"/>
+          <w:szCs w:val="20"/>
+        </w:rPr>
+        <w:t>(</w:t>
+      </w:r>
+      <w:r>
+        <w:rPr>
+          <w:rFonts w:ascii="Consolas" w:hAnsi="Consolas" w:cs="Consolas"/>
+          <w:color w:val="FFC600"/>
+          <w:kern w:val="0"/>
+          <w:sz w:val="20"/>
+          <w:szCs w:val="20"/>
+        </w:rPr>
+        <w:t>"O "</w:t>
+      </w:r>
+      <w:r>
+        <w:rPr>
+          <w:rFonts w:ascii="Consolas" w:hAnsi="Consolas" w:cs="Consolas"/>
+          <w:color w:val="D8D8D8"/>
+          <w:kern w:val="0"/>
+          <w:sz w:val="20"/>
+          <w:szCs w:val="20"/>
+        </w:rPr>
+        <w:t xml:space="preserve"> + </w:t>
+      </w:r>
+      <w:r>
+        <w:rPr>
+          <w:rFonts w:ascii="Consolas" w:hAnsi="Consolas" w:cs="Consolas"/>
+          <w:color w:val="79ABFF"/>
+          <w:kern w:val="0"/>
+          <w:sz w:val="20"/>
+          <w:szCs w:val="20"/>
+        </w:rPr>
+        <w:t>a</w:t>
+      </w:r>
+      <w:r>
+        <w:rPr>
+          <w:rFonts w:ascii="Consolas" w:hAnsi="Consolas" w:cs="Consolas"/>
+          <w:color w:val="D8D8D8"/>
+          <w:kern w:val="0"/>
+          <w:sz w:val="20"/>
+          <w:szCs w:val="20"/>
+        </w:rPr>
+        <w:t xml:space="preserve"> + </w:t>
+      </w:r>
+      <w:r>
+        <w:rPr>
+          <w:rFonts w:ascii="Consolas" w:hAnsi="Consolas" w:cs="Consolas"/>
+          <w:color w:val="FFC600"/>
+          <w:kern w:val="0"/>
+          <w:sz w:val="20"/>
+          <w:szCs w:val="20"/>
+        </w:rPr>
+        <w:t>"º nome é: "</w:t>
+      </w:r>
+      <w:r>
+        <w:rPr>
+          <w:rFonts w:ascii="Consolas" w:hAnsi="Consolas" w:cs="Consolas"/>
+          <w:color w:val="D8D8D8"/>
+          <w:kern w:val="0"/>
+          <w:sz w:val="20"/>
+          <w:szCs w:val="20"/>
+        </w:rPr>
+        <w:t xml:space="preserve"> + </w:t>
+      </w:r>
+      <w:r>
+        <w:rPr>
+          <w:rFonts w:ascii="Consolas" w:hAnsi="Consolas" w:cs="Consolas"/>
+          <w:color w:val="79ABFF"/>
+          <w:kern w:val="0"/>
+          <w:sz w:val="20"/>
+          <w:szCs w:val="20"/>
+        </w:rPr>
+        <w:t>nome</w:t>
+      </w:r>
+      <w:r>
+        <w:rPr>
+          <w:rFonts w:ascii="Consolas" w:hAnsi="Consolas" w:cs="Consolas"/>
+          <w:color w:val="D8D8D8"/>
+          <w:kern w:val="0"/>
+          <w:sz w:val="20"/>
+          <w:szCs w:val="20"/>
+        </w:rPr>
+        <w:t>);</w:t>
+      </w:r>
+    </w:p>
+    <w:p>
+      <w:pPr>
+        <w:autoSpaceDE w:val="0"/>
+        <w:autoSpaceDN w:val="0"/>
+        <w:adjustRightInd w:val="0"/>
+        <w:spacing w:after="0" w:line="240" w:lineRule="auto"/>
+        <w:rPr>
+          <w:rFonts w:ascii="Consolas" w:hAnsi="Consolas" w:cs="Consolas"/>
+          <w:kern w:val="0"/>
+          <w:sz w:val="20"/>
+          <w:szCs w:val="20"/>
+        </w:rPr>
+      </w:pPr>
+      <w:r>
+        <w:rPr>
+          <w:rFonts w:ascii="Consolas" w:hAnsi="Consolas" w:cs="Consolas"/>
+          <w:color w:val="D8D8D8"/>
+          <w:kern w:val="0"/>
+          <w:sz w:val="20"/>
+          <w:szCs w:val="20"/>
+        </w:rPr>
+        <w:tab/>
+      </w:r>
+      <w:r>
+        <w:rPr>
+          <w:rFonts w:ascii="Consolas" w:hAnsi="Consolas" w:cs="Consolas"/>
+          <w:color w:val="D8D8D8"/>
+          <w:kern w:val="0"/>
+          <w:sz w:val="20"/>
+          <w:szCs w:val="20"/>
+        </w:rPr>
+        <w:tab/>
+        <w:t>}</w:t>
+      </w:r>
+    </w:p>
+    <w:p>
+      <w:pPr>
+        <w:autoSpaceDE w:val="0"/>
+        <w:autoSpaceDN w:val="0"/>
+        <w:adjustRightInd w:val="0"/>
+        <w:spacing w:after="0" w:line="240" w:lineRule="auto"/>
+        <w:rPr>
+          <w:rFonts w:ascii="Consolas" w:hAnsi="Consolas" w:cs="Consolas"/>
+          <w:color w:val="D8D8D8"/>
+          <w:kern w:val="0"/>
+          <w:sz w:val="20"/>
+          <w:szCs w:val="20"/>
+        </w:rPr>
+      </w:pPr>
+      <w:r>
+        <w:rPr>
+          <w:rFonts w:ascii="Consolas" w:hAnsi="Consolas" w:cs="Consolas"/>
+          <w:color w:val="D8D8D8"/>
+          <w:kern w:val="0"/>
+          <w:sz w:val="20"/>
+          <w:szCs w:val="20"/>
+        </w:rPr>
+        <w:tab/>
+        <w:t>}</w:t>
+      </w:r>
+    </w:p>
+    <w:p>
+      <w:pPr>
+        <w:autoSpaceDE w:val="0"/>
+        <w:autoSpaceDN w:val="0"/>
+        <w:adjustRightInd w:val="0"/>
+        <w:spacing w:after="0" w:line="240" w:lineRule="auto"/>
+        <w:rPr>
+          <w:rFonts w:ascii="Consolas" w:hAnsi="Consolas" w:cs="Consolas"/>
+          <w:kern w:val="0"/>
+          <w:sz w:val="20"/>
+          <w:szCs w:val="20"/>
+        </w:rPr>
+      </w:pPr>
     </w:p>
     <w:p>
       <w:pPr>
@@ -3167,6 +4481,15 @@
           <w:szCs w:val="20"/>
         </w:rPr>
       </w:pPr>
+      <w:r>
+        <w:rPr>
+          <w:rFonts w:ascii="Consolas" w:hAnsi="Consolas" w:cs="Consolas"/>
+          <w:kern w:val="0"/>
+          <w:sz w:val="20"/>
+          <w:szCs w:val="20"/>
+        </w:rPr>
+        <w:t>No código acima, utilizamos o método Scanner para coletar o nome dos usuários. Quando o loop se repete, o programa solicitará um novo valor para a variável nome, que permanecerá com este valor até que ele seja sobrescrito novamente.</w:t>
+      </w:r>
     </w:p>
     <w:p>
       <w:pPr>
@@ -3182,6 +4505,187 @@
           <w:szCs w:val="20"/>
         </w:rPr>
       </w:pPr>
+      <w:r>
+        <w:rPr>
+          <w:rFonts w:ascii="Consolas" w:hAnsi="Consolas" w:cs="Consolas"/>
+          <w:kern w:val="0"/>
+          <w:sz w:val="20"/>
+          <w:szCs w:val="20"/>
+        </w:rPr>
+        <w:t xml:space="preserve">A variável </w:t>
+      </w:r>
+      <w:r>
+        <w:rPr>
+          <w:rFonts w:ascii="Consolas" w:hAnsi="Consolas" w:cs="Consolas"/>
+          <w:color w:val="92D050"/>
+          <w:kern w:val="0"/>
+          <w:sz w:val="20"/>
+          <w:szCs w:val="20"/>
+        </w:rPr>
+        <w:t>a</w:t>
+      </w:r>
+      <w:r>
+        <w:rPr>
+          <w:rFonts w:ascii="Consolas" w:hAnsi="Consolas" w:cs="Consolas"/>
+          <w:kern w:val="0"/>
+          <w:sz w:val="20"/>
+          <w:szCs w:val="20"/>
+        </w:rPr>
+        <w:t xml:space="preserve"> terá dois papeis:</w:t>
+      </w:r>
+    </w:p>
+    <w:p>
+      <w:pPr>
+        <w:autoSpaceDE w:val="0"/>
+        <w:autoSpaceDN w:val="0"/>
+        <w:adjustRightInd w:val="0"/>
+        <w:spacing w:after="0" w:line="240" w:lineRule="auto"/>
+        <w:ind w:left="1134"/>
+        <w:rPr>
+          <w:rFonts w:ascii="Consolas" w:hAnsi="Consolas" w:cs="Consolas"/>
+          <w:kern w:val="0"/>
+          <w:sz w:val="20"/>
+          <w:szCs w:val="20"/>
+        </w:rPr>
+      </w:pPr>
+      <w:r>
+        <w:rPr>
+          <w:rFonts w:ascii="Consolas" w:hAnsi="Consolas" w:cs="Consolas"/>
+          <w:color w:val="92D050"/>
+          <w:kern w:val="0"/>
+          <w:sz w:val="20"/>
+          <w:szCs w:val="20"/>
+        </w:rPr>
+        <w:t>Primeiro</w:t>
+      </w:r>
+      <w:r>
+        <w:rPr>
+          <w:rFonts w:ascii="Consolas" w:hAnsi="Consolas" w:cs="Consolas"/>
+          <w:kern w:val="0"/>
+          <w:sz w:val="20"/>
+          <w:szCs w:val="20"/>
+        </w:rPr>
+        <w:t>: servirá como contador, onde o programa comparará o valor da variável com o valor da condição.</w:t>
+      </w:r>
+    </w:p>
+    <w:p>
+      <w:pPr>
+        <w:autoSpaceDE w:val="0"/>
+        <w:autoSpaceDN w:val="0"/>
+        <w:adjustRightInd w:val="0"/>
+        <w:spacing w:after="0" w:line="240" w:lineRule="auto"/>
+        <w:ind w:left="1134"/>
+        <w:rPr>
+          <w:rFonts w:ascii="Consolas" w:hAnsi="Consolas" w:cs="Consolas"/>
+          <w:kern w:val="0"/>
+          <w:sz w:val="20"/>
+          <w:szCs w:val="20"/>
+        </w:rPr>
+      </w:pPr>
+      <w:r>
+        <w:rPr>
+          <w:rFonts w:ascii="Consolas" w:hAnsi="Consolas" w:cs="Consolas"/>
+          <w:color w:val="92D050"/>
+          <w:kern w:val="0"/>
+          <w:sz w:val="20"/>
+          <w:szCs w:val="20"/>
+        </w:rPr>
+        <w:t>Segundo</w:t>
+      </w:r>
+      <w:r>
+        <w:rPr>
+          <w:rFonts w:ascii="Consolas" w:hAnsi="Consolas" w:cs="Consolas"/>
+          <w:kern w:val="0"/>
+          <w:sz w:val="20"/>
+          <w:szCs w:val="20"/>
+        </w:rPr>
+        <w:t>:</w:t>
+      </w:r>
+      <w:r>
+        <w:rPr>
+          <w:rFonts w:ascii="Consolas" w:hAnsi="Consolas" w:cs="Consolas"/>
+          <w:kern w:val="0"/>
+          <w:sz w:val="20"/>
+          <w:szCs w:val="20"/>
+        </w:rPr>
+        <w:t xml:space="preserve"> servirá como ranking, onde ele atribui a posição do nome de acordo com sua ordem de escrita. Ele pega o número da variável a cada rodada que o looping realiza.</w:t>
+      </w:r>
+    </w:p>
+    <w:p>
+      <w:pPr>
+        <w:autoSpaceDE w:val="0"/>
+        <w:autoSpaceDN w:val="0"/>
+        <w:adjustRightInd w:val="0"/>
+        <w:spacing w:after="0" w:line="240" w:lineRule="auto"/>
+        <w:ind w:left="1134"/>
+        <w:rPr>
+          <w:rFonts w:ascii="Consolas" w:hAnsi="Consolas" w:cs="Consolas"/>
+          <w:kern w:val="0"/>
+          <w:sz w:val="20"/>
+          <w:szCs w:val="20"/>
+        </w:rPr>
+      </w:pPr>
+    </w:p>
+    <w:p>
+      <w:pPr>
+        <w:autoSpaceDE w:val="0"/>
+        <w:autoSpaceDN w:val="0"/>
+        <w:adjustRightInd w:val="0"/>
+        <w:spacing w:after="0" w:line="240" w:lineRule="auto"/>
+        <w:rPr>
+          <w:rFonts w:ascii="Consolas" w:hAnsi="Consolas" w:cs="Consolas"/>
+          <w:kern w:val="0"/>
+          <w:sz w:val="20"/>
+          <w:szCs w:val="20"/>
+        </w:rPr>
+      </w:pPr>
+    </w:p>
+    <w:p>
+      <w:pPr>
+        <w:autoSpaceDE w:val="0"/>
+        <w:autoSpaceDN w:val="0"/>
+        <w:adjustRightInd w:val="0"/>
+        <w:spacing w:after="0" w:line="240" w:lineRule="auto"/>
+        <w:rPr>
+          <w:rFonts w:ascii="Consolas" w:hAnsi="Consolas" w:cs="Consolas"/>
+          <w:color w:val="00B050"/>
+          <w:kern w:val="0"/>
+          <w:sz w:val="20"/>
+          <w:szCs w:val="20"/>
+        </w:rPr>
+      </w:pPr>
+      <w:r>
+        <w:rPr>
+          <w:rFonts w:ascii="Consolas" w:hAnsi="Consolas" w:cs="Consolas"/>
+          <w:color w:val="00B050"/>
+          <w:kern w:val="0"/>
+          <w:sz w:val="20"/>
+          <w:szCs w:val="20"/>
+        </w:rPr>
+        <w:t>2.</w:t>
+      </w:r>
+      <w:r>
+        <w:rPr>
+          <w:rFonts w:ascii="Consolas" w:hAnsi="Consolas" w:cs="Consolas"/>
+          <w:color w:val="00B050"/>
+          <w:kern w:val="0"/>
+          <w:sz w:val="20"/>
+          <w:szCs w:val="20"/>
+        </w:rPr>
+        <w:t xml:space="preserve">0  </w:t>
+      </w:r>
+      <w:proofErr w:type="spellStart"/>
+      <w:r>
+        <w:rPr>
+          <w:rFonts w:ascii="Consolas" w:hAnsi="Consolas" w:cs="Consolas"/>
+          <w:color w:val="00B050"/>
+          <w:kern w:val="0"/>
+          <w:sz w:val="20"/>
+          <w:szCs w:val="20"/>
+        </w:rPr>
+        <w:t>While</w:t>
+      </w:r>
+      <w:proofErr w:type="spellEnd"/>
     </w:p>
     <w:p>
       <w:pPr>
@@ -3197,6 +4701,75 @@
           <w:szCs w:val="20"/>
         </w:rPr>
       </w:pPr>
+      <w:r>
+        <w:rPr>
+          <w:rFonts w:ascii="Consolas" w:hAnsi="Consolas" w:cs="Consolas"/>
+          <w:kern w:val="0"/>
+          <w:sz w:val="20"/>
+          <w:szCs w:val="20"/>
+        </w:rPr>
+        <w:t xml:space="preserve">A estrutura </w:t>
+      </w:r>
+      <w:proofErr w:type="spellStart"/>
+      <w:r>
+        <w:rPr>
+          <w:rFonts w:ascii="Consolas" w:hAnsi="Consolas" w:cs="Consolas"/>
+          <w:color w:val="92D050"/>
+          <w:kern w:val="0"/>
+          <w:sz w:val="20"/>
+          <w:szCs w:val="20"/>
+        </w:rPr>
+        <w:t>while</w:t>
+      </w:r>
+      <w:proofErr w:type="spellEnd"/>
+      <w:r>
+        <w:rPr>
+          <w:rFonts w:ascii="Consolas" w:hAnsi="Consolas" w:cs="Consolas"/>
+          <w:kern w:val="0"/>
+          <w:sz w:val="20"/>
+          <w:szCs w:val="20"/>
+        </w:rPr>
+        <w:t xml:space="preserve"> é similar a estrutura </w:t>
+      </w:r>
+      <w:r>
+        <w:rPr>
+          <w:rFonts w:ascii="Consolas" w:hAnsi="Consolas" w:cs="Consolas"/>
+          <w:color w:val="92D050"/>
+          <w:kern w:val="0"/>
+          <w:sz w:val="20"/>
+          <w:szCs w:val="20"/>
+        </w:rPr>
+        <w:t>for</w:t>
+      </w:r>
+      <w:r>
+        <w:rPr>
+          <w:rFonts w:ascii="Consolas" w:hAnsi="Consolas" w:cs="Consolas"/>
+          <w:kern w:val="0"/>
+          <w:sz w:val="20"/>
+          <w:szCs w:val="20"/>
+        </w:rPr>
+        <w:t xml:space="preserve">, com algumas diferenças. Quando utilizamos a estrutura for, nós sabemos a quantidade de vezes que o loop se repetirá. Nós utilizamos o </w:t>
+      </w:r>
+      <w:proofErr w:type="spellStart"/>
+      <w:r>
+        <w:rPr>
+          <w:rFonts w:ascii="Consolas" w:hAnsi="Consolas" w:cs="Consolas"/>
+          <w:kern w:val="0"/>
+          <w:sz w:val="20"/>
+          <w:szCs w:val="20"/>
+        </w:rPr>
+        <w:t>while</w:t>
+      </w:r>
+      <w:proofErr w:type="spellEnd"/>
+      <w:r>
+        <w:rPr>
+          <w:rFonts w:ascii="Consolas" w:hAnsi="Consolas" w:cs="Consolas"/>
+          <w:kern w:val="0"/>
+          <w:sz w:val="20"/>
+          <w:szCs w:val="20"/>
+        </w:rPr>
+        <w:t xml:space="preserve"> quando não sabemos a quantidade de vezes que o código será repetido.</w:t>
+      </w:r>
     </w:p>
     <w:p>
       <w:pPr>
@@ -3234,17 +4807,263 @@
           <w:sz w:val="20"/>
           <w:szCs w:val="20"/>
         </w:rPr>
-        <w:t>Agora veja no exemplo abaixo como podemos usar um Scanner para coletar dados via console</w:t>
-      </w:r>
-      <w:r>
-        <w:rPr>
-          <w:rFonts w:ascii="Consolas" w:hAnsi="Consolas" w:cs="Consolas"/>
-          <w:kern w:val="0"/>
-          <w:sz w:val="20"/>
-          <w:szCs w:val="20"/>
-        </w:rPr>
-        <w:t>:</w:t>
-      </w:r>
+        <w:lastRenderedPageBreak/>
+        <w:t>Veja abaixo a sintaxe dessa estrutura:</w:t>
+      </w:r>
+    </w:p>
+    <w:p>
+      <w:pPr>
+        <w:autoSpaceDE w:val="0"/>
+        <w:autoSpaceDN w:val="0"/>
+        <w:adjustRightInd w:val="0"/>
+        <w:spacing w:after="0" w:line="240" w:lineRule="auto"/>
+        <w:ind w:firstLine="567"/>
+        <w:rPr>
+          <w:rFonts w:ascii="Consolas" w:hAnsi="Consolas" w:cs="Consolas"/>
+          <w:kern w:val="0"/>
+          <w:sz w:val="20"/>
+          <w:szCs w:val="20"/>
+        </w:rPr>
+      </w:pPr>
+    </w:p>
+    <w:p>
+      <w:pPr>
+        <w:autoSpaceDE w:val="0"/>
+        <w:autoSpaceDN w:val="0"/>
+        <w:adjustRightInd w:val="0"/>
+        <w:spacing w:after="0" w:line="240" w:lineRule="auto"/>
+        <w:ind w:firstLine="567"/>
+        <w:rPr>
+          <w:rFonts w:ascii="Consolas" w:hAnsi="Consolas" w:cs="Consolas"/>
+          <w:kern w:val="0"/>
+          <w:sz w:val="20"/>
+          <w:szCs w:val="20"/>
+        </w:rPr>
+      </w:pPr>
+    </w:p>
+    <w:p>
+      <w:pPr>
+        <w:autoSpaceDE w:val="0"/>
+        <w:autoSpaceDN w:val="0"/>
+        <w:adjustRightInd w:val="0"/>
+        <w:spacing w:after="0" w:line="240" w:lineRule="auto"/>
+        <w:rPr>
+          <w:rFonts w:ascii="Consolas" w:hAnsi="Consolas" w:cs="Consolas"/>
+          <w:kern w:val="0"/>
+          <w:sz w:val="20"/>
+          <w:szCs w:val="20"/>
+        </w:rPr>
+      </w:pPr>
+      <w:proofErr w:type="spellStart"/>
+      <w:r>
+        <w:rPr>
+          <w:rFonts w:ascii="Consolas" w:hAnsi="Consolas" w:cs="Consolas"/>
+          <w:color w:val="8DCBE2"/>
+          <w:kern w:val="0"/>
+          <w:sz w:val="20"/>
+          <w:szCs w:val="20"/>
+        </w:rPr>
+        <w:t>while</w:t>
+      </w:r>
+      <w:proofErr w:type="spellEnd"/>
+      <w:r>
+        <w:rPr>
+          <w:rFonts w:ascii="Consolas" w:hAnsi="Consolas" w:cs="Consolas"/>
+          <w:color w:val="D8D8D8"/>
+          <w:kern w:val="0"/>
+          <w:sz w:val="20"/>
+          <w:szCs w:val="20"/>
+        </w:rPr>
+        <w:t xml:space="preserve"> </w:t>
+      </w:r>
+      <w:r>
+        <w:rPr>
+          <w:rFonts w:ascii="Consolas" w:hAnsi="Consolas" w:cs="Consolas"/>
+          <w:kern w:val="0"/>
+          <w:sz w:val="20"/>
+          <w:szCs w:val="20"/>
+        </w:rPr>
+        <w:t>(condição){</w:t>
+      </w:r>
+    </w:p>
+    <w:p>
+      <w:pPr>
+        <w:autoSpaceDE w:val="0"/>
+        <w:autoSpaceDN w:val="0"/>
+        <w:adjustRightInd w:val="0"/>
+        <w:spacing w:after="0" w:line="240" w:lineRule="auto"/>
+        <w:rPr>
+          <w:rFonts w:ascii="Consolas" w:hAnsi="Consolas" w:cs="Consolas"/>
+          <w:kern w:val="0"/>
+          <w:sz w:val="20"/>
+          <w:szCs w:val="20"/>
+        </w:rPr>
+      </w:pPr>
+      <w:r>
+        <w:rPr>
+          <w:rFonts w:ascii="Consolas" w:hAnsi="Consolas" w:cs="Consolas"/>
+          <w:kern w:val="0"/>
+          <w:sz w:val="20"/>
+          <w:szCs w:val="20"/>
+        </w:rPr>
+        <w:t xml:space="preserve">     </w:t>
+      </w:r>
+      <w:r>
+        <w:rPr>
+          <w:rFonts w:ascii="Consolas" w:hAnsi="Consolas" w:cs="Consolas"/>
+          <w:color w:val="FFC600"/>
+          <w:kern w:val="0"/>
+          <w:sz w:val="20"/>
+          <w:szCs w:val="20"/>
+        </w:rPr>
+        <w:t>//Bloco de código</w:t>
+      </w:r>
+    </w:p>
+    <w:p>
+      <w:pPr>
+        <w:autoSpaceDE w:val="0"/>
+        <w:autoSpaceDN w:val="0"/>
+        <w:adjustRightInd w:val="0"/>
+        <w:spacing w:after="0" w:line="240" w:lineRule="auto"/>
+        <w:rPr>
+          <w:rFonts w:ascii="Consolas" w:hAnsi="Consolas" w:cs="Consolas"/>
+          <w:kern w:val="0"/>
+          <w:sz w:val="20"/>
+          <w:szCs w:val="20"/>
+        </w:rPr>
+      </w:pPr>
+      <w:r>
+        <w:rPr>
+          <w:rFonts w:ascii="Consolas" w:hAnsi="Consolas" w:cs="Consolas"/>
+          <w:kern w:val="0"/>
+          <w:sz w:val="20"/>
+          <w:szCs w:val="20"/>
+        </w:rPr>
+        <w:t>}</w:t>
+      </w:r>
+    </w:p>
+    <w:p>
+      <w:pPr>
+        <w:autoSpaceDE w:val="0"/>
+        <w:autoSpaceDN w:val="0"/>
+        <w:adjustRightInd w:val="0"/>
+        <w:spacing w:after="0" w:line="240" w:lineRule="auto"/>
+        <w:rPr>
+          <w:rFonts w:ascii="Consolas" w:hAnsi="Consolas" w:cs="Consolas"/>
+          <w:kern w:val="0"/>
+          <w:sz w:val="20"/>
+          <w:szCs w:val="20"/>
+        </w:rPr>
+      </w:pPr>
+    </w:p>
+    <w:p>
+      <w:pPr>
+        <w:autoSpaceDE w:val="0"/>
+        <w:autoSpaceDN w:val="0"/>
+        <w:adjustRightInd w:val="0"/>
+        <w:spacing w:after="0" w:line="240" w:lineRule="auto"/>
+        <w:ind w:firstLine="567"/>
+        <w:rPr>
+          <w:rFonts w:ascii="Consolas" w:hAnsi="Consolas" w:cs="Consolas"/>
+          <w:kern w:val="0"/>
+          <w:sz w:val="20"/>
+          <w:szCs w:val="20"/>
+        </w:rPr>
+      </w:pPr>
+      <w:r>
+        <w:rPr>
+          <w:rFonts w:ascii="Consolas" w:hAnsi="Consolas" w:cs="Consolas"/>
+          <w:kern w:val="0"/>
+          <w:sz w:val="20"/>
+          <w:szCs w:val="20"/>
+        </w:rPr>
+        <w:t xml:space="preserve">A estrutura </w:t>
+      </w:r>
+      <w:proofErr w:type="spellStart"/>
+      <w:r>
+        <w:rPr>
+          <w:rFonts w:ascii="Consolas" w:hAnsi="Consolas" w:cs="Consolas"/>
+          <w:color w:val="92D050"/>
+          <w:kern w:val="0"/>
+          <w:sz w:val="20"/>
+          <w:szCs w:val="20"/>
+        </w:rPr>
+        <w:t>while</w:t>
+      </w:r>
+      <w:proofErr w:type="spellEnd"/>
+      <w:r>
+        <w:rPr>
+          <w:rFonts w:ascii="Consolas" w:hAnsi="Consolas" w:cs="Consolas"/>
+          <w:kern w:val="0"/>
+          <w:sz w:val="20"/>
+          <w:szCs w:val="20"/>
+        </w:rPr>
+        <w:t xml:space="preserve"> permite que o código seja executado com base em uma determinada condição. </w:t>
+      </w:r>
+      <w:r>
+        <w:rPr>
+          <w:rFonts w:ascii="Consolas" w:hAnsi="Consolas" w:cs="Consolas"/>
+          <w:kern w:val="0"/>
+          <w:sz w:val="20"/>
+          <w:szCs w:val="20"/>
+        </w:rPr>
+        <w:t xml:space="preserve">Lembre-se que </w:t>
+      </w:r>
+      <w:proofErr w:type="spellStart"/>
+      <w:r>
+        <w:rPr>
+          <w:rFonts w:ascii="Consolas" w:hAnsi="Consolas" w:cs="Consolas"/>
+          <w:kern w:val="0"/>
+          <w:sz w:val="20"/>
+          <w:szCs w:val="20"/>
+        </w:rPr>
+        <w:t>while</w:t>
+      </w:r>
+      <w:proofErr w:type="spellEnd"/>
+      <w:r>
+        <w:rPr>
+          <w:rFonts w:ascii="Consolas" w:hAnsi="Consolas" w:cs="Consolas"/>
+          <w:kern w:val="0"/>
+          <w:sz w:val="20"/>
+          <w:szCs w:val="20"/>
+        </w:rPr>
+        <w:t xml:space="preserve"> recebe como parâmetro apenas a </w:t>
+      </w:r>
+      <w:proofErr w:type="spellStart"/>
+      <w:r>
+        <w:rPr>
+          <w:rFonts w:ascii="Consolas" w:hAnsi="Consolas" w:cs="Consolas"/>
+          <w:kern w:val="0"/>
+          <w:sz w:val="20"/>
+          <w:szCs w:val="20"/>
+        </w:rPr>
+        <w:t>cindição</w:t>
+      </w:r>
+      <w:proofErr w:type="spellEnd"/>
+      <w:r>
+        <w:rPr>
+          <w:rFonts w:ascii="Consolas" w:hAnsi="Consolas" w:cs="Consolas"/>
+          <w:kern w:val="0"/>
+          <w:sz w:val="20"/>
+          <w:szCs w:val="20"/>
+        </w:rPr>
+        <w:t>, e não um conjunto de parâmetros, conforme observamos anteriormente na estrutura for.</w:t>
+      </w:r>
+    </w:p>
+    <w:p>
+      <w:pPr>
+        <w:autoSpaceDE w:val="0"/>
+        <w:autoSpaceDN w:val="0"/>
+        <w:adjustRightInd w:val="0"/>
+        <w:spacing w:after="0" w:line="240" w:lineRule="auto"/>
+        <w:ind w:firstLine="567"/>
+        <w:rPr>
+          <w:rFonts w:ascii="Consolas" w:hAnsi="Consolas" w:cs="Consolas"/>
+          <w:kern w:val="0"/>
+          <w:sz w:val="20"/>
+          <w:szCs w:val="20"/>
+        </w:rPr>
+      </w:pPr>
     </w:p>
     <w:p>
       <w:pPr>
@@ -4088,6 +5907,7 @@
   <w:style w:type="paragraph" w:default="1" w:styleId="Normal">
     <w:name w:val="Normal"/>
     <w:qFormat/>
+    <w:rsid w:val="008069CB"/>
   </w:style>
   <w:style w:type="character" w:default="1" w:styleId="Fontepargpadro">
     <w:name w:val="Default Paragraph Font"/>

</xml_diff>

<commit_message>
Trabalhando com Laço de Repetição
</commit_message>
<xml_diff>
--- a/Euripedes Simões de Paula/Java/Laços/Laços de Repetição.docx
+++ b/Euripedes Simões de Paula/Java/Laços/Laços de Repetição.docx
@@ -5027,7 +5027,49 @@
           <w:sz w:val="20"/>
           <w:szCs w:val="20"/>
         </w:rPr>
-        <w:t xml:space="preserve"> recebe como parâmetro apenas a </w:t>
+        <w:t xml:space="preserve"> recebe como parâmetro apenas a c</w:t>
+      </w:r>
+      <w:r>
+        <w:rPr>
+          <w:rFonts w:ascii="Consolas" w:hAnsi="Consolas" w:cs="Consolas"/>
+          <w:kern w:val="0"/>
+          <w:sz w:val="20"/>
+          <w:szCs w:val="20"/>
+        </w:rPr>
+        <w:t>o</w:t>
+      </w:r>
+      <w:r>
+        <w:rPr>
+          <w:rFonts w:ascii="Consolas" w:hAnsi="Consolas" w:cs="Consolas"/>
+          <w:kern w:val="0"/>
+          <w:sz w:val="20"/>
+          <w:szCs w:val="20"/>
+        </w:rPr>
+        <w:t>ndição, e não um conjunto de parâmetros, conforme observamos anteriormente na estrutura for.</w:t>
+      </w:r>
+    </w:p>
+    <w:p>
+      <w:pPr>
+        <w:autoSpaceDE w:val="0"/>
+        <w:autoSpaceDN w:val="0"/>
+        <w:adjustRightInd w:val="0"/>
+        <w:spacing w:after="0" w:line="240" w:lineRule="auto"/>
+        <w:ind w:firstLine="567"/>
+        <w:rPr>
+          <w:rFonts w:ascii="Consolas" w:hAnsi="Consolas" w:cs="Consolas"/>
+          <w:kern w:val="0"/>
+          <w:sz w:val="20"/>
+          <w:szCs w:val="20"/>
+        </w:rPr>
+      </w:pPr>
+      <w:r>
+        <w:rPr>
+          <w:rFonts w:ascii="Consolas" w:hAnsi="Consolas" w:cs="Consolas"/>
+          <w:kern w:val="0"/>
+          <w:sz w:val="20"/>
+          <w:szCs w:val="20"/>
+        </w:rPr>
+        <w:t xml:space="preserve">Vamos entender melhor com um exemplo. Abaixo estará um código, onde trabalharemos com a estrutura </w:t>
       </w:r>
       <w:proofErr w:type="spellStart"/>
       <w:r>
@@ -5037,7 +5079,7 @@
           <w:sz w:val="20"/>
           <w:szCs w:val="20"/>
         </w:rPr>
-        <w:t>cindição</w:t>
+        <w:t>while</w:t>
       </w:r>
       <w:proofErr w:type="spellEnd"/>
       <w:r>
@@ -5047,7 +5089,2044 @@
           <w:sz w:val="20"/>
           <w:szCs w:val="20"/>
         </w:rPr>
-        <w:t>, e não um conjunto de parâmetros, conforme observamos anteriormente na estrutura for.</w:t>
+        <w:t xml:space="preserve"> até que a condição seja verdadeira:</w:t>
+      </w:r>
+    </w:p>
+    <w:p>
+      <w:pPr>
+        <w:autoSpaceDE w:val="0"/>
+        <w:autoSpaceDN w:val="0"/>
+        <w:adjustRightInd w:val="0"/>
+        <w:spacing w:after="0" w:line="240" w:lineRule="auto"/>
+        <w:rPr>
+          <w:rFonts w:ascii="Consolas" w:hAnsi="Consolas" w:cs="Consolas"/>
+          <w:kern w:val="0"/>
+          <w:sz w:val="20"/>
+          <w:szCs w:val="20"/>
+        </w:rPr>
+      </w:pPr>
+    </w:p>
+    <w:p>
+      <w:pPr>
+        <w:autoSpaceDE w:val="0"/>
+        <w:autoSpaceDN w:val="0"/>
+        <w:adjustRightInd w:val="0"/>
+        <w:spacing w:after="0" w:line="240" w:lineRule="auto"/>
+        <w:rPr>
+          <w:rFonts w:ascii="Consolas" w:hAnsi="Consolas" w:cs="Consolas"/>
+          <w:kern w:val="0"/>
+          <w:sz w:val="20"/>
+          <w:szCs w:val="20"/>
+          <w:lang w:val="en-US"/>
+        </w:rPr>
+      </w:pPr>
+      <w:r>
+        <w:rPr>
+          <w:rFonts w:ascii="Consolas" w:hAnsi="Consolas" w:cs="Consolas"/>
+          <w:color w:val="8DCBE2"/>
+          <w:kern w:val="0"/>
+          <w:sz w:val="20"/>
+          <w:szCs w:val="20"/>
+          <w:lang w:val="en-US"/>
+        </w:rPr>
+        <w:t>package</w:t>
+      </w:r>
+      <w:r>
+        <w:rPr>
+          <w:rFonts w:ascii="Consolas" w:hAnsi="Consolas" w:cs="Consolas"/>
+          <w:color w:val="D8D8D8"/>
+          <w:kern w:val="0"/>
+          <w:sz w:val="20"/>
+          <w:szCs w:val="20"/>
+          <w:lang w:val="en-US"/>
+        </w:rPr>
+        <w:t xml:space="preserve"> Repeticao;</w:t>
+      </w:r>
+    </w:p>
+    <w:p>
+      <w:pPr>
+        <w:autoSpaceDE w:val="0"/>
+        <w:autoSpaceDN w:val="0"/>
+        <w:adjustRightInd w:val="0"/>
+        <w:spacing w:after="0" w:line="240" w:lineRule="auto"/>
+        <w:rPr>
+          <w:rFonts w:ascii="Consolas" w:hAnsi="Consolas" w:cs="Consolas"/>
+          <w:kern w:val="0"/>
+          <w:sz w:val="20"/>
+          <w:szCs w:val="20"/>
+          <w:lang w:val="en-US"/>
+        </w:rPr>
+      </w:pPr>
+    </w:p>
+    <w:p>
+      <w:pPr>
+        <w:autoSpaceDE w:val="0"/>
+        <w:autoSpaceDN w:val="0"/>
+        <w:adjustRightInd w:val="0"/>
+        <w:spacing w:after="0" w:line="240" w:lineRule="auto"/>
+        <w:rPr>
+          <w:rFonts w:ascii="Consolas" w:hAnsi="Consolas" w:cs="Consolas"/>
+          <w:kern w:val="0"/>
+          <w:sz w:val="20"/>
+          <w:szCs w:val="20"/>
+          <w:lang w:val="en-US"/>
+        </w:rPr>
+      </w:pPr>
+      <w:r>
+        <w:rPr>
+          <w:rFonts w:ascii="Consolas" w:hAnsi="Consolas" w:cs="Consolas"/>
+          <w:color w:val="8DCBE2"/>
+          <w:kern w:val="0"/>
+          <w:sz w:val="20"/>
+          <w:szCs w:val="20"/>
+          <w:lang w:val="en-US"/>
+        </w:rPr>
+        <w:t>import</w:t>
+      </w:r>
+      <w:r>
+        <w:rPr>
+          <w:rFonts w:ascii="Consolas" w:hAnsi="Consolas" w:cs="Consolas"/>
+          <w:color w:val="D8D8D8"/>
+          <w:kern w:val="0"/>
+          <w:sz w:val="20"/>
+          <w:szCs w:val="20"/>
+          <w:lang w:val="en-US"/>
+        </w:rPr>
+        <w:t xml:space="preserve"> java.util.Scanner;</w:t>
+      </w:r>
+    </w:p>
+    <w:p>
+      <w:pPr>
+        <w:autoSpaceDE w:val="0"/>
+        <w:autoSpaceDN w:val="0"/>
+        <w:adjustRightInd w:val="0"/>
+        <w:spacing w:after="0" w:line="240" w:lineRule="auto"/>
+        <w:rPr>
+          <w:rFonts w:ascii="Consolas" w:hAnsi="Consolas" w:cs="Consolas"/>
+          <w:kern w:val="0"/>
+          <w:sz w:val="20"/>
+          <w:szCs w:val="20"/>
+          <w:lang w:val="en-US"/>
+        </w:rPr>
+      </w:pPr>
+    </w:p>
+    <w:p>
+      <w:pPr>
+        <w:autoSpaceDE w:val="0"/>
+        <w:autoSpaceDN w:val="0"/>
+        <w:adjustRightInd w:val="0"/>
+        <w:spacing w:after="0" w:line="240" w:lineRule="auto"/>
+        <w:rPr>
+          <w:rFonts w:ascii="Consolas" w:hAnsi="Consolas" w:cs="Consolas"/>
+          <w:kern w:val="0"/>
+          <w:sz w:val="20"/>
+          <w:szCs w:val="20"/>
+          <w:lang w:val="en-US"/>
+        </w:rPr>
+      </w:pPr>
+      <w:r>
+        <w:rPr>
+          <w:rFonts w:ascii="Consolas" w:hAnsi="Consolas" w:cs="Consolas"/>
+          <w:color w:val="8DCBE2"/>
+          <w:kern w:val="0"/>
+          <w:sz w:val="20"/>
+          <w:szCs w:val="20"/>
+          <w:lang w:val="en-US"/>
+        </w:rPr>
+        <w:t>public</w:t>
+      </w:r>
+      <w:r>
+        <w:rPr>
+          <w:rFonts w:ascii="Consolas" w:hAnsi="Consolas" w:cs="Consolas"/>
+          <w:color w:val="D8D8D8"/>
+          <w:kern w:val="0"/>
+          <w:sz w:val="20"/>
+          <w:szCs w:val="20"/>
+          <w:lang w:val="en-US"/>
+        </w:rPr>
+        <w:t xml:space="preserve"> </w:t>
+      </w:r>
+      <w:r>
+        <w:rPr>
+          <w:rFonts w:ascii="Consolas" w:hAnsi="Consolas" w:cs="Consolas"/>
+          <w:color w:val="8DCBE2"/>
+          <w:kern w:val="0"/>
+          <w:sz w:val="20"/>
+          <w:szCs w:val="20"/>
+          <w:lang w:val="en-US"/>
+        </w:rPr>
+        <w:t>class</w:t>
+      </w:r>
+      <w:r>
+        <w:rPr>
+          <w:rFonts w:ascii="Consolas" w:hAnsi="Consolas" w:cs="Consolas"/>
+          <w:color w:val="D8D8D8"/>
+          <w:kern w:val="0"/>
+          <w:sz w:val="20"/>
+          <w:szCs w:val="20"/>
+          <w:lang w:val="en-US"/>
+        </w:rPr>
+        <w:t xml:space="preserve"> </w:t>
+      </w:r>
+      <w:r>
+        <w:rPr>
+          <w:rFonts w:ascii="Consolas" w:hAnsi="Consolas" w:cs="Consolas"/>
+          <w:color w:val="D25252"/>
+          <w:kern w:val="0"/>
+          <w:sz w:val="20"/>
+          <w:szCs w:val="20"/>
+          <w:lang w:val="en-US"/>
+        </w:rPr>
+        <w:t>estruturaWhile</w:t>
+      </w:r>
+      <w:r>
+        <w:rPr>
+          <w:rFonts w:ascii="Consolas" w:hAnsi="Consolas" w:cs="Consolas"/>
+          <w:color w:val="D8D8D8"/>
+          <w:kern w:val="0"/>
+          <w:sz w:val="20"/>
+          <w:szCs w:val="20"/>
+          <w:lang w:val="en-US"/>
+        </w:rPr>
+        <w:t xml:space="preserve"> {</w:t>
+      </w:r>
+    </w:p>
+    <w:p>
+      <w:pPr>
+        <w:autoSpaceDE w:val="0"/>
+        <w:autoSpaceDN w:val="0"/>
+        <w:adjustRightInd w:val="0"/>
+        <w:spacing w:after="0" w:line="240" w:lineRule="auto"/>
+        <w:rPr>
+          <w:rFonts w:ascii="Consolas" w:hAnsi="Consolas" w:cs="Consolas"/>
+          <w:kern w:val="0"/>
+          <w:sz w:val="20"/>
+          <w:szCs w:val="20"/>
+          <w:lang w:val="en-US"/>
+        </w:rPr>
+      </w:pPr>
+    </w:p>
+    <w:p>
+      <w:pPr>
+        <w:autoSpaceDE w:val="0"/>
+        <w:autoSpaceDN w:val="0"/>
+        <w:adjustRightInd w:val="0"/>
+        <w:spacing w:after="0" w:line="240" w:lineRule="auto"/>
+        <w:rPr>
+          <w:rFonts w:ascii="Consolas" w:hAnsi="Consolas" w:cs="Consolas"/>
+          <w:kern w:val="0"/>
+          <w:sz w:val="20"/>
+          <w:szCs w:val="20"/>
+          <w:lang w:val="en-US"/>
+        </w:rPr>
+      </w:pPr>
+      <w:r>
+        <w:rPr>
+          <w:rFonts w:ascii="Consolas" w:hAnsi="Consolas" w:cs="Consolas"/>
+          <w:color w:val="D8D8D8"/>
+          <w:kern w:val="0"/>
+          <w:sz w:val="20"/>
+          <w:szCs w:val="20"/>
+          <w:lang w:val="en-US"/>
+        </w:rPr>
+        <w:tab/>
+      </w:r>
+      <w:r>
+        <w:rPr>
+          <w:rFonts w:ascii="Consolas" w:hAnsi="Consolas" w:cs="Consolas"/>
+          <w:color w:val="8DCBE2"/>
+          <w:kern w:val="0"/>
+          <w:sz w:val="20"/>
+          <w:szCs w:val="20"/>
+          <w:lang w:val="en-US"/>
+        </w:rPr>
+        <w:t>public</w:t>
+      </w:r>
+      <w:r>
+        <w:rPr>
+          <w:rFonts w:ascii="Consolas" w:hAnsi="Consolas" w:cs="Consolas"/>
+          <w:color w:val="D8D8D8"/>
+          <w:kern w:val="0"/>
+          <w:sz w:val="20"/>
+          <w:szCs w:val="20"/>
+          <w:lang w:val="en-US"/>
+        </w:rPr>
+        <w:t xml:space="preserve"> </w:t>
+      </w:r>
+      <w:r>
+        <w:rPr>
+          <w:rFonts w:ascii="Consolas" w:hAnsi="Consolas" w:cs="Consolas"/>
+          <w:color w:val="8DCBE2"/>
+          <w:kern w:val="0"/>
+          <w:sz w:val="20"/>
+          <w:szCs w:val="20"/>
+          <w:lang w:val="en-US"/>
+        </w:rPr>
+        <w:t>static</w:t>
+      </w:r>
+      <w:r>
+        <w:rPr>
+          <w:rFonts w:ascii="Consolas" w:hAnsi="Consolas" w:cs="Consolas"/>
+          <w:color w:val="D8D8D8"/>
+          <w:kern w:val="0"/>
+          <w:sz w:val="20"/>
+          <w:szCs w:val="20"/>
+          <w:lang w:val="en-US"/>
+        </w:rPr>
+        <w:t xml:space="preserve"> </w:t>
+      </w:r>
+      <w:r>
+        <w:rPr>
+          <w:rFonts w:ascii="Consolas" w:hAnsi="Consolas" w:cs="Consolas"/>
+          <w:color w:val="8DCBE2"/>
+          <w:kern w:val="0"/>
+          <w:sz w:val="20"/>
+          <w:szCs w:val="20"/>
+          <w:lang w:val="en-US"/>
+        </w:rPr>
+        <w:t>void</w:t>
+      </w:r>
+      <w:r>
+        <w:rPr>
+          <w:rFonts w:ascii="Consolas" w:hAnsi="Consolas" w:cs="Consolas"/>
+          <w:color w:val="D8D8D8"/>
+          <w:kern w:val="0"/>
+          <w:sz w:val="20"/>
+          <w:szCs w:val="20"/>
+          <w:lang w:val="en-US"/>
+        </w:rPr>
+        <w:t xml:space="preserve"> </w:t>
+      </w:r>
+      <w:r>
+        <w:rPr>
+          <w:rFonts w:ascii="Consolas" w:hAnsi="Consolas" w:cs="Consolas"/>
+          <w:color w:val="BED6FF"/>
+          <w:kern w:val="0"/>
+          <w:sz w:val="20"/>
+          <w:szCs w:val="20"/>
+          <w:lang w:val="en-US"/>
+        </w:rPr>
+        <w:t>main</w:t>
+      </w:r>
+      <w:r>
+        <w:rPr>
+          <w:rFonts w:ascii="Consolas" w:hAnsi="Consolas" w:cs="Consolas"/>
+          <w:color w:val="D8D8D8"/>
+          <w:kern w:val="0"/>
+          <w:sz w:val="20"/>
+          <w:szCs w:val="20"/>
+          <w:lang w:val="en-US"/>
+        </w:rPr>
+        <w:t>(</w:t>
+      </w:r>
+      <w:r>
+        <w:rPr>
+          <w:rFonts w:ascii="Consolas" w:hAnsi="Consolas" w:cs="Consolas"/>
+          <w:color w:val="D25252"/>
+          <w:kern w:val="0"/>
+          <w:sz w:val="20"/>
+          <w:szCs w:val="20"/>
+          <w:lang w:val="en-US"/>
+        </w:rPr>
+        <w:t>String</w:t>
+      </w:r>
+      <w:r>
+        <w:rPr>
+          <w:rFonts w:ascii="Consolas" w:hAnsi="Consolas" w:cs="Consolas"/>
+          <w:color w:val="D8D8D8"/>
+          <w:kern w:val="0"/>
+          <w:sz w:val="20"/>
+          <w:szCs w:val="20"/>
+          <w:lang w:val="en-US"/>
+        </w:rPr>
+        <w:t xml:space="preserve">[] </w:t>
+      </w:r>
+      <w:r>
+        <w:rPr>
+          <w:rFonts w:ascii="Consolas" w:hAnsi="Consolas" w:cs="Consolas"/>
+          <w:color w:val="79ABFF"/>
+          <w:kern w:val="0"/>
+          <w:sz w:val="20"/>
+          <w:szCs w:val="20"/>
+          <w:lang w:val="en-US"/>
+        </w:rPr>
+        <w:t>args</w:t>
+      </w:r>
+      <w:r>
+        <w:rPr>
+          <w:rFonts w:ascii="Consolas" w:hAnsi="Consolas" w:cs="Consolas"/>
+          <w:color w:val="D8D8D8"/>
+          <w:kern w:val="0"/>
+          <w:sz w:val="20"/>
+          <w:szCs w:val="20"/>
+          <w:lang w:val="en-US"/>
+        </w:rPr>
+        <w:t>) {</w:t>
+      </w:r>
+    </w:p>
+    <w:p>
+      <w:pPr>
+        <w:autoSpaceDE w:val="0"/>
+        <w:autoSpaceDN w:val="0"/>
+        <w:adjustRightInd w:val="0"/>
+        <w:spacing w:after="0" w:line="240" w:lineRule="auto"/>
+        <w:rPr>
+          <w:rFonts w:ascii="Consolas" w:hAnsi="Consolas" w:cs="Consolas"/>
+          <w:kern w:val="0"/>
+          <w:sz w:val="20"/>
+          <w:szCs w:val="20"/>
+          <w:lang w:val="en-US"/>
+        </w:rPr>
+      </w:pPr>
+      <w:r>
+        <w:rPr>
+          <w:rFonts w:ascii="Consolas" w:hAnsi="Consolas" w:cs="Consolas"/>
+          <w:color w:val="D8D8D8"/>
+          <w:kern w:val="0"/>
+          <w:sz w:val="20"/>
+          <w:szCs w:val="20"/>
+          <w:lang w:val="en-US"/>
+        </w:rPr>
+        <w:tab/>
+      </w:r>
+      <w:r>
+        <w:rPr>
+          <w:rFonts w:ascii="Consolas" w:hAnsi="Consolas" w:cs="Consolas"/>
+          <w:color w:val="D8D8D8"/>
+          <w:kern w:val="0"/>
+          <w:sz w:val="20"/>
+          <w:szCs w:val="20"/>
+          <w:lang w:val="en-US"/>
+        </w:rPr>
+        <w:tab/>
+      </w:r>
+    </w:p>
+    <w:p>
+      <w:pPr>
+        <w:autoSpaceDE w:val="0"/>
+        <w:autoSpaceDN w:val="0"/>
+        <w:adjustRightInd w:val="0"/>
+        <w:spacing w:after="0" w:line="240" w:lineRule="auto"/>
+        <w:rPr>
+          <w:rFonts w:ascii="Consolas" w:hAnsi="Consolas" w:cs="Consolas"/>
+          <w:kern w:val="0"/>
+          <w:sz w:val="20"/>
+          <w:szCs w:val="20"/>
+          <w:lang w:val="en-US"/>
+        </w:rPr>
+      </w:pPr>
+      <w:r>
+        <w:rPr>
+          <w:rFonts w:ascii="Consolas" w:hAnsi="Consolas" w:cs="Consolas"/>
+          <w:color w:val="D8D8D8"/>
+          <w:kern w:val="0"/>
+          <w:sz w:val="20"/>
+          <w:szCs w:val="20"/>
+          <w:lang w:val="en-US"/>
+        </w:rPr>
+        <w:tab/>
+      </w:r>
+      <w:r>
+        <w:rPr>
+          <w:rFonts w:ascii="Consolas" w:hAnsi="Consolas" w:cs="Consolas"/>
+          <w:color w:val="D8D8D8"/>
+          <w:kern w:val="0"/>
+          <w:sz w:val="20"/>
+          <w:szCs w:val="20"/>
+          <w:lang w:val="en-US"/>
+        </w:rPr>
+        <w:tab/>
+      </w:r>
+      <w:r>
+        <w:rPr>
+          <w:rFonts w:ascii="Consolas" w:hAnsi="Consolas" w:cs="Consolas"/>
+          <w:color w:val="D25252"/>
+          <w:kern w:val="0"/>
+          <w:sz w:val="20"/>
+          <w:szCs w:val="20"/>
+          <w:lang w:val="en-US"/>
+        </w:rPr>
+        <w:t>Scanner</w:t>
+      </w:r>
+      <w:r>
+        <w:rPr>
+          <w:rFonts w:ascii="Consolas" w:hAnsi="Consolas" w:cs="Consolas"/>
+          <w:color w:val="D8D8D8"/>
+          <w:kern w:val="0"/>
+          <w:sz w:val="20"/>
+          <w:szCs w:val="20"/>
+          <w:lang w:val="en-US"/>
+        </w:rPr>
+        <w:t xml:space="preserve"> </w:t>
+      </w:r>
+      <w:r>
+        <w:rPr>
+          <w:rFonts w:ascii="Consolas" w:hAnsi="Consolas" w:cs="Consolas"/>
+          <w:color w:val="BED6FF"/>
+          <w:kern w:val="0"/>
+          <w:sz w:val="20"/>
+          <w:szCs w:val="20"/>
+          <w:lang w:val="en-US"/>
+        </w:rPr>
+        <w:t>leia</w:t>
+      </w:r>
+      <w:r>
+        <w:rPr>
+          <w:rFonts w:ascii="Consolas" w:hAnsi="Consolas" w:cs="Consolas"/>
+          <w:color w:val="D8D8D8"/>
+          <w:kern w:val="0"/>
+          <w:sz w:val="20"/>
+          <w:szCs w:val="20"/>
+          <w:lang w:val="en-US"/>
+        </w:rPr>
+        <w:t xml:space="preserve"> = </w:t>
+      </w:r>
+      <w:r>
+        <w:rPr>
+          <w:rFonts w:ascii="Consolas" w:hAnsi="Consolas" w:cs="Consolas"/>
+          <w:color w:val="8DCBE2"/>
+          <w:kern w:val="0"/>
+          <w:sz w:val="20"/>
+          <w:szCs w:val="20"/>
+          <w:lang w:val="en-US"/>
+        </w:rPr>
+        <w:t>new</w:t>
+      </w:r>
+      <w:r>
+        <w:rPr>
+          <w:rFonts w:ascii="Consolas" w:hAnsi="Consolas" w:cs="Consolas"/>
+          <w:color w:val="D8D8D8"/>
+          <w:kern w:val="0"/>
+          <w:sz w:val="20"/>
+          <w:szCs w:val="20"/>
+          <w:lang w:val="en-US"/>
+        </w:rPr>
+        <w:t xml:space="preserve"> </w:t>
+      </w:r>
+      <w:r>
+        <w:rPr>
+          <w:rFonts w:ascii="Consolas" w:hAnsi="Consolas" w:cs="Consolas"/>
+          <w:color w:val="FFFFFF"/>
+          <w:kern w:val="0"/>
+          <w:sz w:val="20"/>
+          <w:szCs w:val="20"/>
+          <w:lang w:val="en-US"/>
+        </w:rPr>
+        <w:t>Scanner</w:t>
+      </w:r>
+      <w:r>
+        <w:rPr>
+          <w:rFonts w:ascii="Consolas" w:hAnsi="Consolas" w:cs="Consolas"/>
+          <w:color w:val="D8D8D8"/>
+          <w:kern w:val="0"/>
+          <w:sz w:val="20"/>
+          <w:szCs w:val="20"/>
+          <w:lang w:val="en-US"/>
+        </w:rPr>
+        <w:t>(</w:t>
+      </w:r>
+      <w:r>
+        <w:rPr>
+          <w:rFonts w:ascii="Consolas" w:hAnsi="Consolas" w:cs="Consolas"/>
+          <w:color w:val="D25252"/>
+          <w:kern w:val="0"/>
+          <w:sz w:val="20"/>
+          <w:szCs w:val="20"/>
+          <w:lang w:val="en-US"/>
+        </w:rPr>
+        <w:t>System</w:t>
+      </w:r>
+      <w:r>
+        <w:rPr>
+          <w:rFonts w:ascii="Consolas" w:hAnsi="Consolas" w:cs="Consolas"/>
+          <w:color w:val="D8D8D8"/>
+          <w:kern w:val="0"/>
+          <w:sz w:val="20"/>
+          <w:szCs w:val="20"/>
+          <w:lang w:val="en-US"/>
+        </w:rPr>
+        <w:t>.</w:t>
+      </w:r>
+      <w:r>
+        <w:rPr>
+          <w:rFonts w:ascii="Consolas" w:hAnsi="Consolas" w:cs="Consolas"/>
+          <w:color w:val="EFC090"/>
+          <w:kern w:val="0"/>
+          <w:sz w:val="20"/>
+          <w:szCs w:val="20"/>
+          <w:lang w:val="en-US"/>
+        </w:rPr>
+        <w:t>in</w:t>
+      </w:r>
+      <w:r>
+        <w:rPr>
+          <w:rFonts w:ascii="Consolas" w:hAnsi="Consolas" w:cs="Consolas"/>
+          <w:color w:val="D8D8D8"/>
+          <w:kern w:val="0"/>
+          <w:sz w:val="20"/>
+          <w:szCs w:val="20"/>
+          <w:lang w:val="en-US"/>
+        </w:rPr>
+        <w:t>);</w:t>
+      </w:r>
+    </w:p>
+    <w:p>
+      <w:pPr>
+        <w:autoSpaceDE w:val="0"/>
+        <w:autoSpaceDN w:val="0"/>
+        <w:adjustRightInd w:val="0"/>
+        <w:spacing w:after="0" w:line="240" w:lineRule="auto"/>
+        <w:rPr>
+          <w:rFonts w:ascii="Consolas" w:hAnsi="Consolas" w:cs="Consolas"/>
+          <w:kern w:val="0"/>
+          <w:sz w:val="20"/>
+          <w:szCs w:val="20"/>
+          <w:lang w:val="en-US"/>
+        </w:rPr>
+      </w:pPr>
+      <w:r>
+        <w:rPr>
+          <w:rFonts w:ascii="Consolas" w:hAnsi="Consolas" w:cs="Consolas"/>
+          <w:color w:val="D8D8D8"/>
+          <w:kern w:val="0"/>
+          <w:sz w:val="20"/>
+          <w:szCs w:val="20"/>
+          <w:lang w:val="en-US"/>
+        </w:rPr>
+        <w:tab/>
+      </w:r>
+      <w:r>
+        <w:rPr>
+          <w:rFonts w:ascii="Consolas" w:hAnsi="Consolas" w:cs="Consolas"/>
+          <w:color w:val="D8D8D8"/>
+          <w:kern w:val="0"/>
+          <w:sz w:val="20"/>
+          <w:szCs w:val="20"/>
+          <w:lang w:val="en-US"/>
+        </w:rPr>
+        <w:tab/>
+      </w:r>
+    </w:p>
+    <w:p>
+      <w:pPr>
+        <w:autoSpaceDE w:val="0"/>
+        <w:autoSpaceDN w:val="0"/>
+        <w:adjustRightInd w:val="0"/>
+        <w:spacing w:after="0" w:line="240" w:lineRule="auto"/>
+        <w:rPr>
+          <w:rFonts w:ascii="Consolas" w:hAnsi="Consolas" w:cs="Consolas"/>
+          <w:kern w:val="0"/>
+          <w:sz w:val="20"/>
+          <w:szCs w:val="20"/>
+        </w:rPr>
+      </w:pPr>
+      <w:r>
+        <w:rPr>
+          <w:rFonts w:ascii="Consolas" w:hAnsi="Consolas" w:cs="Consolas"/>
+          <w:color w:val="D8D8D8"/>
+          <w:kern w:val="0"/>
+          <w:sz w:val="20"/>
+          <w:szCs w:val="20"/>
+          <w:lang w:val="en-US"/>
+        </w:rPr>
+        <w:tab/>
+      </w:r>
+      <w:r>
+        <w:rPr>
+          <w:rFonts w:ascii="Consolas" w:hAnsi="Consolas" w:cs="Consolas"/>
+          <w:color w:val="D8D8D8"/>
+          <w:kern w:val="0"/>
+          <w:sz w:val="20"/>
+          <w:szCs w:val="20"/>
+          <w:lang w:val="en-US"/>
+        </w:rPr>
+        <w:tab/>
+      </w:r>
+      <w:proofErr w:type="spellStart"/>
+      <w:r>
+        <w:rPr>
+          <w:rFonts w:ascii="Consolas" w:hAnsi="Consolas" w:cs="Consolas"/>
+          <w:color w:val="8DCBE2"/>
+          <w:kern w:val="0"/>
+          <w:sz w:val="20"/>
+          <w:szCs w:val="20"/>
+        </w:rPr>
+        <w:t>int</w:t>
+      </w:r>
+      <w:proofErr w:type="spellEnd"/>
+      <w:r>
+        <w:rPr>
+          <w:rFonts w:ascii="Consolas" w:hAnsi="Consolas" w:cs="Consolas"/>
+          <w:color w:val="D8D8D8"/>
+          <w:kern w:val="0"/>
+          <w:sz w:val="20"/>
+          <w:szCs w:val="20"/>
+        </w:rPr>
+        <w:t xml:space="preserve"> </w:t>
+      </w:r>
+      <w:proofErr w:type="spellStart"/>
+      <w:r>
+        <w:rPr>
+          <w:rFonts w:ascii="Consolas" w:hAnsi="Consolas" w:cs="Consolas"/>
+          <w:color w:val="BED6FF"/>
+          <w:kern w:val="0"/>
+          <w:sz w:val="20"/>
+          <w:szCs w:val="20"/>
+        </w:rPr>
+        <w:t>numero</w:t>
+      </w:r>
+      <w:proofErr w:type="spellEnd"/>
+      <w:r>
+        <w:rPr>
+          <w:rFonts w:ascii="Consolas" w:hAnsi="Consolas" w:cs="Consolas"/>
+          <w:color w:val="D8D8D8"/>
+          <w:kern w:val="0"/>
+          <w:sz w:val="20"/>
+          <w:szCs w:val="20"/>
+        </w:rPr>
+        <w:t xml:space="preserve"> = -</w:t>
+      </w:r>
+      <w:r>
+        <w:rPr>
+          <w:rFonts w:ascii="Consolas" w:hAnsi="Consolas" w:cs="Consolas"/>
+          <w:color w:val="7FB347"/>
+          <w:kern w:val="0"/>
+          <w:sz w:val="20"/>
+          <w:szCs w:val="20"/>
+        </w:rPr>
+        <w:t>1</w:t>
+      </w:r>
+      <w:r>
+        <w:rPr>
+          <w:rFonts w:ascii="Consolas" w:hAnsi="Consolas" w:cs="Consolas"/>
+          <w:color w:val="D8D8D8"/>
+          <w:kern w:val="0"/>
+          <w:sz w:val="20"/>
+          <w:szCs w:val="20"/>
+        </w:rPr>
+        <w:t>;</w:t>
+      </w:r>
+    </w:p>
+    <w:p>
+      <w:pPr>
+        <w:autoSpaceDE w:val="0"/>
+        <w:autoSpaceDN w:val="0"/>
+        <w:adjustRightInd w:val="0"/>
+        <w:spacing w:after="0" w:line="240" w:lineRule="auto"/>
+        <w:rPr>
+          <w:rFonts w:ascii="Consolas" w:hAnsi="Consolas" w:cs="Consolas"/>
+          <w:kern w:val="0"/>
+          <w:sz w:val="20"/>
+          <w:szCs w:val="20"/>
+        </w:rPr>
+      </w:pPr>
+      <w:r>
+        <w:rPr>
+          <w:rFonts w:ascii="Consolas" w:hAnsi="Consolas" w:cs="Consolas"/>
+          <w:color w:val="D8D8D8"/>
+          <w:kern w:val="0"/>
+          <w:sz w:val="20"/>
+          <w:szCs w:val="20"/>
+        </w:rPr>
+        <w:tab/>
+      </w:r>
+      <w:r>
+        <w:rPr>
+          <w:rFonts w:ascii="Consolas" w:hAnsi="Consolas" w:cs="Consolas"/>
+          <w:color w:val="D8D8D8"/>
+          <w:kern w:val="0"/>
+          <w:sz w:val="20"/>
+          <w:szCs w:val="20"/>
+        </w:rPr>
+        <w:tab/>
+      </w:r>
+      <w:proofErr w:type="spellStart"/>
+      <w:r>
+        <w:rPr>
+          <w:rFonts w:ascii="Consolas" w:hAnsi="Consolas" w:cs="Consolas"/>
+          <w:color w:val="8DCBE2"/>
+          <w:kern w:val="0"/>
+          <w:sz w:val="20"/>
+          <w:szCs w:val="20"/>
+        </w:rPr>
+        <w:t>while</w:t>
+      </w:r>
+      <w:proofErr w:type="spellEnd"/>
+      <w:r>
+        <w:rPr>
+          <w:rFonts w:ascii="Consolas" w:hAnsi="Consolas" w:cs="Consolas"/>
+          <w:color w:val="D8D8D8"/>
+          <w:kern w:val="0"/>
+          <w:sz w:val="20"/>
+          <w:szCs w:val="20"/>
+        </w:rPr>
+        <w:t xml:space="preserve"> (</w:t>
+      </w:r>
+      <w:r>
+        <w:rPr>
+          <w:rFonts w:ascii="Consolas" w:hAnsi="Consolas" w:cs="Consolas"/>
+          <w:color w:val="79ABFF"/>
+          <w:kern w:val="0"/>
+          <w:sz w:val="20"/>
+          <w:szCs w:val="20"/>
+        </w:rPr>
+        <w:t>numero</w:t>
+      </w:r>
+      <w:r>
+        <w:rPr>
+          <w:rFonts w:ascii="Consolas" w:hAnsi="Consolas" w:cs="Consolas"/>
+          <w:color w:val="D8D8D8"/>
+          <w:kern w:val="0"/>
+          <w:sz w:val="20"/>
+          <w:szCs w:val="20"/>
+        </w:rPr>
+        <w:t xml:space="preserve"> != </w:t>
+      </w:r>
+      <w:r>
+        <w:rPr>
+          <w:rFonts w:ascii="Consolas" w:hAnsi="Consolas" w:cs="Consolas"/>
+          <w:color w:val="7FB347"/>
+          <w:kern w:val="0"/>
+          <w:sz w:val="20"/>
+          <w:szCs w:val="20"/>
+        </w:rPr>
+        <w:t>10</w:t>
+      </w:r>
+      <w:r>
+        <w:rPr>
+          <w:rFonts w:ascii="Consolas" w:hAnsi="Consolas" w:cs="Consolas"/>
+          <w:color w:val="D8D8D8"/>
+          <w:kern w:val="0"/>
+          <w:sz w:val="20"/>
+          <w:szCs w:val="20"/>
+        </w:rPr>
+        <w:t>) {</w:t>
+      </w:r>
+    </w:p>
+    <w:p>
+      <w:pPr>
+        <w:autoSpaceDE w:val="0"/>
+        <w:autoSpaceDN w:val="0"/>
+        <w:adjustRightInd w:val="0"/>
+        <w:spacing w:after="0" w:line="240" w:lineRule="auto"/>
+        <w:rPr>
+          <w:rFonts w:ascii="Consolas" w:hAnsi="Consolas" w:cs="Consolas"/>
+          <w:kern w:val="0"/>
+          <w:sz w:val="20"/>
+          <w:szCs w:val="20"/>
+        </w:rPr>
+      </w:pPr>
+      <w:r>
+        <w:rPr>
+          <w:rFonts w:ascii="Consolas" w:hAnsi="Consolas" w:cs="Consolas"/>
+          <w:color w:val="D8D8D8"/>
+          <w:kern w:val="0"/>
+          <w:sz w:val="20"/>
+          <w:szCs w:val="20"/>
+        </w:rPr>
+        <w:tab/>
+      </w:r>
+      <w:r>
+        <w:rPr>
+          <w:rFonts w:ascii="Consolas" w:hAnsi="Consolas" w:cs="Consolas"/>
+          <w:color w:val="D8D8D8"/>
+          <w:kern w:val="0"/>
+          <w:sz w:val="20"/>
+          <w:szCs w:val="20"/>
+        </w:rPr>
+        <w:tab/>
+      </w:r>
+      <w:r>
+        <w:rPr>
+          <w:rFonts w:ascii="Consolas" w:hAnsi="Consolas" w:cs="Consolas"/>
+          <w:color w:val="D8D8D8"/>
+          <w:kern w:val="0"/>
+          <w:sz w:val="20"/>
+          <w:szCs w:val="20"/>
+        </w:rPr>
+        <w:tab/>
+      </w:r>
+    </w:p>
+    <w:p>
+      <w:pPr>
+        <w:autoSpaceDE w:val="0"/>
+        <w:autoSpaceDN w:val="0"/>
+        <w:adjustRightInd w:val="0"/>
+        <w:spacing w:after="0" w:line="240" w:lineRule="auto"/>
+        <w:rPr>
+          <w:rFonts w:ascii="Consolas" w:hAnsi="Consolas" w:cs="Consolas"/>
+          <w:kern w:val="0"/>
+          <w:sz w:val="20"/>
+          <w:szCs w:val="20"/>
+        </w:rPr>
+      </w:pPr>
+      <w:r>
+        <w:rPr>
+          <w:rFonts w:ascii="Consolas" w:hAnsi="Consolas" w:cs="Consolas"/>
+          <w:color w:val="D8D8D8"/>
+          <w:kern w:val="0"/>
+          <w:sz w:val="20"/>
+          <w:szCs w:val="20"/>
+        </w:rPr>
+        <w:tab/>
+      </w:r>
+      <w:r>
+        <w:rPr>
+          <w:rFonts w:ascii="Consolas" w:hAnsi="Consolas" w:cs="Consolas"/>
+          <w:color w:val="D8D8D8"/>
+          <w:kern w:val="0"/>
+          <w:sz w:val="20"/>
+          <w:szCs w:val="20"/>
+        </w:rPr>
+        <w:tab/>
+      </w:r>
+      <w:r>
+        <w:rPr>
+          <w:rFonts w:ascii="Consolas" w:hAnsi="Consolas" w:cs="Consolas"/>
+          <w:color w:val="D8D8D8"/>
+          <w:kern w:val="0"/>
+          <w:sz w:val="20"/>
+          <w:szCs w:val="20"/>
+        </w:rPr>
+        <w:tab/>
+      </w:r>
+      <w:proofErr w:type="spellStart"/>
+      <w:r>
+        <w:rPr>
+          <w:rFonts w:ascii="Consolas" w:hAnsi="Consolas" w:cs="Consolas"/>
+          <w:color w:val="D25252"/>
+          <w:kern w:val="0"/>
+          <w:sz w:val="20"/>
+          <w:szCs w:val="20"/>
+        </w:rPr>
+        <w:t>System</w:t>
+      </w:r>
+      <w:r>
+        <w:rPr>
+          <w:rFonts w:ascii="Consolas" w:hAnsi="Consolas" w:cs="Consolas"/>
+          <w:color w:val="D8D8D8"/>
+          <w:kern w:val="0"/>
+          <w:sz w:val="20"/>
+          <w:szCs w:val="20"/>
+        </w:rPr>
+        <w:t>.</w:t>
+      </w:r>
+      <w:r>
+        <w:rPr>
+          <w:rFonts w:ascii="Consolas" w:hAnsi="Consolas" w:cs="Consolas"/>
+          <w:color w:val="EFC090"/>
+          <w:kern w:val="0"/>
+          <w:sz w:val="20"/>
+          <w:szCs w:val="20"/>
+        </w:rPr>
+        <w:t>out</w:t>
+      </w:r>
+      <w:r>
+        <w:rPr>
+          <w:rFonts w:ascii="Consolas" w:hAnsi="Consolas" w:cs="Consolas"/>
+          <w:color w:val="D8D8D8"/>
+          <w:kern w:val="0"/>
+          <w:sz w:val="20"/>
+          <w:szCs w:val="20"/>
+        </w:rPr>
+        <w:t>.</w:t>
+      </w:r>
+      <w:r>
+        <w:rPr>
+          <w:rFonts w:ascii="Consolas" w:hAnsi="Consolas" w:cs="Consolas"/>
+          <w:color w:val="FFFFFF"/>
+          <w:kern w:val="0"/>
+          <w:sz w:val="20"/>
+          <w:szCs w:val="20"/>
+        </w:rPr>
+        <w:t>println</w:t>
+      </w:r>
+      <w:proofErr w:type="spellEnd"/>
+      <w:r>
+        <w:rPr>
+          <w:rFonts w:ascii="Consolas" w:hAnsi="Consolas" w:cs="Consolas"/>
+          <w:color w:val="D8D8D8"/>
+          <w:kern w:val="0"/>
+          <w:sz w:val="20"/>
+          <w:szCs w:val="20"/>
+        </w:rPr>
+        <w:t>(</w:t>
+      </w:r>
+      <w:r>
+        <w:rPr>
+          <w:rFonts w:ascii="Consolas" w:hAnsi="Consolas" w:cs="Consolas"/>
+          <w:color w:val="FFC600"/>
+          <w:kern w:val="0"/>
+          <w:sz w:val="20"/>
+          <w:szCs w:val="20"/>
+        </w:rPr>
+        <w:t>"Digite um número: "</w:t>
+      </w:r>
+      <w:r>
+        <w:rPr>
+          <w:rFonts w:ascii="Consolas" w:hAnsi="Consolas" w:cs="Consolas"/>
+          <w:color w:val="D8D8D8"/>
+          <w:kern w:val="0"/>
+          <w:sz w:val="20"/>
+          <w:szCs w:val="20"/>
+        </w:rPr>
+        <w:t>);</w:t>
+      </w:r>
+    </w:p>
+    <w:p>
+      <w:pPr>
+        <w:autoSpaceDE w:val="0"/>
+        <w:autoSpaceDN w:val="0"/>
+        <w:adjustRightInd w:val="0"/>
+        <w:spacing w:after="0" w:line="240" w:lineRule="auto"/>
+        <w:rPr>
+          <w:rFonts w:ascii="Consolas" w:hAnsi="Consolas" w:cs="Consolas"/>
+          <w:kern w:val="0"/>
+          <w:sz w:val="20"/>
+          <w:szCs w:val="20"/>
+        </w:rPr>
+      </w:pPr>
+      <w:r>
+        <w:rPr>
+          <w:rFonts w:ascii="Consolas" w:hAnsi="Consolas" w:cs="Consolas"/>
+          <w:color w:val="D8D8D8"/>
+          <w:kern w:val="0"/>
+          <w:sz w:val="20"/>
+          <w:szCs w:val="20"/>
+        </w:rPr>
+        <w:tab/>
+      </w:r>
+      <w:r>
+        <w:rPr>
+          <w:rFonts w:ascii="Consolas" w:hAnsi="Consolas" w:cs="Consolas"/>
+          <w:color w:val="D8D8D8"/>
+          <w:kern w:val="0"/>
+          <w:sz w:val="20"/>
+          <w:szCs w:val="20"/>
+        </w:rPr>
+        <w:tab/>
+      </w:r>
+      <w:r>
+        <w:rPr>
+          <w:rFonts w:ascii="Consolas" w:hAnsi="Consolas" w:cs="Consolas"/>
+          <w:color w:val="D8D8D8"/>
+          <w:kern w:val="0"/>
+          <w:sz w:val="20"/>
+          <w:szCs w:val="20"/>
+        </w:rPr>
+        <w:tab/>
+      </w:r>
+      <w:proofErr w:type="spellStart"/>
+      <w:r>
+        <w:rPr>
+          <w:rFonts w:ascii="Consolas" w:hAnsi="Consolas" w:cs="Consolas"/>
+          <w:color w:val="79ABFF"/>
+          <w:kern w:val="0"/>
+          <w:sz w:val="20"/>
+          <w:szCs w:val="20"/>
+        </w:rPr>
+        <w:t>numero</w:t>
+      </w:r>
+      <w:proofErr w:type="spellEnd"/>
+      <w:r>
+        <w:rPr>
+          <w:rFonts w:ascii="Consolas" w:hAnsi="Consolas" w:cs="Consolas"/>
+          <w:color w:val="D8D8D8"/>
+          <w:kern w:val="0"/>
+          <w:sz w:val="20"/>
+          <w:szCs w:val="20"/>
+        </w:rPr>
+        <w:t xml:space="preserve"> = </w:t>
+      </w:r>
+      <w:proofErr w:type="spellStart"/>
+      <w:r>
+        <w:rPr>
+          <w:rFonts w:ascii="Consolas" w:hAnsi="Consolas" w:cs="Consolas"/>
+          <w:color w:val="79ABFF"/>
+          <w:kern w:val="0"/>
+          <w:sz w:val="20"/>
+          <w:szCs w:val="20"/>
+        </w:rPr>
+        <w:t>leia</w:t>
+      </w:r>
+      <w:r>
+        <w:rPr>
+          <w:rFonts w:ascii="Consolas" w:hAnsi="Consolas" w:cs="Consolas"/>
+          <w:color w:val="D8D8D8"/>
+          <w:kern w:val="0"/>
+          <w:sz w:val="20"/>
+          <w:szCs w:val="20"/>
+        </w:rPr>
+        <w:t>.</w:t>
+      </w:r>
+      <w:r>
+        <w:rPr>
+          <w:rFonts w:ascii="Consolas" w:hAnsi="Consolas" w:cs="Consolas"/>
+          <w:color w:val="FFFFFF"/>
+          <w:kern w:val="0"/>
+          <w:sz w:val="20"/>
+          <w:szCs w:val="20"/>
+        </w:rPr>
+        <w:t>nextInt</w:t>
+      </w:r>
+      <w:proofErr w:type="spellEnd"/>
+      <w:r>
+        <w:rPr>
+          <w:rFonts w:ascii="Consolas" w:hAnsi="Consolas" w:cs="Consolas"/>
+          <w:color w:val="D8D8D8"/>
+          <w:kern w:val="0"/>
+          <w:sz w:val="20"/>
+          <w:szCs w:val="20"/>
+        </w:rPr>
+        <w:t>();</w:t>
+      </w:r>
+    </w:p>
+    <w:p>
+      <w:pPr>
+        <w:autoSpaceDE w:val="0"/>
+        <w:autoSpaceDN w:val="0"/>
+        <w:adjustRightInd w:val="0"/>
+        <w:spacing w:after="0" w:line="240" w:lineRule="auto"/>
+        <w:rPr>
+          <w:rFonts w:ascii="Consolas" w:hAnsi="Consolas" w:cs="Consolas"/>
+          <w:kern w:val="0"/>
+          <w:sz w:val="20"/>
+          <w:szCs w:val="20"/>
+        </w:rPr>
+      </w:pPr>
+      <w:r>
+        <w:rPr>
+          <w:rFonts w:ascii="Consolas" w:hAnsi="Consolas" w:cs="Consolas"/>
+          <w:color w:val="D8D8D8"/>
+          <w:kern w:val="0"/>
+          <w:sz w:val="20"/>
+          <w:szCs w:val="20"/>
+        </w:rPr>
+        <w:tab/>
+      </w:r>
+      <w:r>
+        <w:rPr>
+          <w:rFonts w:ascii="Consolas" w:hAnsi="Consolas" w:cs="Consolas"/>
+          <w:color w:val="D8D8D8"/>
+          <w:kern w:val="0"/>
+          <w:sz w:val="20"/>
+          <w:szCs w:val="20"/>
+        </w:rPr>
+        <w:tab/>
+      </w:r>
+      <w:r>
+        <w:rPr>
+          <w:rFonts w:ascii="Consolas" w:hAnsi="Consolas" w:cs="Consolas"/>
+          <w:color w:val="D8D8D8"/>
+          <w:kern w:val="0"/>
+          <w:sz w:val="20"/>
+          <w:szCs w:val="20"/>
+        </w:rPr>
+        <w:tab/>
+      </w:r>
+    </w:p>
+    <w:p>
+      <w:pPr>
+        <w:autoSpaceDE w:val="0"/>
+        <w:autoSpaceDN w:val="0"/>
+        <w:adjustRightInd w:val="0"/>
+        <w:spacing w:after="0" w:line="240" w:lineRule="auto"/>
+        <w:rPr>
+          <w:rFonts w:ascii="Consolas" w:hAnsi="Consolas" w:cs="Consolas"/>
+          <w:kern w:val="0"/>
+          <w:sz w:val="20"/>
+          <w:szCs w:val="20"/>
+        </w:rPr>
+      </w:pPr>
+      <w:r>
+        <w:rPr>
+          <w:rFonts w:ascii="Consolas" w:hAnsi="Consolas" w:cs="Consolas"/>
+          <w:color w:val="D8D8D8"/>
+          <w:kern w:val="0"/>
+          <w:sz w:val="20"/>
+          <w:szCs w:val="20"/>
+        </w:rPr>
+        <w:tab/>
+      </w:r>
+      <w:r>
+        <w:rPr>
+          <w:rFonts w:ascii="Consolas" w:hAnsi="Consolas" w:cs="Consolas"/>
+          <w:color w:val="D8D8D8"/>
+          <w:kern w:val="0"/>
+          <w:sz w:val="20"/>
+          <w:szCs w:val="20"/>
+        </w:rPr>
+        <w:tab/>
+      </w:r>
+      <w:r>
+        <w:rPr>
+          <w:rFonts w:ascii="Consolas" w:hAnsi="Consolas" w:cs="Consolas"/>
+          <w:color w:val="D8D8D8"/>
+          <w:kern w:val="0"/>
+          <w:sz w:val="20"/>
+          <w:szCs w:val="20"/>
+        </w:rPr>
+        <w:tab/>
+      </w:r>
+      <w:proofErr w:type="spellStart"/>
+      <w:r>
+        <w:rPr>
+          <w:rFonts w:ascii="Consolas" w:hAnsi="Consolas" w:cs="Consolas"/>
+          <w:color w:val="79ABFF"/>
+          <w:kern w:val="0"/>
+          <w:sz w:val="20"/>
+          <w:szCs w:val="20"/>
+        </w:rPr>
+        <w:t>leia</w:t>
+      </w:r>
+      <w:r>
+        <w:rPr>
+          <w:rFonts w:ascii="Consolas" w:hAnsi="Consolas" w:cs="Consolas"/>
+          <w:color w:val="D8D8D8"/>
+          <w:kern w:val="0"/>
+          <w:sz w:val="20"/>
+          <w:szCs w:val="20"/>
+        </w:rPr>
+        <w:t>.</w:t>
+      </w:r>
+      <w:r>
+        <w:rPr>
+          <w:rFonts w:ascii="Consolas" w:hAnsi="Consolas" w:cs="Consolas"/>
+          <w:color w:val="FFFFFF"/>
+          <w:kern w:val="0"/>
+          <w:sz w:val="20"/>
+          <w:szCs w:val="20"/>
+        </w:rPr>
+        <w:t>close</w:t>
+      </w:r>
+      <w:proofErr w:type="spellEnd"/>
+      <w:r>
+        <w:rPr>
+          <w:rFonts w:ascii="Consolas" w:hAnsi="Consolas" w:cs="Consolas"/>
+          <w:color w:val="D8D8D8"/>
+          <w:kern w:val="0"/>
+          <w:sz w:val="20"/>
+          <w:szCs w:val="20"/>
+        </w:rPr>
+        <w:t>();</w:t>
+      </w:r>
+    </w:p>
+    <w:p>
+      <w:pPr>
+        <w:autoSpaceDE w:val="0"/>
+        <w:autoSpaceDN w:val="0"/>
+        <w:adjustRightInd w:val="0"/>
+        <w:spacing w:after="0" w:line="240" w:lineRule="auto"/>
+        <w:rPr>
+          <w:rFonts w:ascii="Consolas" w:hAnsi="Consolas" w:cs="Consolas"/>
+          <w:kern w:val="0"/>
+          <w:sz w:val="20"/>
+          <w:szCs w:val="20"/>
+        </w:rPr>
+      </w:pPr>
+      <w:r>
+        <w:rPr>
+          <w:rFonts w:ascii="Consolas" w:hAnsi="Consolas" w:cs="Consolas"/>
+          <w:color w:val="D8D8D8"/>
+          <w:kern w:val="0"/>
+          <w:sz w:val="20"/>
+          <w:szCs w:val="20"/>
+        </w:rPr>
+        <w:tab/>
+      </w:r>
+      <w:r>
+        <w:rPr>
+          <w:rFonts w:ascii="Consolas" w:hAnsi="Consolas" w:cs="Consolas"/>
+          <w:color w:val="D8D8D8"/>
+          <w:kern w:val="0"/>
+          <w:sz w:val="20"/>
+          <w:szCs w:val="20"/>
+        </w:rPr>
+        <w:tab/>
+      </w:r>
+      <w:r>
+        <w:rPr>
+          <w:rFonts w:ascii="Consolas" w:hAnsi="Consolas" w:cs="Consolas"/>
+          <w:color w:val="D8D8D8"/>
+          <w:kern w:val="0"/>
+          <w:sz w:val="20"/>
+          <w:szCs w:val="20"/>
+        </w:rPr>
+        <w:tab/>
+      </w:r>
+    </w:p>
+    <w:p>
+      <w:pPr>
+        <w:autoSpaceDE w:val="0"/>
+        <w:autoSpaceDN w:val="0"/>
+        <w:adjustRightInd w:val="0"/>
+        <w:spacing w:after="0" w:line="240" w:lineRule="auto"/>
+        <w:rPr>
+          <w:rFonts w:ascii="Consolas" w:hAnsi="Consolas" w:cs="Consolas"/>
+          <w:kern w:val="0"/>
+          <w:sz w:val="20"/>
+          <w:szCs w:val="20"/>
+        </w:rPr>
+      </w:pPr>
+      <w:r>
+        <w:rPr>
+          <w:rFonts w:ascii="Consolas" w:hAnsi="Consolas" w:cs="Consolas"/>
+          <w:color w:val="D8D8D8"/>
+          <w:kern w:val="0"/>
+          <w:sz w:val="20"/>
+          <w:szCs w:val="20"/>
+        </w:rPr>
+        <w:tab/>
+      </w:r>
+      <w:r>
+        <w:rPr>
+          <w:rFonts w:ascii="Consolas" w:hAnsi="Consolas" w:cs="Consolas"/>
+          <w:color w:val="D8D8D8"/>
+          <w:kern w:val="0"/>
+          <w:sz w:val="20"/>
+          <w:szCs w:val="20"/>
+        </w:rPr>
+        <w:tab/>
+      </w:r>
+      <w:r>
+        <w:rPr>
+          <w:rFonts w:ascii="Consolas" w:hAnsi="Consolas" w:cs="Consolas"/>
+          <w:color w:val="D8D8D8"/>
+          <w:kern w:val="0"/>
+          <w:sz w:val="20"/>
+          <w:szCs w:val="20"/>
+        </w:rPr>
+        <w:tab/>
+      </w:r>
+      <w:proofErr w:type="spellStart"/>
+      <w:r>
+        <w:rPr>
+          <w:rFonts w:ascii="Consolas" w:hAnsi="Consolas" w:cs="Consolas"/>
+          <w:color w:val="8DCBE2"/>
+          <w:kern w:val="0"/>
+          <w:sz w:val="20"/>
+          <w:szCs w:val="20"/>
+        </w:rPr>
+        <w:t>if</w:t>
+      </w:r>
+      <w:proofErr w:type="spellEnd"/>
+      <w:r>
+        <w:rPr>
+          <w:rFonts w:ascii="Consolas" w:hAnsi="Consolas" w:cs="Consolas"/>
+          <w:color w:val="D8D8D8"/>
+          <w:kern w:val="0"/>
+          <w:sz w:val="20"/>
+          <w:szCs w:val="20"/>
+        </w:rPr>
+        <w:t xml:space="preserve"> (</w:t>
+      </w:r>
+      <w:proofErr w:type="spellStart"/>
+      <w:r>
+        <w:rPr>
+          <w:rFonts w:ascii="Consolas" w:hAnsi="Consolas" w:cs="Consolas"/>
+          <w:color w:val="79ABFF"/>
+          <w:kern w:val="0"/>
+          <w:sz w:val="20"/>
+          <w:szCs w:val="20"/>
+        </w:rPr>
+        <w:t>numero</w:t>
+      </w:r>
+      <w:proofErr w:type="spellEnd"/>
+      <w:r>
+        <w:rPr>
+          <w:rFonts w:ascii="Consolas" w:hAnsi="Consolas" w:cs="Consolas"/>
+          <w:color w:val="D8D8D8"/>
+          <w:kern w:val="0"/>
+          <w:sz w:val="20"/>
+          <w:szCs w:val="20"/>
+        </w:rPr>
+        <w:t xml:space="preserve"> == </w:t>
+      </w:r>
+      <w:r>
+        <w:rPr>
+          <w:rFonts w:ascii="Consolas" w:hAnsi="Consolas" w:cs="Consolas"/>
+          <w:color w:val="7FB347"/>
+          <w:kern w:val="0"/>
+          <w:sz w:val="20"/>
+          <w:szCs w:val="20"/>
+        </w:rPr>
+        <w:t>10</w:t>
+      </w:r>
+      <w:r>
+        <w:rPr>
+          <w:rFonts w:ascii="Consolas" w:hAnsi="Consolas" w:cs="Consolas"/>
+          <w:color w:val="D8D8D8"/>
+          <w:kern w:val="0"/>
+          <w:sz w:val="20"/>
+          <w:szCs w:val="20"/>
+        </w:rPr>
+        <w:t>) {</w:t>
+      </w:r>
+    </w:p>
+    <w:p>
+      <w:pPr>
+        <w:autoSpaceDE w:val="0"/>
+        <w:autoSpaceDN w:val="0"/>
+        <w:adjustRightInd w:val="0"/>
+        <w:spacing w:after="0" w:line="240" w:lineRule="auto"/>
+        <w:rPr>
+          <w:rFonts w:ascii="Consolas" w:hAnsi="Consolas" w:cs="Consolas"/>
+          <w:kern w:val="0"/>
+          <w:sz w:val="20"/>
+          <w:szCs w:val="20"/>
+        </w:rPr>
+      </w:pPr>
+      <w:r>
+        <w:rPr>
+          <w:rFonts w:ascii="Consolas" w:hAnsi="Consolas" w:cs="Consolas"/>
+          <w:color w:val="D8D8D8"/>
+          <w:kern w:val="0"/>
+          <w:sz w:val="20"/>
+          <w:szCs w:val="20"/>
+        </w:rPr>
+        <w:tab/>
+      </w:r>
+      <w:r>
+        <w:rPr>
+          <w:rFonts w:ascii="Consolas" w:hAnsi="Consolas" w:cs="Consolas"/>
+          <w:color w:val="D8D8D8"/>
+          <w:kern w:val="0"/>
+          <w:sz w:val="20"/>
+          <w:szCs w:val="20"/>
+        </w:rPr>
+        <w:tab/>
+      </w:r>
+      <w:r>
+        <w:rPr>
+          <w:rFonts w:ascii="Consolas" w:hAnsi="Consolas" w:cs="Consolas"/>
+          <w:color w:val="D8D8D8"/>
+          <w:kern w:val="0"/>
+          <w:sz w:val="20"/>
+          <w:szCs w:val="20"/>
+        </w:rPr>
+        <w:tab/>
+      </w:r>
+      <w:r>
+        <w:rPr>
+          <w:rFonts w:ascii="Consolas" w:hAnsi="Consolas" w:cs="Consolas"/>
+          <w:color w:val="D8D8D8"/>
+          <w:kern w:val="0"/>
+          <w:sz w:val="20"/>
+          <w:szCs w:val="20"/>
+        </w:rPr>
+        <w:tab/>
+      </w:r>
+      <w:proofErr w:type="spellStart"/>
+      <w:r>
+        <w:rPr>
+          <w:rFonts w:ascii="Consolas" w:hAnsi="Consolas" w:cs="Consolas"/>
+          <w:color w:val="D25252"/>
+          <w:kern w:val="0"/>
+          <w:sz w:val="20"/>
+          <w:szCs w:val="20"/>
+        </w:rPr>
+        <w:t>System</w:t>
+      </w:r>
+      <w:r>
+        <w:rPr>
+          <w:rFonts w:ascii="Consolas" w:hAnsi="Consolas" w:cs="Consolas"/>
+          <w:color w:val="D8D8D8"/>
+          <w:kern w:val="0"/>
+          <w:sz w:val="20"/>
+          <w:szCs w:val="20"/>
+        </w:rPr>
+        <w:t>.</w:t>
+      </w:r>
+      <w:r>
+        <w:rPr>
+          <w:rFonts w:ascii="Consolas" w:hAnsi="Consolas" w:cs="Consolas"/>
+          <w:color w:val="EFC090"/>
+          <w:kern w:val="0"/>
+          <w:sz w:val="20"/>
+          <w:szCs w:val="20"/>
+        </w:rPr>
+        <w:t>out</w:t>
+      </w:r>
+      <w:r>
+        <w:rPr>
+          <w:rFonts w:ascii="Consolas" w:hAnsi="Consolas" w:cs="Consolas"/>
+          <w:color w:val="D8D8D8"/>
+          <w:kern w:val="0"/>
+          <w:sz w:val="20"/>
+          <w:szCs w:val="20"/>
+        </w:rPr>
+        <w:t>.</w:t>
+      </w:r>
+      <w:r>
+        <w:rPr>
+          <w:rFonts w:ascii="Consolas" w:hAnsi="Consolas" w:cs="Consolas"/>
+          <w:color w:val="FFFFFF"/>
+          <w:kern w:val="0"/>
+          <w:sz w:val="20"/>
+          <w:szCs w:val="20"/>
+        </w:rPr>
+        <w:t>println</w:t>
+      </w:r>
+      <w:proofErr w:type="spellEnd"/>
+      <w:r>
+        <w:rPr>
+          <w:rFonts w:ascii="Consolas" w:hAnsi="Consolas" w:cs="Consolas"/>
+          <w:color w:val="D8D8D8"/>
+          <w:kern w:val="0"/>
+          <w:sz w:val="20"/>
+          <w:szCs w:val="20"/>
+        </w:rPr>
+        <w:t>(</w:t>
+      </w:r>
+      <w:r>
+        <w:rPr>
+          <w:rFonts w:ascii="Consolas" w:hAnsi="Consolas" w:cs="Consolas"/>
+          <w:color w:val="FFC600"/>
+          <w:kern w:val="0"/>
+          <w:sz w:val="20"/>
+          <w:szCs w:val="20"/>
+        </w:rPr>
+        <w:t>"\</w:t>
+      </w:r>
+      <w:proofErr w:type="spellStart"/>
+      <w:r>
+        <w:rPr>
+          <w:rFonts w:ascii="Consolas" w:hAnsi="Consolas" w:cs="Consolas"/>
+          <w:color w:val="FFC600"/>
+          <w:kern w:val="0"/>
+          <w:sz w:val="20"/>
+          <w:szCs w:val="20"/>
+        </w:rPr>
+        <w:t>nVocê</w:t>
+      </w:r>
+      <w:proofErr w:type="spellEnd"/>
+      <w:r>
+        <w:rPr>
+          <w:rFonts w:ascii="Consolas" w:hAnsi="Consolas" w:cs="Consolas"/>
+          <w:color w:val="FFC600"/>
+          <w:kern w:val="0"/>
+          <w:sz w:val="20"/>
+          <w:szCs w:val="20"/>
+        </w:rPr>
+        <w:t xml:space="preserve"> Acertou!!!"</w:t>
+      </w:r>
+      <w:r>
+        <w:rPr>
+          <w:rFonts w:ascii="Consolas" w:hAnsi="Consolas" w:cs="Consolas"/>
+          <w:color w:val="D8D8D8"/>
+          <w:kern w:val="0"/>
+          <w:sz w:val="20"/>
+          <w:szCs w:val="20"/>
+        </w:rPr>
+        <w:t>);</w:t>
+      </w:r>
+    </w:p>
+    <w:p>
+      <w:pPr>
+        <w:autoSpaceDE w:val="0"/>
+        <w:autoSpaceDN w:val="0"/>
+        <w:adjustRightInd w:val="0"/>
+        <w:spacing w:after="0" w:line="240" w:lineRule="auto"/>
+        <w:rPr>
+          <w:rFonts w:ascii="Consolas" w:hAnsi="Consolas" w:cs="Consolas"/>
+          <w:kern w:val="0"/>
+          <w:sz w:val="20"/>
+          <w:szCs w:val="20"/>
+        </w:rPr>
+      </w:pPr>
+      <w:r>
+        <w:rPr>
+          <w:rFonts w:ascii="Consolas" w:hAnsi="Consolas" w:cs="Consolas"/>
+          <w:color w:val="D8D8D8"/>
+          <w:kern w:val="0"/>
+          <w:sz w:val="20"/>
+          <w:szCs w:val="20"/>
+        </w:rPr>
+        <w:tab/>
+      </w:r>
+      <w:r>
+        <w:rPr>
+          <w:rFonts w:ascii="Consolas" w:hAnsi="Consolas" w:cs="Consolas"/>
+          <w:color w:val="D8D8D8"/>
+          <w:kern w:val="0"/>
+          <w:sz w:val="20"/>
+          <w:szCs w:val="20"/>
+        </w:rPr>
+        <w:tab/>
+      </w:r>
+      <w:r>
+        <w:rPr>
+          <w:rFonts w:ascii="Consolas" w:hAnsi="Consolas" w:cs="Consolas"/>
+          <w:color w:val="D8D8D8"/>
+          <w:kern w:val="0"/>
+          <w:sz w:val="20"/>
+          <w:szCs w:val="20"/>
+        </w:rPr>
+        <w:tab/>
+        <w:t>}</w:t>
+      </w:r>
+      <w:r>
+        <w:rPr>
+          <w:rFonts w:ascii="Consolas" w:hAnsi="Consolas" w:cs="Consolas"/>
+          <w:color w:val="D8D8D8"/>
+          <w:kern w:val="0"/>
+          <w:sz w:val="20"/>
+          <w:szCs w:val="20"/>
+        </w:rPr>
+        <w:tab/>
+      </w:r>
+      <w:r>
+        <w:rPr>
+          <w:rFonts w:ascii="Consolas" w:hAnsi="Consolas" w:cs="Consolas"/>
+          <w:color w:val="D8D8D8"/>
+          <w:kern w:val="0"/>
+          <w:sz w:val="20"/>
+          <w:szCs w:val="20"/>
+        </w:rPr>
+        <w:tab/>
+      </w:r>
+      <w:r>
+        <w:rPr>
+          <w:rFonts w:ascii="Consolas" w:hAnsi="Consolas" w:cs="Consolas"/>
+          <w:color w:val="D8D8D8"/>
+          <w:kern w:val="0"/>
+          <w:sz w:val="20"/>
+          <w:szCs w:val="20"/>
+        </w:rPr>
+        <w:tab/>
+      </w:r>
+    </w:p>
+    <w:p>
+      <w:pPr>
+        <w:autoSpaceDE w:val="0"/>
+        <w:autoSpaceDN w:val="0"/>
+        <w:adjustRightInd w:val="0"/>
+        <w:spacing w:after="0" w:line="240" w:lineRule="auto"/>
+        <w:rPr>
+          <w:rFonts w:ascii="Consolas" w:hAnsi="Consolas" w:cs="Consolas"/>
+          <w:kern w:val="0"/>
+          <w:sz w:val="20"/>
+          <w:szCs w:val="20"/>
+        </w:rPr>
+      </w:pPr>
+      <w:r>
+        <w:rPr>
+          <w:rFonts w:ascii="Consolas" w:hAnsi="Consolas" w:cs="Consolas"/>
+          <w:color w:val="D8D8D8"/>
+          <w:kern w:val="0"/>
+          <w:sz w:val="20"/>
+          <w:szCs w:val="20"/>
+        </w:rPr>
+        <w:tab/>
+      </w:r>
+      <w:r>
+        <w:rPr>
+          <w:rFonts w:ascii="Consolas" w:hAnsi="Consolas" w:cs="Consolas"/>
+          <w:color w:val="D8D8D8"/>
+          <w:kern w:val="0"/>
+          <w:sz w:val="20"/>
+          <w:szCs w:val="20"/>
+        </w:rPr>
+        <w:tab/>
+      </w:r>
+      <w:r>
+        <w:rPr>
+          <w:rFonts w:ascii="Consolas" w:hAnsi="Consolas" w:cs="Consolas"/>
+          <w:color w:val="D8D8D8"/>
+          <w:kern w:val="0"/>
+          <w:sz w:val="20"/>
+          <w:szCs w:val="20"/>
+        </w:rPr>
+        <w:tab/>
+      </w:r>
+      <w:proofErr w:type="spellStart"/>
+      <w:r>
+        <w:rPr>
+          <w:rFonts w:ascii="Consolas" w:hAnsi="Consolas" w:cs="Consolas"/>
+          <w:color w:val="8DCBE2"/>
+          <w:kern w:val="0"/>
+          <w:sz w:val="20"/>
+          <w:szCs w:val="20"/>
+        </w:rPr>
+        <w:t>else</w:t>
+      </w:r>
+      <w:proofErr w:type="spellEnd"/>
+      <w:r>
+        <w:rPr>
+          <w:rFonts w:ascii="Consolas" w:hAnsi="Consolas" w:cs="Consolas"/>
+          <w:color w:val="D8D8D8"/>
+          <w:kern w:val="0"/>
+          <w:sz w:val="20"/>
+          <w:szCs w:val="20"/>
+        </w:rPr>
+        <w:t xml:space="preserve"> {</w:t>
+      </w:r>
+    </w:p>
+    <w:p>
+      <w:pPr>
+        <w:autoSpaceDE w:val="0"/>
+        <w:autoSpaceDN w:val="0"/>
+        <w:adjustRightInd w:val="0"/>
+        <w:spacing w:after="0" w:line="240" w:lineRule="auto"/>
+        <w:rPr>
+          <w:rFonts w:ascii="Consolas" w:hAnsi="Consolas" w:cs="Consolas"/>
+          <w:kern w:val="0"/>
+          <w:sz w:val="20"/>
+          <w:szCs w:val="20"/>
+        </w:rPr>
+      </w:pPr>
+      <w:r>
+        <w:rPr>
+          <w:rFonts w:ascii="Consolas" w:hAnsi="Consolas" w:cs="Consolas"/>
+          <w:color w:val="D8D8D8"/>
+          <w:kern w:val="0"/>
+          <w:sz w:val="20"/>
+          <w:szCs w:val="20"/>
+        </w:rPr>
+        <w:tab/>
+      </w:r>
+      <w:r>
+        <w:rPr>
+          <w:rFonts w:ascii="Consolas" w:hAnsi="Consolas" w:cs="Consolas"/>
+          <w:color w:val="D8D8D8"/>
+          <w:kern w:val="0"/>
+          <w:sz w:val="20"/>
+          <w:szCs w:val="20"/>
+        </w:rPr>
+        <w:tab/>
+      </w:r>
+      <w:r>
+        <w:rPr>
+          <w:rFonts w:ascii="Consolas" w:hAnsi="Consolas" w:cs="Consolas"/>
+          <w:color w:val="D8D8D8"/>
+          <w:kern w:val="0"/>
+          <w:sz w:val="20"/>
+          <w:szCs w:val="20"/>
+        </w:rPr>
+        <w:tab/>
+      </w:r>
+      <w:r>
+        <w:rPr>
+          <w:rFonts w:ascii="Consolas" w:hAnsi="Consolas" w:cs="Consolas"/>
+          <w:color w:val="D8D8D8"/>
+          <w:kern w:val="0"/>
+          <w:sz w:val="20"/>
+          <w:szCs w:val="20"/>
+        </w:rPr>
+        <w:tab/>
+      </w:r>
+      <w:proofErr w:type="spellStart"/>
+      <w:r>
+        <w:rPr>
+          <w:rFonts w:ascii="Consolas" w:hAnsi="Consolas" w:cs="Consolas"/>
+          <w:color w:val="D25252"/>
+          <w:kern w:val="0"/>
+          <w:sz w:val="20"/>
+          <w:szCs w:val="20"/>
+        </w:rPr>
+        <w:t>System</w:t>
+      </w:r>
+      <w:r>
+        <w:rPr>
+          <w:rFonts w:ascii="Consolas" w:hAnsi="Consolas" w:cs="Consolas"/>
+          <w:color w:val="D8D8D8"/>
+          <w:kern w:val="0"/>
+          <w:sz w:val="20"/>
+          <w:szCs w:val="20"/>
+        </w:rPr>
+        <w:t>.</w:t>
+      </w:r>
+      <w:r>
+        <w:rPr>
+          <w:rFonts w:ascii="Consolas" w:hAnsi="Consolas" w:cs="Consolas"/>
+          <w:color w:val="EFC090"/>
+          <w:kern w:val="0"/>
+          <w:sz w:val="20"/>
+          <w:szCs w:val="20"/>
+        </w:rPr>
+        <w:t>out</w:t>
+      </w:r>
+      <w:r>
+        <w:rPr>
+          <w:rFonts w:ascii="Consolas" w:hAnsi="Consolas" w:cs="Consolas"/>
+          <w:color w:val="D8D8D8"/>
+          <w:kern w:val="0"/>
+          <w:sz w:val="20"/>
+          <w:szCs w:val="20"/>
+        </w:rPr>
+        <w:t>.</w:t>
+      </w:r>
+      <w:r>
+        <w:rPr>
+          <w:rFonts w:ascii="Consolas" w:hAnsi="Consolas" w:cs="Consolas"/>
+          <w:color w:val="FFFFFF"/>
+          <w:kern w:val="0"/>
+          <w:sz w:val="20"/>
+          <w:szCs w:val="20"/>
+        </w:rPr>
+        <w:t>println</w:t>
+      </w:r>
+      <w:proofErr w:type="spellEnd"/>
+      <w:r>
+        <w:rPr>
+          <w:rFonts w:ascii="Consolas" w:hAnsi="Consolas" w:cs="Consolas"/>
+          <w:color w:val="D8D8D8"/>
+          <w:kern w:val="0"/>
+          <w:sz w:val="20"/>
+          <w:szCs w:val="20"/>
+        </w:rPr>
+        <w:t>(</w:t>
+      </w:r>
+      <w:r>
+        <w:rPr>
+          <w:rFonts w:ascii="Consolas" w:hAnsi="Consolas" w:cs="Consolas"/>
+          <w:color w:val="FFC600"/>
+          <w:kern w:val="0"/>
+          <w:sz w:val="20"/>
+          <w:szCs w:val="20"/>
+        </w:rPr>
+        <w:t>"Você errou..."</w:t>
+      </w:r>
+      <w:r>
+        <w:rPr>
+          <w:rFonts w:ascii="Consolas" w:hAnsi="Consolas" w:cs="Consolas"/>
+          <w:color w:val="D8D8D8"/>
+          <w:kern w:val="0"/>
+          <w:sz w:val="20"/>
+          <w:szCs w:val="20"/>
+        </w:rPr>
+        <w:t>);</w:t>
+      </w:r>
+    </w:p>
+    <w:p>
+      <w:pPr>
+        <w:autoSpaceDE w:val="0"/>
+        <w:autoSpaceDN w:val="0"/>
+        <w:adjustRightInd w:val="0"/>
+        <w:spacing w:after="0" w:line="240" w:lineRule="auto"/>
+        <w:rPr>
+          <w:rFonts w:ascii="Consolas" w:hAnsi="Consolas" w:cs="Consolas"/>
+          <w:kern w:val="0"/>
+          <w:sz w:val="20"/>
+          <w:szCs w:val="20"/>
+        </w:rPr>
+      </w:pPr>
+      <w:r>
+        <w:rPr>
+          <w:rFonts w:ascii="Consolas" w:hAnsi="Consolas" w:cs="Consolas"/>
+          <w:color w:val="D8D8D8"/>
+          <w:kern w:val="0"/>
+          <w:sz w:val="20"/>
+          <w:szCs w:val="20"/>
+        </w:rPr>
+        <w:tab/>
+      </w:r>
+      <w:r>
+        <w:rPr>
+          <w:rFonts w:ascii="Consolas" w:hAnsi="Consolas" w:cs="Consolas"/>
+          <w:color w:val="D8D8D8"/>
+          <w:kern w:val="0"/>
+          <w:sz w:val="20"/>
+          <w:szCs w:val="20"/>
+        </w:rPr>
+        <w:tab/>
+      </w:r>
+      <w:r>
+        <w:rPr>
+          <w:rFonts w:ascii="Consolas" w:hAnsi="Consolas" w:cs="Consolas"/>
+          <w:color w:val="D8D8D8"/>
+          <w:kern w:val="0"/>
+          <w:sz w:val="20"/>
+          <w:szCs w:val="20"/>
+        </w:rPr>
+        <w:tab/>
+        <w:t>}</w:t>
+      </w:r>
+    </w:p>
+    <w:p>
+      <w:pPr>
+        <w:autoSpaceDE w:val="0"/>
+        <w:autoSpaceDN w:val="0"/>
+        <w:adjustRightInd w:val="0"/>
+        <w:spacing w:after="0" w:line="240" w:lineRule="auto"/>
+        <w:rPr>
+          <w:rFonts w:ascii="Consolas" w:hAnsi="Consolas" w:cs="Consolas"/>
+          <w:kern w:val="0"/>
+          <w:sz w:val="20"/>
+          <w:szCs w:val="20"/>
+        </w:rPr>
+      </w:pPr>
+      <w:r>
+        <w:rPr>
+          <w:rFonts w:ascii="Consolas" w:hAnsi="Consolas" w:cs="Consolas"/>
+          <w:color w:val="D8D8D8"/>
+          <w:kern w:val="0"/>
+          <w:sz w:val="20"/>
+          <w:szCs w:val="20"/>
+        </w:rPr>
+        <w:tab/>
+      </w:r>
+      <w:r>
+        <w:rPr>
+          <w:rFonts w:ascii="Consolas" w:hAnsi="Consolas" w:cs="Consolas"/>
+          <w:color w:val="D8D8D8"/>
+          <w:kern w:val="0"/>
+          <w:sz w:val="20"/>
+          <w:szCs w:val="20"/>
+        </w:rPr>
+        <w:tab/>
+      </w:r>
+      <w:r>
+        <w:rPr>
+          <w:rFonts w:ascii="Consolas" w:hAnsi="Consolas" w:cs="Consolas"/>
+          <w:color w:val="D8D8D8"/>
+          <w:kern w:val="0"/>
+          <w:sz w:val="20"/>
+          <w:szCs w:val="20"/>
+        </w:rPr>
+        <w:tab/>
+      </w:r>
+    </w:p>
+    <w:p>
+      <w:pPr>
+        <w:autoSpaceDE w:val="0"/>
+        <w:autoSpaceDN w:val="0"/>
+        <w:adjustRightInd w:val="0"/>
+        <w:spacing w:after="0" w:line="240" w:lineRule="auto"/>
+        <w:rPr>
+          <w:rFonts w:ascii="Consolas" w:hAnsi="Consolas" w:cs="Consolas"/>
+          <w:kern w:val="0"/>
+          <w:sz w:val="20"/>
+          <w:szCs w:val="20"/>
+        </w:rPr>
+      </w:pPr>
+      <w:r>
+        <w:rPr>
+          <w:rFonts w:ascii="Consolas" w:hAnsi="Consolas" w:cs="Consolas"/>
+          <w:color w:val="D8D8D8"/>
+          <w:kern w:val="0"/>
+          <w:sz w:val="20"/>
+          <w:szCs w:val="20"/>
+        </w:rPr>
+        <w:tab/>
+      </w:r>
+      <w:r>
+        <w:rPr>
+          <w:rFonts w:ascii="Consolas" w:hAnsi="Consolas" w:cs="Consolas"/>
+          <w:color w:val="D8D8D8"/>
+          <w:kern w:val="0"/>
+          <w:sz w:val="20"/>
+          <w:szCs w:val="20"/>
+        </w:rPr>
+        <w:tab/>
+        <w:t>}</w:t>
+      </w:r>
+    </w:p>
+    <w:p>
+      <w:pPr>
+        <w:autoSpaceDE w:val="0"/>
+        <w:autoSpaceDN w:val="0"/>
+        <w:adjustRightInd w:val="0"/>
+        <w:spacing w:after="0" w:line="240" w:lineRule="auto"/>
+        <w:rPr>
+          <w:rFonts w:ascii="Consolas" w:hAnsi="Consolas" w:cs="Consolas"/>
+          <w:kern w:val="0"/>
+          <w:sz w:val="20"/>
+          <w:szCs w:val="20"/>
+        </w:rPr>
+      </w:pPr>
+      <w:r>
+        <w:rPr>
+          <w:rFonts w:ascii="Consolas" w:hAnsi="Consolas" w:cs="Consolas"/>
+          <w:color w:val="D8D8D8"/>
+          <w:kern w:val="0"/>
+          <w:sz w:val="20"/>
+          <w:szCs w:val="20"/>
+        </w:rPr>
+        <w:tab/>
+      </w:r>
+      <w:r>
+        <w:rPr>
+          <w:rFonts w:ascii="Consolas" w:hAnsi="Consolas" w:cs="Consolas"/>
+          <w:color w:val="D8D8D8"/>
+          <w:kern w:val="0"/>
+          <w:sz w:val="20"/>
+          <w:szCs w:val="20"/>
+        </w:rPr>
+        <w:tab/>
+      </w:r>
+    </w:p>
+    <w:p>
+      <w:pPr>
+        <w:autoSpaceDE w:val="0"/>
+        <w:autoSpaceDN w:val="0"/>
+        <w:adjustRightInd w:val="0"/>
+        <w:spacing w:after="0" w:line="240" w:lineRule="auto"/>
+        <w:rPr>
+          <w:rFonts w:ascii="Consolas" w:hAnsi="Consolas" w:cs="Consolas"/>
+          <w:kern w:val="0"/>
+          <w:sz w:val="20"/>
+          <w:szCs w:val="20"/>
+        </w:rPr>
+      </w:pPr>
+      <w:r>
+        <w:rPr>
+          <w:rFonts w:ascii="Consolas" w:hAnsi="Consolas" w:cs="Consolas"/>
+          <w:color w:val="D8D8D8"/>
+          <w:kern w:val="0"/>
+          <w:sz w:val="20"/>
+          <w:szCs w:val="20"/>
+        </w:rPr>
+        <w:tab/>
+        <w:t>}</w:t>
+      </w:r>
+    </w:p>
+    <w:p>
+      <w:pPr>
+        <w:autoSpaceDE w:val="0"/>
+        <w:autoSpaceDN w:val="0"/>
+        <w:adjustRightInd w:val="0"/>
+        <w:spacing w:after="0" w:line="240" w:lineRule="auto"/>
+        <w:rPr>
+          <w:rFonts w:ascii="Consolas" w:hAnsi="Consolas" w:cs="Consolas"/>
+          <w:kern w:val="0"/>
+          <w:sz w:val="20"/>
+          <w:szCs w:val="20"/>
+        </w:rPr>
+      </w:pPr>
+      <w:r>
+        <w:rPr>
+          <w:rFonts w:ascii="Consolas" w:hAnsi="Consolas" w:cs="Consolas"/>
+          <w:color w:val="D8D8D8"/>
+          <w:kern w:val="0"/>
+          <w:sz w:val="20"/>
+          <w:szCs w:val="20"/>
+        </w:rPr>
+        <w:tab/>
+      </w:r>
+    </w:p>
+    <w:p>
+      <w:pPr>
+        <w:autoSpaceDE w:val="0"/>
+        <w:autoSpaceDN w:val="0"/>
+        <w:adjustRightInd w:val="0"/>
+        <w:spacing w:after="0" w:line="240" w:lineRule="auto"/>
+        <w:rPr>
+          <w:rFonts w:ascii="Consolas" w:hAnsi="Consolas" w:cs="Consolas"/>
+          <w:kern w:val="0"/>
+          <w:sz w:val="20"/>
+          <w:szCs w:val="20"/>
+        </w:rPr>
+      </w:pPr>
+      <w:r>
+        <w:rPr>
+          <w:rFonts w:ascii="Consolas" w:hAnsi="Consolas" w:cs="Consolas"/>
+          <w:color w:val="D8D8D8"/>
+          <w:kern w:val="0"/>
+          <w:sz w:val="20"/>
+          <w:szCs w:val="20"/>
+        </w:rPr>
+        <w:t>}</w:t>
       </w:r>
     </w:p>
     <w:p>

</xml_diff>

<commit_message>
Terminando aula sobre DO/WHILE em Java
</commit_message>
<xml_diff>
--- a/Euripedes Simões de Paula/Java/Laços/Laços de Repetição.docx
+++ b/Euripedes Simões de Paula/Java/Laços/Laços de Repetição.docx
@@ -9750,6 +9750,1891 @@
     </w:p>
     <w:p>
       <w:pPr>
+        <w:autoSpaceDE w:val="0"/>
+        <w:autoSpaceDN w:val="0"/>
+        <w:adjustRightInd w:val="0"/>
+        <w:spacing w:after="0" w:line="240" w:lineRule="auto"/>
+        <w:rPr>
+          <w:rFonts w:ascii="Consolas" w:hAnsi="Consolas" w:cs="Consolas"/>
+          <w:kern w:val="0"/>
+          <w:sz w:val="20"/>
+          <w:szCs w:val="20"/>
+        </w:rPr>
+      </w:pPr>
+    </w:p>
+    <w:p>
+      <w:pPr>
+        <w:autoSpaceDE w:val="0"/>
+        <w:autoSpaceDN w:val="0"/>
+        <w:adjustRightInd w:val="0"/>
+        <w:spacing w:after="0" w:line="240" w:lineRule="auto"/>
+        <w:rPr>
+          <w:rFonts w:ascii="Consolas" w:hAnsi="Consolas" w:cs="Consolas"/>
+          <w:kern w:val="0"/>
+          <w:sz w:val="20"/>
+          <w:szCs w:val="20"/>
+        </w:rPr>
+      </w:pPr>
+    </w:p>
+    <w:p>
+      <w:pPr>
+        <w:autoSpaceDE w:val="0"/>
+        <w:autoSpaceDN w:val="0"/>
+        <w:adjustRightInd w:val="0"/>
+        <w:spacing w:after="0" w:line="240" w:lineRule="auto"/>
+        <w:rPr>
+          <w:rFonts w:ascii="Consolas" w:hAnsi="Consolas" w:cs="Consolas"/>
+          <w:color w:val="00B050"/>
+          <w:kern w:val="0"/>
+          <w:sz w:val="20"/>
+          <w:szCs w:val="20"/>
+        </w:rPr>
+      </w:pPr>
+      <w:r>
+        <w:rPr>
+          <w:rFonts w:ascii="Consolas" w:hAnsi="Consolas" w:cs="Consolas"/>
+          <w:color w:val="00B050"/>
+          <w:kern w:val="0"/>
+          <w:sz w:val="20"/>
+          <w:szCs w:val="20"/>
+        </w:rPr>
+        <w:t>3.0 DO/WHILE</w:t>
+      </w:r>
+    </w:p>
+    <w:p>
+      <w:pPr>
+        <w:autoSpaceDE w:val="0"/>
+        <w:autoSpaceDN w:val="0"/>
+        <w:adjustRightInd w:val="0"/>
+        <w:spacing w:after="0" w:line="240" w:lineRule="auto"/>
+        <w:rPr>
+          <w:rFonts w:ascii="Consolas" w:hAnsi="Consolas" w:cs="Consolas"/>
+          <w:color w:val="00B050"/>
+          <w:kern w:val="0"/>
+          <w:sz w:val="20"/>
+          <w:szCs w:val="20"/>
+        </w:rPr>
+      </w:pPr>
+    </w:p>
+    <w:p>
+      <w:pPr>
+        <w:autoSpaceDE w:val="0"/>
+        <w:autoSpaceDN w:val="0"/>
+        <w:adjustRightInd w:val="0"/>
+        <w:spacing w:after="0" w:line="240" w:lineRule="auto"/>
+        <w:ind w:firstLine="567"/>
+        <w:rPr>
+          <w:rFonts w:ascii="Consolas" w:hAnsi="Consolas" w:cs="Consolas"/>
+          <w:kern w:val="0"/>
+          <w:sz w:val="20"/>
+          <w:szCs w:val="20"/>
+        </w:rPr>
+      </w:pPr>
+      <w:r>
+        <w:rPr>
+          <w:rFonts w:ascii="Consolas" w:hAnsi="Consolas" w:cs="Consolas"/>
+          <w:kern w:val="0"/>
+          <w:sz w:val="20"/>
+          <w:szCs w:val="20"/>
+        </w:rPr>
+        <w:t xml:space="preserve">O </w:t>
+      </w:r>
+      <w:r>
+        <w:rPr>
+          <w:rFonts w:ascii="Consolas" w:hAnsi="Consolas" w:cs="Consolas"/>
+          <w:color w:val="92D050"/>
+          <w:kern w:val="0"/>
+          <w:sz w:val="20"/>
+          <w:szCs w:val="20"/>
+        </w:rPr>
+        <w:t>DO/WHILE</w:t>
+      </w:r>
+      <w:r>
+        <w:rPr>
+          <w:rFonts w:ascii="Consolas" w:hAnsi="Consolas" w:cs="Consolas"/>
+          <w:kern w:val="0"/>
+          <w:sz w:val="20"/>
+          <w:szCs w:val="20"/>
+        </w:rPr>
+        <w:t xml:space="preserve"> é uma variação do </w:t>
+      </w:r>
+      <w:r>
+        <w:rPr>
+          <w:rFonts w:ascii="Consolas" w:hAnsi="Consolas" w:cs="Consolas"/>
+          <w:color w:val="92D050"/>
+          <w:kern w:val="0"/>
+          <w:sz w:val="20"/>
+          <w:szCs w:val="20"/>
+        </w:rPr>
+        <w:t>while</w:t>
+      </w:r>
+      <w:r>
+        <w:rPr>
+          <w:rFonts w:ascii="Consolas" w:hAnsi="Consolas" w:cs="Consolas"/>
+          <w:kern w:val="0"/>
+          <w:sz w:val="20"/>
+          <w:szCs w:val="20"/>
+        </w:rPr>
+        <w:t>, onde o loop executará o bloco de có</w:t>
+      </w:r>
+      <w:r>
+        <w:rPr>
+          <w:rFonts w:ascii="Consolas" w:hAnsi="Consolas" w:cs="Consolas"/>
+          <w:kern w:val="0"/>
+          <w:sz w:val="20"/>
+          <w:szCs w:val="20"/>
+        </w:rPr>
+        <w:t>d</w:t>
+      </w:r>
+      <w:r>
+        <w:rPr>
+          <w:rFonts w:ascii="Consolas" w:hAnsi="Consolas" w:cs="Consolas"/>
+          <w:kern w:val="0"/>
+          <w:sz w:val="20"/>
+          <w:szCs w:val="20"/>
+        </w:rPr>
+        <w:t>i</w:t>
+      </w:r>
+      <w:r>
+        <w:rPr>
+          <w:rFonts w:ascii="Consolas" w:hAnsi="Consolas" w:cs="Consolas"/>
+          <w:kern w:val="0"/>
+          <w:sz w:val="20"/>
+          <w:szCs w:val="20"/>
+        </w:rPr>
+        <w:t>g</w:t>
+      </w:r>
+      <w:r>
+        <w:rPr>
+          <w:rFonts w:ascii="Consolas" w:hAnsi="Consolas" w:cs="Consolas"/>
+          <w:kern w:val="0"/>
+          <w:sz w:val="20"/>
+          <w:szCs w:val="20"/>
+        </w:rPr>
+        <w:t>o uma vez antes de verificar se a condição é verdadeira, e depois repetirá o loop enquanto a condição for verdadeira.</w:t>
+      </w:r>
+    </w:p>
+    <w:p>
+      <w:pPr>
+        <w:autoSpaceDE w:val="0"/>
+        <w:autoSpaceDN w:val="0"/>
+        <w:adjustRightInd w:val="0"/>
+        <w:spacing w:after="0" w:line="240" w:lineRule="auto"/>
+        <w:ind w:firstLine="567"/>
+        <w:rPr>
+          <w:rFonts w:ascii="Consolas" w:hAnsi="Consolas" w:cs="Consolas"/>
+          <w:kern w:val="0"/>
+          <w:sz w:val="20"/>
+          <w:szCs w:val="20"/>
+        </w:rPr>
+      </w:pPr>
+      <w:r>
+        <w:rPr>
+          <w:rFonts w:ascii="Consolas" w:hAnsi="Consolas" w:cs="Consolas"/>
+          <w:kern w:val="0"/>
+          <w:sz w:val="20"/>
+          <w:szCs w:val="20"/>
+        </w:rPr>
+        <w:t>Veja a sintaxe abaixo:</w:t>
+      </w:r>
+    </w:p>
+    <w:p>
+      <w:pPr>
+        <w:autoSpaceDE w:val="0"/>
+        <w:autoSpaceDN w:val="0"/>
+        <w:adjustRightInd w:val="0"/>
+        <w:spacing w:after="0" w:line="240" w:lineRule="auto"/>
+        <w:rPr>
+          <w:rFonts w:ascii="Consolas" w:hAnsi="Consolas" w:cs="Consolas"/>
+          <w:kern w:val="0"/>
+          <w:sz w:val="20"/>
+          <w:szCs w:val="20"/>
+          <w:lang w:val="en-US"/>
+        </w:rPr>
+      </w:pPr>
+    </w:p>
+    <w:p>
+      <w:pPr>
+        <w:autoSpaceDE w:val="0"/>
+        <w:autoSpaceDN w:val="0"/>
+        <w:adjustRightInd w:val="0"/>
+        <w:spacing w:after="0" w:line="240" w:lineRule="auto"/>
+        <w:rPr>
+          <w:rFonts w:ascii="Consolas" w:hAnsi="Consolas" w:cs="Consolas"/>
+          <w:kern w:val="0"/>
+          <w:sz w:val="20"/>
+          <w:szCs w:val="20"/>
+        </w:rPr>
+      </w:pPr>
+      <w:r>
+        <w:rPr>
+          <w:rFonts w:ascii="Consolas" w:hAnsi="Consolas" w:cs="Consolas"/>
+          <w:color w:val="8DCBE2"/>
+          <w:kern w:val="0"/>
+          <w:sz w:val="20"/>
+          <w:szCs w:val="20"/>
+          <w:lang w:val="en-US"/>
+        </w:rPr>
+        <w:t>do</w:t>
+      </w:r>
+      <w:r>
+        <w:rPr>
+          <w:rFonts w:ascii="Consolas" w:hAnsi="Consolas" w:cs="Consolas"/>
+          <w:color w:val="D8D8D8"/>
+          <w:kern w:val="0"/>
+          <w:sz w:val="20"/>
+          <w:szCs w:val="20"/>
+          <w:lang w:val="en-US"/>
+        </w:rPr>
+        <w:t xml:space="preserve"> {</w:t>
+      </w:r>
+    </w:p>
+    <w:p>
+      <w:pPr>
+        <w:autoSpaceDE w:val="0"/>
+        <w:autoSpaceDN w:val="0"/>
+        <w:adjustRightInd w:val="0"/>
+        <w:spacing w:after="0" w:line="240" w:lineRule="auto"/>
+        <w:ind w:firstLine="708"/>
+        <w:rPr>
+          <w:rFonts w:ascii="Consolas" w:hAnsi="Consolas" w:cs="Consolas"/>
+          <w:color w:val="D8D8D8"/>
+          <w:kern w:val="0"/>
+          <w:sz w:val="20"/>
+          <w:szCs w:val="20"/>
+        </w:rPr>
+      </w:pPr>
+      <w:r>
+        <w:rPr>
+          <w:rFonts w:ascii="Consolas" w:hAnsi="Consolas" w:cs="Consolas"/>
+          <w:color w:val="C7DD0C"/>
+          <w:kern w:val="0"/>
+          <w:sz w:val="20"/>
+          <w:szCs w:val="20"/>
+        </w:rPr>
+        <w:t>//Bloco de c</w:t>
+      </w:r>
+      <w:r>
+        <w:rPr>
+          <w:rFonts w:ascii="Consolas" w:hAnsi="Consolas" w:cs="Consolas"/>
+          <w:color w:val="C7DD0C"/>
+          <w:kern w:val="0"/>
+          <w:sz w:val="20"/>
+          <w:szCs w:val="20"/>
+        </w:rPr>
+        <w:t>ódigo a ser executado</w:t>
+      </w:r>
+      <w:r>
+        <w:rPr>
+          <w:rFonts w:ascii="Consolas" w:hAnsi="Consolas" w:cs="Consolas"/>
+          <w:color w:val="D8D8D8"/>
+          <w:kern w:val="0"/>
+          <w:sz w:val="20"/>
+          <w:szCs w:val="20"/>
+        </w:rPr>
+        <w:tab/>
+      </w:r>
+    </w:p>
+    <w:p>
+      <w:pPr>
+        <w:autoSpaceDE w:val="0"/>
+        <w:autoSpaceDN w:val="0"/>
+        <w:adjustRightInd w:val="0"/>
+        <w:spacing w:after="0" w:line="240" w:lineRule="auto"/>
+        <w:rPr>
+          <w:rFonts w:ascii="Consolas" w:hAnsi="Consolas" w:cs="Consolas"/>
+          <w:kern w:val="0"/>
+          <w:sz w:val="20"/>
+          <w:szCs w:val="20"/>
+        </w:rPr>
+      </w:pPr>
+      <w:r>
+        <w:rPr>
+          <w:rFonts w:ascii="Consolas" w:hAnsi="Consolas" w:cs="Consolas"/>
+          <w:color w:val="D8D8D8"/>
+          <w:kern w:val="0"/>
+          <w:sz w:val="20"/>
+          <w:szCs w:val="20"/>
+        </w:rPr>
+        <w:t xml:space="preserve">} </w:t>
+      </w:r>
+      <w:r>
+        <w:rPr>
+          <w:rFonts w:ascii="Consolas" w:hAnsi="Consolas" w:cs="Consolas"/>
+          <w:color w:val="8DCBE2"/>
+          <w:kern w:val="0"/>
+          <w:sz w:val="20"/>
+          <w:szCs w:val="20"/>
+        </w:rPr>
+        <w:t>while</w:t>
+      </w:r>
+      <w:r>
+        <w:rPr>
+          <w:rFonts w:ascii="Consolas" w:hAnsi="Consolas" w:cs="Consolas"/>
+          <w:color w:val="D8D8D8"/>
+          <w:kern w:val="0"/>
+          <w:sz w:val="20"/>
+          <w:szCs w:val="20"/>
+        </w:rPr>
+        <w:t>(</w:t>
+      </w:r>
+      <w:r>
+        <w:rPr>
+          <w:rFonts w:ascii="Consolas" w:hAnsi="Consolas" w:cs="Consolas"/>
+          <w:kern w:val="0"/>
+          <w:sz w:val="20"/>
+          <w:szCs w:val="20"/>
+        </w:rPr>
+        <w:t>condição</w:t>
+      </w:r>
+      <w:r>
+        <w:rPr>
+          <w:rFonts w:ascii="Consolas" w:hAnsi="Consolas" w:cs="Consolas"/>
+          <w:color w:val="D8D8D8"/>
+          <w:kern w:val="0"/>
+          <w:sz w:val="20"/>
+          <w:szCs w:val="20"/>
+        </w:rPr>
+        <w:t>);</w:t>
+      </w:r>
+    </w:p>
+    <w:p>
+      <w:pPr>
+        <w:autoSpaceDE w:val="0"/>
+        <w:autoSpaceDN w:val="0"/>
+        <w:adjustRightInd w:val="0"/>
+        <w:spacing w:after="0" w:line="240" w:lineRule="auto"/>
+        <w:ind w:firstLine="567"/>
+        <w:rPr>
+          <w:rFonts w:ascii="Consolas" w:hAnsi="Consolas" w:cs="Consolas"/>
+          <w:kern w:val="0"/>
+          <w:sz w:val="20"/>
+          <w:szCs w:val="20"/>
+        </w:rPr>
+      </w:pPr>
+      <w:r>
+        <w:rPr>
+          <w:rFonts w:ascii="Consolas" w:hAnsi="Consolas" w:cs="Consolas"/>
+          <w:kern w:val="0"/>
+          <w:sz w:val="20"/>
+          <w:szCs w:val="20"/>
+        </w:rPr>
+        <w:lastRenderedPageBreak/>
+        <w:t>Para aprendermos melhor, vamos fazer um exemplo abaixo:</w:t>
+      </w:r>
+    </w:p>
+    <w:p>
+      <w:pPr>
+        <w:autoSpaceDE w:val="0"/>
+        <w:autoSpaceDN w:val="0"/>
+        <w:adjustRightInd w:val="0"/>
+        <w:spacing w:after="0" w:line="240" w:lineRule="auto"/>
+        <w:rPr>
+          <w:rFonts w:ascii="Consolas" w:hAnsi="Consolas" w:cs="Consolas"/>
+          <w:kern w:val="0"/>
+          <w:sz w:val="20"/>
+          <w:szCs w:val="20"/>
+        </w:rPr>
+      </w:pPr>
+    </w:p>
+    <w:p>
+      <w:pPr>
+        <w:autoSpaceDE w:val="0"/>
+        <w:autoSpaceDN w:val="0"/>
+        <w:adjustRightInd w:val="0"/>
+        <w:spacing w:after="0" w:line="240" w:lineRule="auto"/>
+        <w:rPr>
+          <w:rFonts w:ascii="Consolas" w:hAnsi="Consolas" w:cs="Consolas"/>
+          <w:kern w:val="0"/>
+          <w:sz w:val="20"/>
+          <w:szCs w:val="20"/>
+          <w:lang w:val="en-US"/>
+        </w:rPr>
+      </w:pPr>
+      <w:r>
+        <w:rPr>
+          <w:rFonts w:ascii="Consolas" w:hAnsi="Consolas" w:cs="Consolas"/>
+          <w:color w:val="8DCBE2"/>
+          <w:kern w:val="0"/>
+          <w:sz w:val="20"/>
+          <w:szCs w:val="20"/>
+          <w:lang w:val="en-US"/>
+        </w:rPr>
+        <w:t>int</w:t>
+      </w:r>
+      <w:r>
+        <w:rPr>
+          <w:rFonts w:ascii="Consolas" w:hAnsi="Consolas" w:cs="Consolas"/>
+          <w:color w:val="D8D8D8"/>
+          <w:kern w:val="0"/>
+          <w:sz w:val="20"/>
+          <w:szCs w:val="20"/>
+          <w:lang w:val="en-US"/>
+        </w:rPr>
+        <w:t xml:space="preserve"> </w:t>
+      </w:r>
+      <w:r>
+        <w:rPr>
+          <w:rFonts w:ascii="Consolas" w:hAnsi="Consolas" w:cs="Consolas"/>
+          <w:color w:val="BED6FF"/>
+          <w:kern w:val="0"/>
+          <w:sz w:val="20"/>
+          <w:szCs w:val="20"/>
+          <w:lang w:val="en-US"/>
+        </w:rPr>
+        <w:t>i</w:t>
+      </w:r>
+      <w:r>
+        <w:rPr>
+          <w:rFonts w:ascii="Consolas" w:hAnsi="Consolas" w:cs="Consolas"/>
+          <w:color w:val="D8D8D8"/>
+          <w:kern w:val="0"/>
+          <w:sz w:val="20"/>
+          <w:szCs w:val="20"/>
+          <w:lang w:val="en-US"/>
+        </w:rPr>
+        <w:t xml:space="preserve"> = </w:t>
+      </w:r>
+      <w:r>
+        <w:rPr>
+          <w:rFonts w:ascii="Consolas" w:hAnsi="Consolas" w:cs="Consolas"/>
+          <w:color w:val="7FB347"/>
+          <w:kern w:val="0"/>
+          <w:sz w:val="20"/>
+          <w:szCs w:val="20"/>
+          <w:lang w:val="en-US"/>
+        </w:rPr>
+        <w:t>0</w:t>
+      </w:r>
+      <w:r>
+        <w:rPr>
+          <w:rFonts w:ascii="Consolas" w:hAnsi="Consolas" w:cs="Consolas"/>
+          <w:color w:val="D8D8D8"/>
+          <w:kern w:val="0"/>
+          <w:sz w:val="20"/>
+          <w:szCs w:val="20"/>
+          <w:lang w:val="en-US"/>
+        </w:rPr>
+        <w:t>;</w:t>
+      </w:r>
+    </w:p>
+    <w:p>
+      <w:pPr>
+        <w:autoSpaceDE w:val="0"/>
+        <w:autoSpaceDN w:val="0"/>
+        <w:adjustRightInd w:val="0"/>
+        <w:spacing w:after="0" w:line="240" w:lineRule="auto"/>
+        <w:rPr>
+          <w:rFonts w:ascii="Consolas" w:hAnsi="Consolas" w:cs="Consolas"/>
+          <w:kern w:val="0"/>
+          <w:sz w:val="20"/>
+          <w:szCs w:val="20"/>
+          <w:lang w:val="en-US"/>
+        </w:rPr>
+      </w:pPr>
+      <w:r>
+        <w:rPr>
+          <w:rFonts w:ascii="Consolas" w:hAnsi="Consolas" w:cs="Consolas"/>
+          <w:color w:val="D8D8D8"/>
+          <w:kern w:val="0"/>
+          <w:sz w:val="20"/>
+          <w:szCs w:val="20"/>
+          <w:lang w:val="en-US"/>
+        </w:rPr>
+        <w:tab/>
+      </w:r>
+      <w:r>
+        <w:rPr>
+          <w:rFonts w:ascii="Consolas" w:hAnsi="Consolas" w:cs="Consolas"/>
+          <w:color w:val="D8D8D8"/>
+          <w:kern w:val="0"/>
+          <w:sz w:val="20"/>
+          <w:szCs w:val="20"/>
+          <w:lang w:val="en-US"/>
+        </w:rPr>
+        <w:tab/>
+      </w:r>
+      <w:r>
+        <w:rPr>
+          <w:rFonts w:ascii="Consolas" w:hAnsi="Consolas" w:cs="Consolas"/>
+          <w:color w:val="8DCBE2"/>
+          <w:kern w:val="0"/>
+          <w:sz w:val="20"/>
+          <w:szCs w:val="20"/>
+          <w:lang w:val="en-US"/>
+        </w:rPr>
+        <w:t>do</w:t>
+      </w:r>
+      <w:r>
+        <w:rPr>
+          <w:rFonts w:ascii="Consolas" w:hAnsi="Consolas" w:cs="Consolas"/>
+          <w:color w:val="D8D8D8"/>
+          <w:kern w:val="0"/>
+          <w:sz w:val="20"/>
+          <w:szCs w:val="20"/>
+          <w:lang w:val="en-US"/>
+        </w:rPr>
+        <w:t xml:space="preserve"> {</w:t>
+      </w:r>
+    </w:p>
+    <w:p>
+      <w:pPr>
+        <w:autoSpaceDE w:val="0"/>
+        <w:autoSpaceDN w:val="0"/>
+        <w:adjustRightInd w:val="0"/>
+        <w:spacing w:after="0" w:line="240" w:lineRule="auto"/>
+        <w:rPr>
+          <w:rFonts w:ascii="Consolas" w:hAnsi="Consolas" w:cs="Consolas"/>
+          <w:kern w:val="0"/>
+          <w:sz w:val="20"/>
+          <w:szCs w:val="20"/>
+          <w:lang w:val="en-US"/>
+        </w:rPr>
+      </w:pPr>
+      <w:r>
+        <w:rPr>
+          <w:rFonts w:ascii="Consolas" w:hAnsi="Consolas" w:cs="Consolas"/>
+          <w:color w:val="D8D8D8"/>
+          <w:kern w:val="0"/>
+          <w:sz w:val="20"/>
+          <w:szCs w:val="20"/>
+          <w:lang w:val="en-US"/>
+        </w:rPr>
+        <w:tab/>
+      </w:r>
+      <w:r>
+        <w:rPr>
+          <w:rFonts w:ascii="Consolas" w:hAnsi="Consolas" w:cs="Consolas"/>
+          <w:color w:val="D8D8D8"/>
+          <w:kern w:val="0"/>
+          <w:sz w:val="20"/>
+          <w:szCs w:val="20"/>
+          <w:lang w:val="en-US"/>
+        </w:rPr>
+        <w:tab/>
+      </w:r>
+      <w:r>
+        <w:rPr>
+          <w:rFonts w:ascii="Consolas" w:hAnsi="Consolas" w:cs="Consolas"/>
+          <w:color w:val="D8D8D8"/>
+          <w:kern w:val="0"/>
+          <w:sz w:val="20"/>
+          <w:szCs w:val="20"/>
+          <w:lang w:val="en-US"/>
+        </w:rPr>
+        <w:tab/>
+      </w:r>
+      <w:r>
+        <w:rPr>
+          <w:rFonts w:ascii="Consolas" w:hAnsi="Consolas" w:cs="Consolas"/>
+          <w:color w:val="D25252"/>
+          <w:kern w:val="0"/>
+          <w:sz w:val="20"/>
+          <w:szCs w:val="20"/>
+          <w:lang w:val="en-US"/>
+        </w:rPr>
+        <w:t>System</w:t>
+      </w:r>
+      <w:r>
+        <w:rPr>
+          <w:rFonts w:ascii="Consolas" w:hAnsi="Consolas" w:cs="Consolas"/>
+          <w:color w:val="D8D8D8"/>
+          <w:kern w:val="0"/>
+          <w:sz w:val="20"/>
+          <w:szCs w:val="20"/>
+          <w:lang w:val="en-US"/>
+        </w:rPr>
+        <w:t>.</w:t>
+      </w:r>
+      <w:r>
+        <w:rPr>
+          <w:rFonts w:ascii="Consolas" w:hAnsi="Consolas" w:cs="Consolas"/>
+          <w:color w:val="6FC5EE"/>
+          <w:kern w:val="0"/>
+          <w:sz w:val="20"/>
+          <w:szCs w:val="20"/>
+          <w:u w:val="single"/>
+          <w:lang w:val="en-US"/>
+        </w:rPr>
+        <w:t>out</w:t>
+      </w:r>
+      <w:r>
+        <w:rPr>
+          <w:rFonts w:ascii="Consolas" w:hAnsi="Consolas" w:cs="Consolas"/>
+          <w:color w:val="D8D8D8"/>
+          <w:kern w:val="0"/>
+          <w:sz w:val="20"/>
+          <w:szCs w:val="20"/>
+          <w:lang w:val="en-US"/>
+        </w:rPr>
+        <w:t>.</w:t>
+      </w:r>
+      <w:r>
+        <w:rPr>
+          <w:rFonts w:ascii="Consolas" w:hAnsi="Consolas" w:cs="Consolas"/>
+          <w:color w:val="FFFFFF"/>
+          <w:kern w:val="0"/>
+          <w:sz w:val="20"/>
+          <w:szCs w:val="20"/>
+          <w:lang w:val="en-US"/>
+        </w:rPr>
+        <w:t>println</w:t>
+      </w:r>
+      <w:r>
+        <w:rPr>
+          <w:rFonts w:ascii="Consolas" w:hAnsi="Consolas" w:cs="Consolas"/>
+          <w:color w:val="D8D8D8"/>
+          <w:kern w:val="0"/>
+          <w:sz w:val="20"/>
+          <w:szCs w:val="20"/>
+          <w:lang w:val="en-US"/>
+        </w:rPr>
+        <w:t>(</w:t>
+      </w:r>
+      <w:r>
+        <w:rPr>
+          <w:rFonts w:ascii="Consolas" w:hAnsi="Consolas" w:cs="Consolas"/>
+          <w:color w:val="79ABFF"/>
+          <w:kern w:val="0"/>
+          <w:sz w:val="20"/>
+          <w:szCs w:val="20"/>
+          <w:lang w:val="en-US"/>
+        </w:rPr>
+        <w:t>i</w:t>
+      </w:r>
+      <w:r>
+        <w:rPr>
+          <w:rFonts w:ascii="Consolas" w:hAnsi="Consolas" w:cs="Consolas"/>
+          <w:color w:val="D8D8D8"/>
+          <w:kern w:val="0"/>
+          <w:sz w:val="20"/>
+          <w:szCs w:val="20"/>
+          <w:lang w:val="en-US"/>
+        </w:rPr>
+        <w:t>);</w:t>
+      </w:r>
+    </w:p>
+    <w:p>
+      <w:pPr>
+        <w:autoSpaceDE w:val="0"/>
+        <w:autoSpaceDN w:val="0"/>
+        <w:adjustRightInd w:val="0"/>
+        <w:spacing w:after="0" w:line="240" w:lineRule="auto"/>
+        <w:rPr>
+          <w:rFonts w:ascii="Consolas" w:hAnsi="Consolas" w:cs="Consolas"/>
+          <w:kern w:val="0"/>
+          <w:sz w:val="20"/>
+          <w:szCs w:val="20"/>
+        </w:rPr>
+      </w:pPr>
+      <w:r>
+        <w:rPr>
+          <w:rFonts w:ascii="Consolas" w:hAnsi="Consolas" w:cs="Consolas"/>
+          <w:color w:val="D8D8D8"/>
+          <w:kern w:val="0"/>
+          <w:sz w:val="20"/>
+          <w:szCs w:val="20"/>
+          <w:lang w:val="en-US"/>
+        </w:rPr>
+        <w:tab/>
+      </w:r>
+      <w:r>
+        <w:rPr>
+          <w:rFonts w:ascii="Consolas" w:hAnsi="Consolas" w:cs="Consolas"/>
+          <w:color w:val="D8D8D8"/>
+          <w:kern w:val="0"/>
+          <w:sz w:val="20"/>
+          <w:szCs w:val="20"/>
+          <w:lang w:val="en-US"/>
+        </w:rPr>
+        <w:tab/>
+      </w:r>
+      <w:r>
+        <w:rPr>
+          <w:rFonts w:ascii="Consolas" w:hAnsi="Consolas" w:cs="Consolas"/>
+          <w:color w:val="D8D8D8"/>
+          <w:kern w:val="0"/>
+          <w:sz w:val="20"/>
+          <w:szCs w:val="20"/>
+          <w:lang w:val="en-US"/>
+        </w:rPr>
+        <w:tab/>
+      </w:r>
+      <w:r>
+        <w:rPr>
+          <w:rFonts w:ascii="Consolas" w:hAnsi="Consolas" w:cs="Consolas"/>
+          <w:color w:val="79ABFF"/>
+          <w:kern w:val="0"/>
+          <w:sz w:val="20"/>
+          <w:szCs w:val="20"/>
+        </w:rPr>
+        <w:t>i</w:t>
+      </w:r>
+      <w:r>
+        <w:rPr>
+          <w:rFonts w:ascii="Consolas" w:hAnsi="Consolas" w:cs="Consolas"/>
+          <w:color w:val="D8D8D8"/>
+          <w:kern w:val="0"/>
+          <w:sz w:val="20"/>
+          <w:szCs w:val="20"/>
+        </w:rPr>
+        <w:t>++;</w:t>
+      </w:r>
+    </w:p>
+    <w:p>
+      <w:pPr>
+        <w:autoSpaceDE w:val="0"/>
+        <w:autoSpaceDN w:val="0"/>
+        <w:adjustRightInd w:val="0"/>
+        <w:spacing w:after="0" w:line="240" w:lineRule="auto"/>
+        <w:rPr>
+          <w:rFonts w:ascii="Consolas" w:hAnsi="Consolas" w:cs="Consolas"/>
+          <w:kern w:val="0"/>
+          <w:sz w:val="20"/>
+          <w:szCs w:val="20"/>
+        </w:rPr>
+      </w:pPr>
+      <w:r>
+        <w:rPr>
+          <w:rFonts w:ascii="Consolas" w:hAnsi="Consolas" w:cs="Consolas"/>
+          <w:color w:val="D8D8D8"/>
+          <w:kern w:val="0"/>
+          <w:sz w:val="20"/>
+          <w:szCs w:val="20"/>
+        </w:rPr>
+        <w:tab/>
+      </w:r>
+      <w:r>
+        <w:rPr>
+          <w:rFonts w:ascii="Consolas" w:hAnsi="Consolas" w:cs="Consolas"/>
+          <w:color w:val="D8D8D8"/>
+          <w:kern w:val="0"/>
+          <w:sz w:val="20"/>
+          <w:szCs w:val="20"/>
+        </w:rPr>
+        <w:tab/>
+      </w:r>
+    </w:p>
+    <w:p>
+      <w:pPr>
+        <w:autoSpaceDE w:val="0"/>
+        <w:autoSpaceDN w:val="0"/>
+        <w:adjustRightInd w:val="0"/>
+        <w:spacing w:after="0" w:line="240" w:lineRule="auto"/>
+        <w:rPr>
+          <w:rFonts w:ascii="Consolas" w:hAnsi="Consolas" w:cs="Consolas"/>
+          <w:color w:val="D8D8D8"/>
+          <w:kern w:val="0"/>
+          <w:sz w:val="20"/>
+          <w:szCs w:val="20"/>
+        </w:rPr>
+      </w:pPr>
+      <w:r>
+        <w:rPr>
+          <w:rFonts w:ascii="Consolas" w:hAnsi="Consolas" w:cs="Consolas"/>
+          <w:color w:val="D8D8D8"/>
+          <w:kern w:val="0"/>
+          <w:sz w:val="20"/>
+          <w:szCs w:val="20"/>
+        </w:rPr>
+        <w:tab/>
+      </w:r>
+      <w:r>
+        <w:rPr>
+          <w:rFonts w:ascii="Consolas" w:hAnsi="Consolas" w:cs="Consolas"/>
+          <w:color w:val="D8D8D8"/>
+          <w:kern w:val="0"/>
+          <w:sz w:val="20"/>
+          <w:szCs w:val="20"/>
+        </w:rPr>
+        <w:tab/>
+        <w:t>}</w:t>
+      </w:r>
+      <w:r>
+        <w:rPr>
+          <w:rFonts w:ascii="Consolas" w:hAnsi="Consolas" w:cs="Consolas"/>
+          <w:color w:val="8DCBE2"/>
+          <w:kern w:val="0"/>
+          <w:sz w:val="20"/>
+          <w:szCs w:val="20"/>
+        </w:rPr>
+        <w:t>while</w:t>
+      </w:r>
+      <w:r>
+        <w:rPr>
+          <w:rFonts w:ascii="Consolas" w:hAnsi="Consolas" w:cs="Consolas"/>
+          <w:color w:val="D8D8D8"/>
+          <w:kern w:val="0"/>
+          <w:sz w:val="20"/>
+          <w:szCs w:val="20"/>
+        </w:rPr>
+        <w:t>(</w:t>
+      </w:r>
+      <w:r>
+        <w:rPr>
+          <w:rFonts w:ascii="Consolas" w:hAnsi="Consolas" w:cs="Consolas"/>
+          <w:color w:val="79ABFF"/>
+          <w:kern w:val="0"/>
+          <w:sz w:val="20"/>
+          <w:szCs w:val="20"/>
+        </w:rPr>
+        <w:t>i</w:t>
+      </w:r>
+      <w:r>
+        <w:rPr>
+          <w:rFonts w:ascii="Consolas" w:hAnsi="Consolas" w:cs="Consolas"/>
+          <w:color w:val="D8D8D8"/>
+          <w:kern w:val="0"/>
+          <w:sz w:val="20"/>
+          <w:szCs w:val="20"/>
+        </w:rPr>
+        <w:t xml:space="preserve"> &lt; </w:t>
+      </w:r>
+      <w:r>
+        <w:rPr>
+          <w:rFonts w:ascii="Consolas" w:hAnsi="Consolas" w:cs="Consolas"/>
+          <w:color w:val="7FB347"/>
+          <w:kern w:val="0"/>
+          <w:sz w:val="20"/>
+          <w:szCs w:val="20"/>
+        </w:rPr>
+        <w:t>5</w:t>
+      </w:r>
+      <w:r>
+        <w:rPr>
+          <w:rFonts w:ascii="Consolas" w:hAnsi="Consolas" w:cs="Consolas"/>
+          <w:color w:val="D8D8D8"/>
+          <w:kern w:val="0"/>
+          <w:sz w:val="20"/>
+          <w:szCs w:val="20"/>
+        </w:rPr>
+        <w:t>);</w:t>
+      </w:r>
+    </w:p>
+    <w:p>
+      <w:pPr>
+        <w:autoSpaceDE w:val="0"/>
+        <w:autoSpaceDN w:val="0"/>
+        <w:adjustRightInd w:val="0"/>
+        <w:spacing w:after="0" w:line="240" w:lineRule="auto"/>
+        <w:rPr>
+          <w:rFonts w:ascii="Consolas" w:hAnsi="Consolas" w:cs="Consolas"/>
+          <w:color w:val="D8D8D8"/>
+          <w:kern w:val="0"/>
+          <w:sz w:val="20"/>
+          <w:szCs w:val="20"/>
+        </w:rPr>
+      </w:pPr>
+    </w:p>
+    <w:p>
+      <w:pPr>
+        <w:autoSpaceDE w:val="0"/>
+        <w:autoSpaceDN w:val="0"/>
+        <w:adjustRightInd w:val="0"/>
+        <w:spacing w:after="0" w:line="240" w:lineRule="auto"/>
+        <w:ind w:firstLine="567"/>
+        <w:rPr>
+          <w:rFonts w:ascii="Consolas" w:hAnsi="Consolas" w:cs="Consolas"/>
+          <w:color w:val="D8D8D8"/>
+          <w:kern w:val="0"/>
+          <w:sz w:val="20"/>
+          <w:szCs w:val="20"/>
+        </w:rPr>
+      </w:pPr>
+      <w:r>
+        <w:rPr>
+          <w:rFonts w:ascii="Consolas" w:hAnsi="Consolas" w:cs="Consolas"/>
+          <w:color w:val="D8D8D8"/>
+          <w:kern w:val="0"/>
+          <w:sz w:val="20"/>
+          <w:szCs w:val="20"/>
+        </w:rPr>
+        <w:t>No exemplo que usamos, o loop será executado pelo menos uma vez, mesmo que a condição seja falsa, porque o bloco de código</w:t>
+      </w:r>
+      <w:r>
+        <w:rPr>
+          <w:rFonts w:ascii="Consolas" w:hAnsi="Consolas" w:cs="Consolas"/>
+          <w:color w:val="D8D8D8"/>
+          <w:kern w:val="0"/>
+          <w:sz w:val="20"/>
+          <w:szCs w:val="20"/>
+        </w:rPr>
+        <w:t xml:space="preserve"> é executado antes da condição ser testada. </w:t>
+      </w:r>
+    </w:p>
+    <w:p>
+      <w:pPr>
+        <w:autoSpaceDE w:val="0"/>
+        <w:autoSpaceDN w:val="0"/>
+        <w:adjustRightInd w:val="0"/>
+        <w:spacing w:after="0" w:line="240" w:lineRule="auto"/>
+        <w:ind w:firstLine="567"/>
+        <w:rPr>
+          <w:rFonts w:ascii="Consolas" w:hAnsi="Consolas" w:cs="Consolas"/>
+          <w:color w:val="D8D8D8"/>
+          <w:kern w:val="0"/>
+          <w:sz w:val="20"/>
+          <w:szCs w:val="20"/>
+        </w:rPr>
+      </w:pPr>
+      <w:r>
+        <w:rPr>
+          <w:rFonts w:ascii="Consolas" w:hAnsi="Consolas" w:cs="Consolas"/>
+          <w:color w:val="D8D8D8"/>
+          <w:kern w:val="0"/>
+          <w:sz w:val="20"/>
+          <w:szCs w:val="20"/>
+        </w:rPr>
+        <w:t>Por exemplo, quando mudamos o código while para “</w:t>
+      </w:r>
+      <w:r>
+        <w:rPr>
+          <w:rFonts w:ascii="Consolas" w:hAnsi="Consolas" w:cs="Consolas"/>
+          <w:color w:val="8DCBE2"/>
+          <w:kern w:val="0"/>
+          <w:sz w:val="20"/>
+          <w:szCs w:val="20"/>
+        </w:rPr>
+        <w:t>while</w:t>
+      </w:r>
+      <w:r>
+        <w:rPr>
+          <w:rFonts w:ascii="Consolas" w:hAnsi="Consolas" w:cs="Consolas"/>
+          <w:color w:val="D8D8D8"/>
+          <w:kern w:val="0"/>
+          <w:sz w:val="20"/>
+          <w:szCs w:val="20"/>
+        </w:rPr>
+        <w:t>(</w:t>
+      </w:r>
+      <w:r>
+        <w:rPr>
+          <w:rFonts w:ascii="Consolas" w:hAnsi="Consolas" w:cs="Consolas"/>
+          <w:color w:val="79ABFF"/>
+          <w:kern w:val="0"/>
+          <w:sz w:val="20"/>
+          <w:szCs w:val="20"/>
+        </w:rPr>
+        <w:t>i</w:t>
+      </w:r>
+      <w:r>
+        <w:rPr>
+          <w:rFonts w:ascii="Consolas" w:hAnsi="Consolas" w:cs="Consolas"/>
+          <w:color w:val="D8D8D8"/>
+          <w:kern w:val="0"/>
+          <w:sz w:val="20"/>
+          <w:szCs w:val="20"/>
+        </w:rPr>
+        <w:t xml:space="preserve"> &lt; </w:t>
+      </w:r>
+      <w:r>
+        <w:rPr>
+          <w:rFonts w:ascii="Consolas" w:hAnsi="Consolas" w:cs="Consolas"/>
+          <w:color w:val="7FB347"/>
+          <w:kern w:val="0"/>
+          <w:sz w:val="20"/>
+          <w:szCs w:val="20"/>
+        </w:rPr>
+        <w:t>-1</w:t>
+      </w:r>
+      <w:r>
+        <w:rPr>
+          <w:rFonts w:ascii="Consolas" w:hAnsi="Consolas" w:cs="Consolas"/>
+          <w:color w:val="D8D8D8"/>
+          <w:kern w:val="0"/>
+          <w:sz w:val="20"/>
+          <w:szCs w:val="20"/>
+        </w:rPr>
+        <w:t>);”, o programa executará apenas um valor e não continuará o loop</w:t>
+      </w:r>
+      <w:r>
+        <w:rPr>
+          <w:rFonts w:ascii="Consolas" w:hAnsi="Consolas" w:cs="Consolas"/>
+          <w:color w:val="D8D8D8"/>
+          <w:kern w:val="0"/>
+          <w:sz w:val="20"/>
+          <w:szCs w:val="20"/>
+        </w:rPr>
+        <w:t>, porque a condição não é mais verdadeira.</w:t>
+      </w:r>
+    </w:p>
+    <w:p>
+      <w:pPr>
+        <w:autoSpaceDE w:val="0"/>
+        <w:autoSpaceDN w:val="0"/>
+        <w:adjustRightInd w:val="0"/>
+        <w:spacing w:after="0" w:line="240" w:lineRule="auto"/>
+        <w:ind w:firstLine="567"/>
+        <w:rPr>
+          <w:rFonts w:ascii="Consolas" w:hAnsi="Consolas" w:cs="Consolas"/>
+          <w:color w:val="D8D8D8"/>
+          <w:kern w:val="0"/>
+          <w:sz w:val="20"/>
+          <w:szCs w:val="20"/>
+        </w:rPr>
+      </w:pPr>
+    </w:p>
+    <w:p>
+      <w:pPr>
+        <w:autoSpaceDE w:val="0"/>
+        <w:autoSpaceDN w:val="0"/>
+        <w:adjustRightInd w:val="0"/>
+        <w:spacing w:after="0" w:line="240" w:lineRule="auto"/>
+        <w:ind w:firstLine="567"/>
+        <w:rPr>
+          <w:rFonts w:ascii="Consolas" w:hAnsi="Consolas" w:cs="Consolas"/>
+          <w:color w:val="D8D8D8"/>
+          <w:kern w:val="0"/>
+          <w:sz w:val="20"/>
+          <w:szCs w:val="20"/>
+        </w:rPr>
+      </w:pPr>
+      <w:r>
+        <w:rPr>
+          <w:rFonts w:ascii="Consolas" w:hAnsi="Consolas" w:cs="Consolas"/>
+          <w:color w:val="D8D8D8"/>
+          <w:kern w:val="0"/>
+          <w:sz w:val="20"/>
+          <w:szCs w:val="20"/>
+        </w:rPr>
+        <w:t>Veremos o último exemplo, para fixarmos em nossa mente a estrutura DO/WHILE em funcionamento:</w:t>
+      </w:r>
+    </w:p>
+    <w:p>
+      <w:pPr>
+        <w:autoSpaceDE w:val="0"/>
+        <w:autoSpaceDN w:val="0"/>
+        <w:adjustRightInd w:val="0"/>
+        <w:spacing w:after="0" w:line="240" w:lineRule="auto"/>
+        <w:rPr>
+          <w:rFonts w:ascii="Consolas" w:hAnsi="Consolas" w:cs="Consolas"/>
+          <w:color w:val="D8D8D8"/>
+          <w:kern w:val="0"/>
+          <w:sz w:val="20"/>
+          <w:szCs w:val="20"/>
+        </w:rPr>
+      </w:pPr>
+    </w:p>
+    <w:p>
+      <w:pPr>
+        <w:autoSpaceDE w:val="0"/>
+        <w:autoSpaceDN w:val="0"/>
+        <w:adjustRightInd w:val="0"/>
+        <w:spacing w:after="0" w:line="240" w:lineRule="auto"/>
+        <w:rPr>
+          <w:rFonts w:ascii="Consolas" w:hAnsi="Consolas" w:cs="Consolas"/>
+          <w:kern w:val="0"/>
+          <w:sz w:val="20"/>
+          <w:szCs w:val="20"/>
+          <w:lang w:val="en-US"/>
+        </w:rPr>
+      </w:pPr>
+      <w:r>
+        <w:rPr>
+          <w:rFonts w:ascii="Consolas" w:hAnsi="Consolas" w:cs="Consolas"/>
+          <w:color w:val="8DCBE2"/>
+          <w:kern w:val="0"/>
+          <w:sz w:val="20"/>
+          <w:szCs w:val="20"/>
+          <w:lang w:val="en-US"/>
+        </w:rPr>
+        <w:t>int</w:t>
+      </w:r>
+      <w:r>
+        <w:rPr>
+          <w:rFonts w:ascii="Consolas" w:hAnsi="Consolas" w:cs="Consolas"/>
+          <w:color w:val="D8D8D8"/>
+          <w:kern w:val="0"/>
+          <w:sz w:val="20"/>
+          <w:szCs w:val="20"/>
+          <w:lang w:val="en-US"/>
+        </w:rPr>
+        <w:t xml:space="preserve"> </w:t>
+      </w:r>
+      <w:r>
+        <w:rPr>
+          <w:rFonts w:ascii="Consolas" w:hAnsi="Consolas" w:cs="Consolas"/>
+          <w:color w:val="BED6FF"/>
+          <w:kern w:val="0"/>
+          <w:sz w:val="20"/>
+          <w:szCs w:val="20"/>
+          <w:lang w:val="en-US"/>
+        </w:rPr>
+        <w:t>contagem</w:t>
+      </w:r>
+      <w:r>
+        <w:rPr>
+          <w:rFonts w:ascii="Consolas" w:hAnsi="Consolas" w:cs="Consolas"/>
+          <w:color w:val="D8D8D8"/>
+          <w:kern w:val="0"/>
+          <w:sz w:val="20"/>
+          <w:szCs w:val="20"/>
+          <w:lang w:val="en-US"/>
+        </w:rPr>
+        <w:t xml:space="preserve"> = </w:t>
+      </w:r>
+      <w:r>
+        <w:rPr>
+          <w:rFonts w:ascii="Consolas" w:hAnsi="Consolas" w:cs="Consolas"/>
+          <w:color w:val="7FB347"/>
+          <w:kern w:val="0"/>
+          <w:sz w:val="20"/>
+          <w:szCs w:val="20"/>
+          <w:lang w:val="en-US"/>
+        </w:rPr>
+        <w:t>10</w:t>
+      </w:r>
+      <w:r>
+        <w:rPr>
+          <w:rFonts w:ascii="Consolas" w:hAnsi="Consolas" w:cs="Consolas"/>
+          <w:color w:val="D8D8D8"/>
+          <w:kern w:val="0"/>
+          <w:sz w:val="20"/>
+          <w:szCs w:val="20"/>
+          <w:lang w:val="en-US"/>
+        </w:rPr>
+        <w:t>;</w:t>
+      </w:r>
+    </w:p>
+    <w:p>
+      <w:pPr>
+        <w:autoSpaceDE w:val="0"/>
+        <w:autoSpaceDN w:val="0"/>
+        <w:adjustRightInd w:val="0"/>
+        <w:spacing w:after="0" w:line="240" w:lineRule="auto"/>
+        <w:rPr>
+          <w:rFonts w:ascii="Consolas" w:hAnsi="Consolas" w:cs="Consolas"/>
+          <w:kern w:val="0"/>
+          <w:sz w:val="20"/>
+          <w:szCs w:val="20"/>
+          <w:lang w:val="en-US"/>
+        </w:rPr>
+      </w:pPr>
+      <w:r>
+        <w:rPr>
+          <w:rFonts w:ascii="Consolas" w:hAnsi="Consolas" w:cs="Consolas"/>
+          <w:color w:val="D8D8D8"/>
+          <w:kern w:val="0"/>
+          <w:sz w:val="20"/>
+          <w:szCs w:val="20"/>
+          <w:lang w:val="en-US"/>
+        </w:rPr>
+        <w:tab/>
+      </w:r>
+      <w:r>
+        <w:rPr>
+          <w:rFonts w:ascii="Consolas" w:hAnsi="Consolas" w:cs="Consolas"/>
+          <w:color w:val="D8D8D8"/>
+          <w:kern w:val="0"/>
+          <w:sz w:val="20"/>
+          <w:szCs w:val="20"/>
+          <w:lang w:val="en-US"/>
+        </w:rPr>
+        <w:tab/>
+      </w:r>
+    </w:p>
+    <w:p>
+      <w:pPr>
+        <w:autoSpaceDE w:val="0"/>
+        <w:autoSpaceDN w:val="0"/>
+        <w:adjustRightInd w:val="0"/>
+        <w:spacing w:after="0" w:line="240" w:lineRule="auto"/>
+        <w:rPr>
+          <w:rFonts w:ascii="Consolas" w:hAnsi="Consolas" w:cs="Consolas"/>
+          <w:kern w:val="0"/>
+          <w:sz w:val="20"/>
+          <w:szCs w:val="20"/>
+          <w:lang w:val="en-US"/>
+        </w:rPr>
+      </w:pPr>
+      <w:r>
+        <w:rPr>
+          <w:rFonts w:ascii="Consolas" w:hAnsi="Consolas" w:cs="Consolas"/>
+          <w:color w:val="D8D8D8"/>
+          <w:kern w:val="0"/>
+          <w:sz w:val="20"/>
+          <w:szCs w:val="20"/>
+          <w:lang w:val="en-US"/>
+        </w:rPr>
+        <w:tab/>
+      </w:r>
+      <w:r>
+        <w:rPr>
+          <w:rFonts w:ascii="Consolas" w:hAnsi="Consolas" w:cs="Consolas"/>
+          <w:color w:val="D8D8D8"/>
+          <w:kern w:val="0"/>
+          <w:sz w:val="20"/>
+          <w:szCs w:val="20"/>
+          <w:lang w:val="en-US"/>
+        </w:rPr>
+        <w:tab/>
+      </w:r>
+      <w:r>
+        <w:rPr>
+          <w:rFonts w:ascii="Consolas" w:hAnsi="Consolas" w:cs="Consolas"/>
+          <w:color w:val="D25252"/>
+          <w:kern w:val="0"/>
+          <w:sz w:val="20"/>
+          <w:szCs w:val="20"/>
+          <w:lang w:val="en-US"/>
+        </w:rPr>
+        <w:t>System</w:t>
+      </w:r>
+      <w:r>
+        <w:rPr>
+          <w:rFonts w:ascii="Consolas" w:hAnsi="Consolas" w:cs="Consolas"/>
+          <w:color w:val="D8D8D8"/>
+          <w:kern w:val="0"/>
+          <w:sz w:val="20"/>
+          <w:szCs w:val="20"/>
+          <w:lang w:val="en-US"/>
+        </w:rPr>
+        <w:t>.</w:t>
+      </w:r>
+      <w:r>
+        <w:rPr>
+          <w:rFonts w:ascii="Consolas" w:hAnsi="Consolas" w:cs="Consolas"/>
+          <w:color w:val="EFC090"/>
+          <w:kern w:val="0"/>
+          <w:sz w:val="20"/>
+          <w:szCs w:val="20"/>
+          <w:lang w:val="en-US"/>
+        </w:rPr>
+        <w:t>out</w:t>
+      </w:r>
+      <w:r>
+        <w:rPr>
+          <w:rFonts w:ascii="Consolas" w:hAnsi="Consolas" w:cs="Consolas"/>
+          <w:color w:val="D8D8D8"/>
+          <w:kern w:val="0"/>
+          <w:sz w:val="20"/>
+          <w:szCs w:val="20"/>
+          <w:lang w:val="en-US"/>
+        </w:rPr>
+        <w:t>.</w:t>
+      </w:r>
+      <w:r>
+        <w:rPr>
+          <w:rFonts w:ascii="Consolas" w:hAnsi="Consolas" w:cs="Consolas"/>
+          <w:color w:val="FFFFFF"/>
+          <w:kern w:val="0"/>
+          <w:sz w:val="20"/>
+          <w:szCs w:val="20"/>
+          <w:lang w:val="en-US"/>
+        </w:rPr>
+        <w:t>println</w:t>
+      </w:r>
+      <w:r>
+        <w:rPr>
+          <w:rFonts w:ascii="Consolas" w:hAnsi="Consolas" w:cs="Consolas"/>
+          <w:color w:val="D8D8D8"/>
+          <w:kern w:val="0"/>
+          <w:sz w:val="20"/>
+          <w:szCs w:val="20"/>
+          <w:lang w:val="en-US"/>
+        </w:rPr>
+        <w:t>(</w:t>
+      </w:r>
+      <w:r>
+        <w:rPr>
+          <w:rFonts w:ascii="Consolas" w:hAnsi="Consolas" w:cs="Consolas"/>
+          <w:color w:val="D8D8D8"/>
+          <w:kern w:val="0"/>
+          <w:sz w:val="20"/>
+          <w:szCs w:val="20"/>
+          <w:lang w:val="en-US"/>
+        </w:rPr>
+        <w:tab/>
+        <w:t xml:space="preserve">  </w:t>
+      </w:r>
+      <w:r>
+        <w:rPr>
+          <w:rFonts w:ascii="Consolas" w:hAnsi="Consolas" w:cs="Consolas"/>
+          <w:color w:val="FFC600"/>
+          <w:kern w:val="0"/>
+          <w:sz w:val="20"/>
+          <w:szCs w:val="20"/>
+          <w:lang w:val="en-US"/>
+        </w:rPr>
+        <w:t>"########################"</w:t>
+      </w:r>
+    </w:p>
+    <w:p>
+      <w:pPr>
+        <w:autoSpaceDE w:val="0"/>
+        <w:autoSpaceDN w:val="0"/>
+        <w:adjustRightInd w:val="0"/>
+        <w:spacing w:after="0" w:line="240" w:lineRule="auto"/>
+        <w:rPr>
+          <w:rFonts w:ascii="Consolas" w:hAnsi="Consolas" w:cs="Consolas"/>
+          <w:kern w:val="0"/>
+          <w:sz w:val="20"/>
+          <w:szCs w:val="20"/>
+        </w:rPr>
+      </w:pPr>
+      <w:r>
+        <w:rPr>
+          <w:rFonts w:ascii="Consolas" w:hAnsi="Consolas" w:cs="Consolas"/>
+          <w:color w:val="D8D8D8"/>
+          <w:kern w:val="0"/>
+          <w:sz w:val="20"/>
+          <w:szCs w:val="20"/>
+          <w:lang w:val="en-US"/>
+        </w:rPr>
+        <w:tab/>
+      </w:r>
+      <w:r>
+        <w:rPr>
+          <w:rFonts w:ascii="Consolas" w:hAnsi="Consolas" w:cs="Consolas"/>
+          <w:color w:val="D8D8D8"/>
+          <w:kern w:val="0"/>
+          <w:sz w:val="20"/>
+          <w:szCs w:val="20"/>
+          <w:lang w:val="en-US"/>
+        </w:rPr>
+        <w:tab/>
+      </w:r>
+      <w:r>
+        <w:rPr>
+          <w:rFonts w:ascii="Consolas" w:hAnsi="Consolas" w:cs="Consolas"/>
+          <w:color w:val="D8D8D8"/>
+          <w:kern w:val="0"/>
+          <w:sz w:val="20"/>
+          <w:szCs w:val="20"/>
+          <w:lang w:val="en-US"/>
+        </w:rPr>
+        <w:tab/>
+      </w:r>
+      <w:r>
+        <w:rPr>
+          <w:rFonts w:ascii="Consolas" w:hAnsi="Consolas" w:cs="Consolas"/>
+          <w:color w:val="D8D8D8"/>
+          <w:kern w:val="0"/>
+          <w:sz w:val="20"/>
+          <w:szCs w:val="20"/>
+          <w:lang w:val="en-US"/>
+        </w:rPr>
+        <w:tab/>
+      </w:r>
+      <w:r>
+        <w:rPr>
+          <w:rFonts w:ascii="Consolas" w:hAnsi="Consolas" w:cs="Consolas"/>
+          <w:color w:val="D8D8D8"/>
+          <w:kern w:val="0"/>
+          <w:sz w:val="20"/>
+          <w:szCs w:val="20"/>
+          <w:lang w:val="en-US"/>
+        </w:rPr>
+        <w:tab/>
+      </w:r>
+      <w:r>
+        <w:rPr>
+          <w:rFonts w:ascii="Consolas" w:hAnsi="Consolas" w:cs="Consolas"/>
+          <w:color w:val="D8D8D8"/>
+          <w:kern w:val="0"/>
+          <w:sz w:val="20"/>
+          <w:szCs w:val="20"/>
+        </w:rPr>
+        <w:t xml:space="preserve">+ </w:t>
+      </w:r>
+      <w:r>
+        <w:rPr>
+          <w:rFonts w:ascii="Consolas" w:hAnsi="Consolas" w:cs="Consolas"/>
+          <w:color w:val="FFC600"/>
+          <w:kern w:val="0"/>
+          <w:sz w:val="20"/>
+          <w:szCs w:val="20"/>
+        </w:rPr>
+        <w:t>"# Contagem regressiva! #"</w:t>
+      </w:r>
+    </w:p>
+    <w:p>
+      <w:pPr>
+        <w:autoSpaceDE w:val="0"/>
+        <w:autoSpaceDN w:val="0"/>
+        <w:adjustRightInd w:val="0"/>
+        <w:spacing w:after="0" w:line="240" w:lineRule="auto"/>
+        <w:rPr>
+          <w:rFonts w:ascii="Consolas" w:hAnsi="Consolas" w:cs="Consolas"/>
+          <w:kern w:val="0"/>
+          <w:sz w:val="20"/>
+          <w:szCs w:val="20"/>
+        </w:rPr>
+      </w:pPr>
+      <w:r>
+        <w:rPr>
+          <w:rFonts w:ascii="Consolas" w:hAnsi="Consolas" w:cs="Consolas"/>
+          <w:color w:val="D8D8D8"/>
+          <w:kern w:val="0"/>
+          <w:sz w:val="20"/>
+          <w:szCs w:val="20"/>
+        </w:rPr>
+        <w:tab/>
+      </w:r>
+      <w:r>
+        <w:rPr>
+          <w:rFonts w:ascii="Consolas" w:hAnsi="Consolas" w:cs="Consolas"/>
+          <w:color w:val="D8D8D8"/>
+          <w:kern w:val="0"/>
+          <w:sz w:val="20"/>
+          <w:szCs w:val="20"/>
+        </w:rPr>
+        <w:tab/>
+      </w:r>
+      <w:r>
+        <w:rPr>
+          <w:rFonts w:ascii="Consolas" w:hAnsi="Consolas" w:cs="Consolas"/>
+          <w:color w:val="D8D8D8"/>
+          <w:kern w:val="0"/>
+          <w:sz w:val="20"/>
+          <w:szCs w:val="20"/>
+        </w:rPr>
+        <w:tab/>
+      </w:r>
+      <w:r>
+        <w:rPr>
+          <w:rFonts w:ascii="Consolas" w:hAnsi="Consolas" w:cs="Consolas"/>
+          <w:color w:val="D8D8D8"/>
+          <w:kern w:val="0"/>
+          <w:sz w:val="20"/>
+          <w:szCs w:val="20"/>
+        </w:rPr>
+        <w:tab/>
+      </w:r>
+      <w:r>
+        <w:rPr>
+          <w:rFonts w:ascii="Consolas" w:hAnsi="Consolas" w:cs="Consolas"/>
+          <w:color w:val="D8D8D8"/>
+          <w:kern w:val="0"/>
+          <w:sz w:val="20"/>
+          <w:szCs w:val="20"/>
+        </w:rPr>
+        <w:tab/>
+        <w:t xml:space="preserve">+ </w:t>
+      </w:r>
+      <w:r>
+        <w:rPr>
+          <w:rFonts w:ascii="Consolas" w:hAnsi="Consolas" w:cs="Consolas"/>
+          <w:color w:val="FFC600"/>
+          <w:kern w:val="0"/>
+          <w:sz w:val="20"/>
+          <w:szCs w:val="20"/>
+        </w:rPr>
+        <w:t>"########################"</w:t>
+      </w:r>
+      <w:r>
+        <w:rPr>
+          <w:rFonts w:ascii="Consolas" w:hAnsi="Consolas" w:cs="Consolas"/>
+          <w:color w:val="D8D8D8"/>
+          <w:kern w:val="0"/>
+          <w:sz w:val="20"/>
+          <w:szCs w:val="20"/>
+        </w:rPr>
+        <w:t>);</w:t>
+      </w:r>
+    </w:p>
+    <w:p>
+      <w:pPr>
+        <w:autoSpaceDE w:val="0"/>
+        <w:autoSpaceDN w:val="0"/>
+        <w:adjustRightInd w:val="0"/>
+        <w:spacing w:after="0" w:line="240" w:lineRule="auto"/>
+        <w:rPr>
+          <w:rFonts w:ascii="Consolas" w:hAnsi="Consolas" w:cs="Consolas"/>
+          <w:kern w:val="0"/>
+          <w:sz w:val="20"/>
+          <w:szCs w:val="20"/>
+        </w:rPr>
+      </w:pPr>
+      <w:r>
+        <w:rPr>
+          <w:rFonts w:ascii="Consolas" w:hAnsi="Consolas" w:cs="Consolas"/>
+          <w:color w:val="D8D8D8"/>
+          <w:kern w:val="0"/>
+          <w:sz w:val="20"/>
+          <w:szCs w:val="20"/>
+        </w:rPr>
+        <w:tab/>
+      </w:r>
+      <w:r>
+        <w:rPr>
+          <w:rFonts w:ascii="Consolas" w:hAnsi="Consolas" w:cs="Consolas"/>
+          <w:color w:val="D8D8D8"/>
+          <w:kern w:val="0"/>
+          <w:sz w:val="20"/>
+          <w:szCs w:val="20"/>
+        </w:rPr>
+        <w:tab/>
+      </w:r>
+      <w:r>
+        <w:rPr>
+          <w:rFonts w:ascii="Consolas" w:hAnsi="Consolas" w:cs="Consolas"/>
+          <w:color w:val="8DCBE2"/>
+          <w:kern w:val="0"/>
+          <w:sz w:val="20"/>
+          <w:szCs w:val="20"/>
+        </w:rPr>
+        <w:t>do</w:t>
+      </w:r>
+      <w:r>
+        <w:rPr>
+          <w:rFonts w:ascii="Consolas" w:hAnsi="Consolas" w:cs="Consolas"/>
+          <w:color w:val="D8D8D8"/>
+          <w:kern w:val="0"/>
+          <w:sz w:val="20"/>
+          <w:szCs w:val="20"/>
+        </w:rPr>
+        <w:t xml:space="preserve"> {</w:t>
+      </w:r>
+    </w:p>
+    <w:p>
+      <w:pPr>
+        <w:autoSpaceDE w:val="0"/>
+        <w:autoSpaceDN w:val="0"/>
+        <w:adjustRightInd w:val="0"/>
+        <w:spacing w:after="0" w:line="240" w:lineRule="auto"/>
+        <w:rPr>
+          <w:rFonts w:ascii="Consolas" w:hAnsi="Consolas" w:cs="Consolas"/>
+          <w:kern w:val="0"/>
+          <w:sz w:val="20"/>
+          <w:szCs w:val="20"/>
+        </w:rPr>
+      </w:pPr>
+      <w:r>
+        <w:rPr>
+          <w:rFonts w:ascii="Consolas" w:hAnsi="Consolas" w:cs="Consolas"/>
+          <w:color w:val="D8D8D8"/>
+          <w:kern w:val="0"/>
+          <w:sz w:val="20"/>
+          <w:szCs w:val="20"/>
+        </w:rPr>
+        <w:tab/>
+      </w:r>
+      <w:r>
+        <w:rPr>
+          <w:rFonts w:ascii="Consolas" w:hAnsi="Consolas" w:cs="Consolas"/>
+          <w:color w:val="D8D8D8"/>
+          <w:kern w:val="0"/>
+          <w:sz w:val="20"/>
+          <w:szCs w:val="20"/>
+        </w:rPr>
+        <w:tab/>
+      </w:r>
+      <w:r>
+        <w:rPr>
+          <w:rFonts w:ascii="Consolas" w:hAnsi="Consolas" w:cs="Consolas"/>
+          <w:color w:val="D8D8D8"/>
+          <w:kern w:val="0"/>
+          <w:sz w:val="20"/>
+          <w:szCs w:val="20"/>
+        </w:rPr>
+        <w:tab/>
+      </w:r>
+      <w:r>
+        <w:rPr>
+          <w:rFonts w:ascii="Consolas" w:hAnsi="Consolas" w:cs="Consolas"/>
+          <w:color w:val="D25252"/>
+          <w:kern w:val="0"/>
+          <w:sz w:val="20"/>
+          <w:szCs w:val="20"/>
+        </w:rPr>
+        <w:t>System</w:t>
+      </w:r>
+      <w:r>
+        <w:rPr>
+          <w:rFonts w:ascii="Consolas" w:hAnsi="Consolas" w:cs="Consolas"/>
+          <w:color w:val="D8D8D8"/>
+          <w:kern w:val="0"/>
+          <w:sz w:val="20"/>
+          <w:szCs w:val="20"/>
+        </w:rPr>
+        <w:t>.</w:t>
+      </w:r>
+      <w:r>
+        <w:rPr>
+          <w:rFonts w:ascii="Consolas" w:hAnsi="Consolas" w:cs="Consolas"/>
+          <w:color w:val="EFC090"/>
+          <w:kern w:val="0"/>
+          <w:sz w:val="20"/>
+          <w:szCs w:val="20"/>
+        </w:rPr>
+        <w:t>out</w:t>
+      </w:r>
+      <w:r>
+        <w:rPr>
+          <w:rFonts w:ascii="Consolas" w:hAnsi="Consolas" w:cs="Consolas"/>
+          <w:color w:val="D8D8D8"/>
+          <w:kern w:val="0"/>
+          <w:sz w:val="20"/>
+          <w:szCs w:val="20"/>
+        </w:rPr>
+        <w:t>.</w:t>
+      </w:r>
+      <w:r>
+        <w:rPr>
+          <w:rFonts w:ascii="Consolas" w:hAnsi="Consolas" w:cs="Consolas"/>
+          <w:color w:val="FFFFFF"/>
+          <w:kern w:val="0"/>
+          <w:sz w:val="20"/>
+          <w:szCs w:val="20"/>
+        </w:rPr>
+        <w:t>println</w:t>
+      </w:r>
+      <w:r>
+        <w:rPr>
+          <w:rFonts w:ascii="Consolas" w:hAnsi="Consolas" w:cs="Consolas"/>
+          <w:color w:val="D8D8D8"/>
+          <w:kern w:val="0"/>
+          <w:sz w:val="20"/>
+          <w:szCs w:val="20"/>
+        </w:rPr>
+        <w:t>(</w:t>
+      </w:r>
+      <w:r>
+        <w:rPr>
+          <w:rFonts w:ascii="Consolas" w:hAnsi="Consolas" w:cs="Consolas"/>
+          <w:color w:val="79ABFF"/>
+          <w:kern w:val="0"/>
+          <w:sz w:val="20"/>
+          <w:szCs w:val="20"/>
+        </w:rPr>
+        <w:t>contagem</w:t>
+      </w:r>
+      <w:r>
+        <w:rPr>
+          <w:rFonts w:ascii="Consolas" w:hAnsi="Consolas" w:cs="Consolas"/>
+          <w:color w:val="D8D8D8"/>
+          <w:kern w:val="0"/>
+          <w:sz w:val="20"/>
+          <w:szCs w:val="20"/>
+        </w:rPr>
+        <w:t>);</w:t>
+      </w:r>
+    </w:p>
+    <w:p>
+      <w:pPr>
+        <w:autoSpaceDE w:val="0"/>
+        <w:autoSpaceDN w:val="0"/>
+        <w:adjustRightInd w:val="0"/>
+        <w:spacing w:after="0" w:line="240" w:lineRule="auto"/>
+        <w:rPr>
+          <w:rFonts w:ascii="Consolas" w:hAnsi="Consolas" w:cs="Consolas"/>
+          <w:kern w:val="0"/>
+          <w:sz w:val="20"/>
+          <w:szCs w:val="20"/>
+        </w:rPr>
+      </w:pPr>
+      <w:r>
+        <w:rPr>
+          <w:rFonts w:ascii="Consolas" w:hAnsi="Consolas" w:cs="Consolas"/>
+          <w:color w:val="D8D8D8"/>
+          <w:kern w:val="0"/>
+          <w:sz w:val="20"/>
+          <w:szCs w:val="20"/>
+        </w:rPr>
+        <w:tab/>
+      </w:r>
+      <w:r>
+        <w:rPr>
+          <w:rFonts w:ascii="Consolas" w:hAnsi="Consolas" w:cs="Consolas"/>
+          <w:color w:val="D8D8D8"/>
+          <w:kern w:val="0"/>
+          <w:sz w:val="20"/>
+          <w:szCs w:val="20"/>
+        </w:rPr>
+        <w:tab/>
+      </w:r>
+      <w:r>
+        <w:rPr>
+          <w:rFonts w:ascii="Consolas" w:hAnsi="Consolas" w:cs="Consolas"/>
+          <w:color w:val="D8D8D8"/>
+          <w:kern w:val="0"/>
+          <w:sz w:val="20"/>
+          <w:szCs w:val="20"/>
+        </w:rPr>
+        <w:tab/>
+      </w:r>
+      <w:r>
+        <w:rPr>
+          <w:rFonts w:ascii="Consolas" w:hAnsi="Consolas" w:cs="Consolas"/>
+          <w:color w:val="79ABFF"/>
+          <w:kern w:val="0"/>
+          <w:sz w:val="20"/>
+          <w:szCs w:val="20"/>
+        </w:rPr>
+        <w:t>contagem</w:t>
+      </w:r>
+      <w:r>
+        <w:rPr>
+          <w:rFonts w:ascii="Consolas" w:hAnsi="Consolas" w:cs="Consolas"/>
+          <w:color w:val="D8D8D8"/>
+          <w:kern w:val="0"/>
+          <w:sz w:val="20"/>
+          <w:szCs w:val="20"/>
+        </w:rPr>
+        <w:t>--;</w:t>
+      </w:r>
+    </w:p>
+    <w:p>
+      <w:pPr>
+        <w:autoSpaceDE w:val="0"/>
+        <w:autoSpaceDN w:val="0"/>
+        <w:adjustRightInd w:val="0"/>
+        <w:spacing w:after="0" w:line="240" w:lineRule="auto"/>
+        <w:rPr>
+          <w:rFonts w:ascii="Consolas" w:hAnsi="Consolas" w:cs="Consolas"/>
+          <w:color w:val="D8D8D8"/>
+          <w:kern w:val="0"/>
+          <w:sz w:val="20"/>
+          <w:szCs w:val="20"/>
+        </w:rPr>
+      </w:pPr>
+      <w:r>
+        <w:rPr>
+          <w:rFonts w:ascii="Consolas" w:hAnsi="Consolas" w:cs="Consolas"/>
+          <w:color w:val="D8D8D8"/>
+          <w:kern w:val="0"/>
+          <w:sz w:val="20"/>
+          <w:szCs w:val="20"/>
+        </w:rPr>
+        <w:tab/>
+      </w:r>
+      <w:r>
+        <w:rPr>
+          <w:rFonts w:ascii="Consolas" w:hAnsi="Consolas" w:cs="Consolas"/>
+          <w:color w:val="D8D8D8"/>
+          <w:kern w:val="0"/>
+          <w:sz w:val="20"/>
+          <w:szCs w:val="20"/>
+        </w:rPr>
+        <w:tab/>
+        <w:t>}</w:t>
+      </w:r>
+      <w:r>
+        <w:rPr>
+          <w:rFonts w:ascii="Consolas" w:hAnsi="Consolas" w:cs="Consolas"/>
+          <w:color w:val="8DCBE2"/>
+          <w:kern w:val="0"/>
+          <w:sz w:val="20"/>
+          <w:szCs w:val="20"/>
+        </w:rPr>
+        <w:t>while</w:t>
+      </w:r>
+      <w:r>
+        <w:rPr>
+          <w:rFonts w:ascii="Consolas" w:hAnsi="Consolas" w:cs="Consolas"/>
+          <w:color w:val="D8D8D8"/>
+          <w:kern w:val="0"/>
+          <w:sz w:val="20"/>
+          <w:szCs w:val="20"/>
+        </w:rPr>
+        <w:t xml:space="preserve"> (</w:t>
+      </w:r>
+      <w:r>
+        <w:rPr>
+          <w:rFonts w:ascii="Consolas" w:hAnsi="Consolas" w:cs="Consolas"/>
+          <w:color w:val="79ABFF"/>
+          <w:kern w:val="0"/>
+          <w:sz w:val="20"/>
+          <w:szCs w:val="20"/>
+        </w:rPr>
+        <w:t>contagem</w:t>
+      </w:r>
+      <w:r>
+        <w:rPr>
+          <w:rFonts w:ascii="Consolas" w:hAnsi="Consolas" w:cs="Consolas"/>
+          <w:color w:val="D8D8D8"/>
+          <w:kern w:val="0"/>
+          <w:sz w:val="20"/>
+          <w:szCs w:val="20"/>
+        </w:rPr>
+        <w:t xml:space="preserve"> &gt; </w:t>
+      </w:r>
+      <w:r>
+        <w:rPr>
+          <w:rFonts w:ascii="Consolas" w:hAnsi="Consolas" w:cs="Consolas"/>
+          <w:color w:val="7FB347"/>
+          <w:kern w:val="0"/>
+          <w:sz w:val="20"/>
+          <w:szCs w:val="20"/>
+        </w:rPr>
+        <w:t>0</w:t>
+      </w:r>
+      <w:r>
+        <w:rPr>
+          <w:rFonts w:ascii="Consolas" w:hAnsi="Consolas" w:cs="Consolas"/>
+          <w:color w:val="D8D8D8"/>
+          <w:kern w:val="0"/>
+          <w:sz w:val="20"/>
+          <w:szCs w:val="20"/>
+        </w:rPr>
+        <w:t>);</w:t>
+      </w:r>
+    </w:p>
+    <w:p>
+      <w:pPr>
+        <w:autoSpaceDE w:val="0"/>
+        <w:autoSpaceDN w:val="0"/>
+        <w:adjustRightInd w:val="0"/>
+        <w:spacing w:after="0" w:line="240" w:lineRule="auto"/>
+        <w:ind w:firstLine="567"/>
+        <w:rPr>
+          <w:rFonts w:ascii="Consolas" w:hAnsi="Consolas" w:cs="Consolas"/>
+          <w:color w:val="D8D8D8"/>
+          <w:kern w:val="0"/>
+          <w:sz w:val="20"/>
+          <w:szCs w:val="20"/>
+        </w:rPr>
+      </w:pPr>
+    </w:p>
+    <w:p>
+      <w:pPr>
+        <w:autoSpaceDE w:val="0"/>
+        <w:autoSpaceDN w:val="0"/>
+        <w:adjustRightInd w:val="0"/>
+        <w:spacing w:after="0" w:line="240" w:lineRule="auto"/>
+        <w:ind w:firstLine="567"/>
+        <w:rPr>
+          <w:rFonts w:ascii="Consolas" w:hAnsi="Consolas" w:cs="Consolas"/>
+          <w:color w:val="D8D8D8"/>
+          <w:kern w:val="0"/>
+          <w:sz w:val="20"/>
+          <w:szCs w:val="20"/>
+        </w:rPr>
+      </w:pPr>
+      <w:r>
+        <w:rPr>
+          <w:rFonts w:ascii="Consolas" w:hAnsi="Consolas" w:cs="Consolas"/>
+          <w:color w:val="D8D8D8"/>
+          <w:kern w:val="0"/>
+          <w:sz w:val="20"/>
+          <w:szCs w:val="20"/>
+        </w:rPr>
+        <w:t>O código acima fará a contagem regressiva, decrementando um número superior para o valor de 0. Lembre-se que, se o contador estiver configurado igual “</w:t>
+      </w:r>
+      <w:r>
+        <w:rPr>
+          <w:rFonts w:ascii="Consolas" w:hAnsi="Consolas" w:cs="Consolas"/>
+          <w:color w:val="79ABFF"/>
+          <w:kern w:val="0"/>
+          <w:sz w:val="20"/>
+          <w:szCs w:val="20"/>
+        </w:rPr>
+        <w:t>contagem</w:t>
+      </w:r>
+      <w:r>
+        <w:rPr>
+          <w:rFonts w:ascii="Consolas" w:hAnsi="Consolas" w:cs="Consolas"/>
+          <w:color w:val="D8D8D8"/>
+          <w:kern w:val="0"/>
+          <w:sz w:val="20"/>
+          <w:szCs w:val="20"/>
+        </w:rPr>
+        <w:t>++", o valor d variável nunca será o mesmo valor da condição imposta no while.</w:t>
+      </w:r>
+    </w:p>
+    <w:p>
+      <w:pPr>
         <w:rPr>
           <w:rFonts w:ascii="Consolas" w:hAnsi="Consolas"/>
           <w:color w:val="00B050"/>
@@ -9794,6 +11679,169 @@
           <w:szCs w:val="40"/>
         </w:rPr>
         <w:lastRenderedPageBreak/>
+        <w:t>Conclusão</w:t>
+      </w:r>
+    </w:p>
+    <w:p>
+      <w:pPr>
+        <w:ind w:firstLine="567"/>
+        <w:rPr>
+          <w:rFonts w:ascii="Consolas" w:hAnsi="Consolas"/>
+          <w:sz w:val="20"/>
+          <w:szCs w:val="20"/>
+        </w:rPr>
+      </w:pPr>
+      <w:r>
+        <w:rPr>
+          <w:rFonts w:ascii="Consolas" w:hAnsi="Consolas"/>
+          <w:sz w:val="20"/>
+          <w:szCs w:val="20"/>
+        </w:rPr>
+        <w:t>Na aula de hoje, observamos como fazer o Laço de Repetição não é complicado, mas exige-se um pouco de lógica do desenvolvedor para realizar ações simples.</w:t>
+      </w:r>
+    </w:p>
+    <w:p>
+      <w:pPr>
+        <w:ind w:firstLine="567"/>
+        <w:rPr>
+          <w:rFonts w:ascii="Consolas" w:hAnsi="Consolas"/>
+          <w:sz w:val="20"/>
+          <w:szCs w:val="20"/>
+        </w:rPr>
+      </w:pPr>
+      <w:r>
+        <w:rPr>
+          <w:rFonts w:ascii="Consolas" w:hAnsi="Consolas"/>
+          <w:sz w:val="20"/>
+          <w:szCs w:val="20"/>
+        </w:rPr>
+        <w:t xml:space="preserve">Aprendemos também sobre a estrutura for e </w:t>
+      </w:r>
+      <w:r>
+        <w:rPr>
+          <w:rFonts w:ascii="Consolas" w:hAnsi="Consolas"/>
+          <w:color w:val="92D050"/>
+          <w:sz w:val="20"/>
+          <w:szCs w:val="20"/>
+        </w:rPr>
+        <w:t>while</w:t>
+      </w:r>
+      <w:r>
+        <w:rPr>
+          <w:rFonts w:ascii="Consolas" w:hAnsi="Consolas"/>
+          <w:sz w:val="20"/>
+          <w:szCs w:val="20"/>
+        </w:rPr>
+        <w:t xml:space="preserve">, e como podemos utilizar </w:t>
+      </w:r>
+      <w:r>
+        <w:rPr>
+          <w:rFonts w:ascii="Consolas" w:hAnsi="Consolas"/>
+          <w:color w:val="92D050"/>
+          <w:sz w:val="20"/>
+          <w:szCs w:val="20"/>
+        </w:rPr>
+        <w:t>if/else</w:t>
+      </w:r>
+      <w:r>
+        <w:rPr>
+          <w:rFonts w:ascii="Consolas" w:hAnsi="Consolas"/>
+          <w:sz w:val="20"/>
+          <w:szCs w:val="20"/>
+        </w:rPr>
+        <w:t xml:space="preserve"> entro dessas estruturas.</w:t>
+      </w:r>
+      <w:r>
+        <w:rPr>
+          <w:rFonts w:ascii="Consolas" w:hAnsi="Consolas"/>
+          <w:sz w:val="20"/>
+          <w:szCs w:val="20"/>
+        </w:rPr>
+        <w:t xml:space="preserve"> Também observamos como a estrutura </w:t>
+      </w:r>
+      <w:r>
+        <w:rPr>
+          <w:rFonts w:ascii="Consolas" w:hAnsi="Consolas"/>
+          <w:color w:val="92D050"/>
+          <w:sz w:val="20"/>
+          <w:szCs w:val="20"/>
+        </w:rPr>
+        <w:t>do/while</w:t>
+      </w:r>
+      <w:r>
+        <w:rPr>
+          <w:rFonts w:ascii="Consolas" w:hAnsi="Consolas"/>
+          <w:sz w:val="20"/>
+          <w:szCs w:val="20"/>
+        </w:rPr>
+        <w:t xml:space="preserve"> pode executar tarefas enquanto a condição imposta se manter verdadeira.</w:t>
+      </w:r>
+    </w:p>
+    <w:p>
+      <w:pPr>
+        <w:ind w:firstLine="567"/>
+        <w:rPr>
+          <w:rFonts w:ascii="Consolas" w:hAnsi="Consolas"/>
+          <w:sz w:val="20"/>
+          <w:szCs w:val="20"/>
+        </w:rPr>
+      </w:pPr>
+      <w:r>
+        <w:rPr>
+          <w:rFonts w:ascii="Consolas" w:hAnsi="Consolas"/>
+          <w:sz w:val="20"/>
+          <w:szCs w:val="20"/>
+        </w:rPr>
+        <w:t>Espero que tenha gostado desta aula, apenas não se esqueça de fazer os exercícios para fixar na mente o que você aprendeu hoje.</w:t>
+      </w:r>
+    </w:p>
+    <w:p>
+      <w:pPr>
+        <w:ind w:firstLine="567"/>
+        <w:rPr>
+          <w:rFonts w:ascii="Consolas" w:hAnsi="Consolas"/>
+          <w:sz w:val="20"/>
+          <w:szCs w:val="20"/>
+        </w:rPr>
+      </w:pPr>
+    </w:p>
+    <w:p>
+      <w:pPr>
+        <w:rPr>
+          <w:rFonts w:ascii="Consolas" w:hAnsi="Consolas"/>
+          <w:color w:val="00B050"/>
+          <w:sz w:val="40"/>
+          <w:szCs w:val="40"/>
+        </w:rPr>
+      </w:pPr>
+      <w:r>
+        <w:rPr>
+          <w:rFonts w:ascii="Consolas" w:hAnsi="Consolas"/>
+          <w:color w:val="00B050"/>
+          <w:sz w:val="40"/>
+          <w:szCs w:val="40"/>
+        </w:rPr>
+        <w:br w:type="page"/>
+      </w:r>
+    </w:p>
+    <w:p>
+      <w:pPr>
+        <w:jc w:val="center"/>
+        <w:rPr>
+          <w:rFonts w:ascii="Consolas" w:hAnsi="Consolas"/>
+          <w:color w:val="00B050"/>
+          <w:sz w:val="40"/>
+          <w:szCs w:val="40"/>
+        </w:rPr>
+      </w:pPr>
+      <w:r>
+        <w:rPr>
+          <w:rFonts w:ascii="Consolas" w:hAnsi="Consolas"/>
+          <w:color w:val="00B050"/>
+          <w:sz w:val="40"/>
+          <w:szCs w:val="40"/>
+        </w:rPr>
+        <w:lastRenderedPageBreak/>
         <w:t>Referências</w:t>
       </w:r>
     </w:p>
@@ -9869,6 +11917,25 @@
           <w:rFonts w:ascii="Consolas" w:hAnsi="Consolas"/>
         </w:rPr>
       </w:pPr>
+      <w:r>
+        <w:rPr>
+          <w:rFonts w:ascii="Consolas" w:hAnsi="Consolas"/>
+        </w:rPr>
+        <w:t>O ciclo do/while.</w:t>
+      </w:r>
+    </w:p>
+    <w:p>
+      <w:pPr>
+        <w:rPr>
+          <w:rFonts w:ascii="Consolas" w:hAnsi="Consolas"/>
+        </w:rPr>
+      </w:pPr>
+      <w:r>
+        <w:rPr>
+          <w:rFonts w:ascii="Consolas" w:hAnsi="Consolas"/>
+        </w:rPr>
+        <w:t>https://www.w3schools.com/java/java_while_loop_do.asp</w:t>
+      </w:r>
     </w:p>
     <w:p>
       <w:pPr>

</xml_diff>